<commit_message>
Updated mislabelled versions of COMPADRE to 3.2.1
</commit_message>
<xml_diff>
--- a/COMPADRE-UserGuide/COMPADRE-UserGuide.docx
+++ b/COMPADRE-UserGuide/COMPADRE-UserGuide.docx
@@ -64,7 +64,7 @@
     <w:bookmarkEnd w:id="21"/>
     <w:p>
       <w:r>
-        <w:t xml:space="preserve">Version 3.1.1</w:t>
+        <w:t xml:space="preserve">Version 3.2.1</w:t>
       </w:r>
     </w:p>
     <w:p>
@@ -190,13 +190,13 @@
       </w:r>
     </w:p>
     <w:bookmarkEnd w:id="28"/>
-    <w:bookmarkStart w:id="29" w:name="version-3.1.1"/>
+    <w:bookmarkStart w:id="29" w:name="version-3.2.1"/>
     <w:p>
       <w:pPr>
         <w:pStyle w:val="Heading3"/>
       </w:pPr>
       <w:r>
-        <w:t xml:space="preserve">Version 3.1.1</w:t>
+        <w:t xml:space="preserve">Version 3.2.1</w:t>
       </w:r>
     </w:p>
     <w:bookmarkEnd w:id="29"/>
@@ -212,13 +212,13 @@
         <w:t xml:space="preserve">Added variable "Agreement" to branch "version"</w:t>
       </w:r>
     </w:p>
-    <w:bookmarkStart w:id="30" w:name="version-3.1.0"/>
+    <w:bookmarkStart w:id="30" w:name="version-3.2.0"/>
     <w:p>
       <w:pPr>
         <w:pStyle w:val="Heading3"/>
       </w:pPr>
       <w:r>
-        <w:t xml:space="preserve">Version 3.1.0</w:t>
+        <w:t xml:space="preserve">Version 3.2.0</w:t>
       </w:r>
     </w:p>
     <w:bookmarkEnd w:id="30"/>
@@ -7770,7 +7770,62 @@
         <w:t xml:space="preserve">) in the database.</w:t>
       </w:r>
     </w:p>
-    <w:bookmarkStart w:id="170" w:name="appendix---the-calculation-of-mean-matrix-population-models"/>
+    <w:p>
+      <w:r>
+        <w:pict>
+          <v:rect style="width:0;height:1.5pt" o:hralign="center" o:hrstd="t" o:hr="t"/>
+        </w:pict>
+      </w:r>
+    </w:p>
+    <w:bookmarkStart w:id="170" w:name="agreement"/>
+    <w:p>
+      <w:pPr>
+        <w:pStyle w:val="Heading3"/>
+      </w:pPr>
+      <w:r>
+        <w:rPr>
+          <w:rStyle w:val="VerbatimChar"/>
+        </w:rPr>
+        <w:t xml:space="preserve">Agreement</w:t>
+      </w:r>
+    </w:p>
+    <w:bookmarkEnd w:id="170"/>
+    <w:p>
+      <w:r>
+        <w:rPr>
+          <w:b/>
+        </w:rPr>
+        <w:t xml:space="preserve">Description:</w:t>
+      </w:r>
+      <w:r>
+        <w:t xml:space="preserve"> </w:t>
+      </w:r>
+      <w:r>
+        <w:t xml:space="preserve">Link to the URL in the COMPADRE database containing the open-access conditions to the use of these data:</w:t>
+      </w:r>
+      <w:r>
+        <w:t xml:space="preserve"> </w:t>
+      </w:r>
+      <w:hyperlink r:id="rId171">
+        <w:r>
+          <w:rPr>
+            <w:rStyle w:val="Link"/>
+          </w:rPr>
+          <w:t xml:space="preserve">http://www.compadre-db.org/Compadre/UserAgreement</w:t>
+        </w:r>
+      </w:hyperlink>
+      <w:r>
+        <w:t xml:space="preserve">.</w:t>
+      </w:r>
+    </w:p>
+    <w:p>
+      <w:r>
+        <w:pict>
+          <v:rect style="width:0;height:1.5pt" o:hralign="center" o:hrstd="t" o:hr="t"/>
+        </w:pict>
+      </w:r>
+    </w:p>
+    <w:bookmarkStart w:id="172" w:name="appendix---the-calculation-of-mean-matrix-population-models"/>
     <w:p>
       <w:pPr>
         <w:pStyle w:val="Heading1"/>
@@ -7779,7 +7834,7 @@
         <w:t xml:space="preserve">Appendix - The calculation of mean matrix population models</w:t>
       </w:r>
     </w:p>
-    <w:bookmarkEnd w:id="170"/>
+    <w:bookmarkEnd w:id="172"/>
     <w:p>
       <w:pPr>
         <w:numPr>
@@ -7795,6 +7850,45 @@
       <w:pPr>
         <w:numPr>
           <w:numId w:val="66"/>
+          <w:ilvl w:val="0"/>
+        </w:numPr>
+      </w:pPr>
+      <w:r>
+        <w:t xml:space="preserve">Seasonal matrix population models, where more than one matrix population model exists for a single year, are marked as “Seasonal”. For these, we calculate average matrix population models for each season but not for each year (Figure 3). Deriving an annual model from seasonal data is straightforward and the calculations are described by Caswell (2001, p. 349).</w:t>
+      </w:r>
+    </w:p>
+    <w:p>
+      <w:r>
+        <w:pict>
+          <v:rect style="width:0;height:1.5pt" o:hralign="center" o:hrstd="t" o:hr="t"/>
+        </w:pict>
+      </w:r>
+    </w:p>
+    <w:bookmarkStart w:id="173" w:name="appendix---the-calculation-of-mean-matrix-population-models-1"/>
+    <w:p>
+      <w:pPr>
+        <w:pStyle w:val="Heading1"/>
+      </w:pPr>
+      <w:r>
+        <w:t xml:space="preserve">Appendix - The calculation of mean matrix population models</w:t>
+      </w:r>
+    </w:p>
+    <w:bookmarkEnd w:id="173"/>
+    <w:p>
+      <w:pPr>
+        <w:numPr>
+          <w:numId w:val="67"/>
+          <w:ilvl w:val="0"/>
+        </w:numPr>
+      </w:pPr>
+      <w:r>
+        <w:t xml:space="preserve">In COMPADRE we present the individual matrix population models for each season, year, study population and treatment that can be calculated from a paper, as well as those personally communicated by the publication authors to the COMPADRE digitization team. When pertinent, mean matrix population models that are element-by-element averages (arithmetic mean) across all Unmanipulated matrix population models (defined above) and across each treatment group are also given. Mean matrix population models that combine estimates from different treatments, or that combine estimates from treatments with unmanipulated conditions, are not calculated because of their lack of biological interpretation (Figure 2).</w:t>
+      </w:r>
+    </w:p>
+    <w:p>
+      <w:pPr>
+        <w:numPr>
+          <w:numId w:val="67"/>
           <w:ilvl w:val="0"/>
         </w:numPr>
       </w:pPr>
@@ -7826,7 +7920,7 @@
                     </pic:cNvPicPr>
                   </pic:nvPicPr>
                   <pic:blipFill>
-                    <a:blip r:embed="rId171"/>
+                    <a:blip r:embed="rId174"/>
                     <a:stretch>
                       <a:fillRect/>
                     </a:stretch>
@@ -7923,7 +8017,7 @@
                     </pic:cNvPicPr>
                   </pic:nvPicPr>
                   <pic:blipFill>
-                    <a:blip r:embed="rId172"/>
+                    <a:blip r:embed="rId175"/>
                     <a:stretch>
                       <a:fillRect/>
                     </a:stretch>
@@ -8102,7 +8196,7 @@
         </w:pict>
       </w:r>
     </w:p>
-    <w:bookmarkStart w:id="173" w:name="references"/>
+    <w:bookmarkStart w:id="176" w:name="references"/>
     <w:p>
       <w:pPr>
         <w:pStyle w:val="Heading1"/>
@@ -8111,7 +8205,7 @@
         <w:t xml:space="preserve">References</w:t>
       </w:r>
     </w:p>
-    <w:bookmarkEnd w:id="173"/>
+    <w:bookmarkEnd w:id="176"/>
     <w:p>
       <w:r>
         <w:t xml:space="preserve">Caswell, H. (2001)</w:t>
@@ -8157,7 +8251,7 @@
 <file path=word/numbering.xml><?xml version="1.0" encoding="utf-8"?>
 <w:numbering xmlns:w="http://schemas.openxmlformats.org/wordprocessingml/2006/main">
   <w:abstractNum w:abstractNumId="0">
-    <w:nsid w:val="a1a56de0"/>
+    <w:nsid w:val="5bf26c7c"/>
     <w:multiLevelType w:val="multilevel"/>
     <w:lvl w:ilvl="0">
       <w:numFmt w:val="bullet"/>
@@ -8238,7 +8332,7 @@
     </w:lvl>
   </w:abstractNum>
   <w:abstractNum w:abstractNumId="2">
-    <w:nsid w:val="ff28d0ed"/>
+    <w:nsid w:val="898632e5"/>
     <w:multiLevelType w:val="multilevel"/>
     <w:lvl w:ilvl="0">
       <w:numFmt w:val="bullet"/>
@@ -8514,6 +8608,9 @@
     <w:abstractNumId w:val="2"/>
   </w:num>
   <w:num w:numId="66">
+    <w:abstractNumId w:val="2"/>
+  </w:num>
+  <w:num w:numId="67">
     <w:abstractNumId w:val="2"/>
   </w:num>
 </w:numbering>

</xml_diff>

<commit_message>
Compiled COMPADRE user guide to Word, HTML, PDF
</commit_message>
<xml_diff>
--- a/COMPADRE-UserGuide/COMPADRE-UserGuide.docx
+++ b/COMPADRE-UserGuide/COMPADRE-UserGuide.docx
@@ -52,16 +52,36 @@
         <w:t xml:space="preserve">Database</w:t>
       </w:r>
     </w:p>
-    <w:bookmarkStart w:id="21" w:name="user-guide-version-information"/>
+    <w:p>
+      <w:pPr>
+        <w:pStyle w:val="Date"/>
+      </w:pPr>
+      <w:r>
+        <w:t xml:space="preserve">October</w:t>
+      </w:r>
+      <w:r>
+        <w:t xml:space="preserve"> </w:t>
+      </w:r>
+      <w:r>
+        <w:t xml:space="preserve">14</w:t>
+      </w:r>
+      <w:r>
+        <w:t xml:space="preserve"> </w:t>
+      </w:r>
+      <w:r>
+        <w:t xml:space="preserve">2015</w:t>
+      </w:r>
+    </w:p>
     <w:p>
       <w:pPr>
         <w:pStyle w:val="Heading1"/>
       </w:pPr>
+      <w:bookmarkStart w:id="21" w:name="user-guide-version-information"/>
+      <w:bookmarkEnd w:id="21"/>
       <w:r>
         <w:t xml:space="preserve">User guide version information</w:t>
       </w:r>
     </w:p>
-    <w:bookmarkEnd w:id="21"/>
     <w:p>
       <w:r>
         <w:t xml:space="preserve">Version 3.2.1</w:t>
@@ -69,7 +89,7 @@
     </w:p>
     <w:p>
       <w:r>
-        <w:t xml:space="preserve">Date modified: Oct 5th 2015</w:t>
+        <w:t xml:space="preserve">Date modified: October 14 2015</w:t>
       </w:r>
     </w:p>
     <w:p>
@@ -95,26 +115,26 @@
         </w:pict>
       </w:r>
     </w:p>
-    <w:bookmarkStart w:id="23" w:name="general-instructions"/>
     <w:p>
       <w:pPr>
         <w:pStyle w:val="Heading1"/>
       </w:pPr>
+      <w:bookmarkStart w:id="23" w:name="general-instructions"/>
+      <w:bookmarkEnd w:id="23"/>
       <w:r>
         <w:t xml:space="preserve">General Instructions</w:t>
       </w:r>
     </w:p>
-    <w:bookmarkEnd w:id="23"/>
-    <w:bookmarkStart w:id="24" w:name="database-organization"/>
     <w:p>
       <w:pPr>
         <w:pStyle w:val="Heading2"/>
       </w:pPr>
+      <w:bookmarkStart w:id="24" w:name="database-organization"/>
+      <w:bookmarkEnd w:id="24"/>
       <w:r>
         <w:t xml:space="preserve">Database Organization</w:t>
       </w:r>
     </w:p>
-    <w:bookmarkEnd w:id="24"/>
     <w:p>
       <w:r>
         <w:t xml:space="preserve">The data associated with COMPADRE are provided in a single R data object (extension .Rdata). In addition, these files are accompanied by R scripts and a nexus phylogeny available in the Supplementary Information of the manuscript introducing COMPADRE, and in our github repository (</w:t>
@@ -135,7 +155,7 @@
       <w:pPr>
         <w:pStyle w:val="Compact"/>
         <w:numPr>
-          <w:numId w:val="2"/>
+          <w:numId w:val="1001"/>
           <w:ilvl w:val="0"/>
         </w:numPr>
       </w:pPr>
@@ -143,31 +163,31 @@
         <w:t xml:space="preserve">COMPADRE_v_MAJOR_MINOR_PATCH.RData: Contains basic information regarding the source of publication, as well as ecological, biogeographic, and taxonomic details of the demographic study for each study species, the demographic information (i.e. the matrix population model) and metadata.</w:t>
       </w:r>
     </w:p>
-    <w:bookmarkStart w:id="26" w:name="the-meanings-of-na-in-compadre"/>
     <w:p>
       <w:pPr>
         <w:pStyle w:val="Heading2"/>
       </w:pPr>
+      <w:bookmarkStart w:id="26" w:name="the-meanings-of-na-in-compadre"/>
+      <w:bookmarkEnd w:id="26"/>
       <w:r>
         <w:t xml:space="preserve">The meanings of NA in COMPADRE</w:t>
       </w:r>
     </w:p>
-    <w:bookmarkEnd w:id="26"/>
     <w:p>
       <w:r>
         <w:t xml:space="preserve">NA in the COMPADRE data generally means that the data are not available/applicable. This could be because the data were not reported by the author(s), or it could mean that the data have not yet been digitized for this version of COMPADRE. It could also mean that the data are not applicable in this case (e.g. where data are derived from several geographic locations we do not report a single average latitude/longitude value)</w:t>
       </w:r>
     </w:p>
-    <w:bookmarkStart w:id="27" w:name="disclaimer"/>
     <w:p>
       <w:pPr>
         <w:pStyle w:val="Heading2"/>
       </w:pPr>
+      <w:bookmarkStart w:id="27" w:name="disclaimer"/>
+      <w:bookmarkEnd w:id="27"/>
       <w:r>
         <w:t xml:space="preserve">Disclaimer</w:t>
       </w:r>
     </w:p>
-    <w:bookmarkEnd w:id="27"/>
     <w:p>
       <w:r>
         <w:t xml:space="preserve">The COMPADRE digitization team does its best to ensure data accuracy, and every piece of information goes through multiple error-checks prior to its release in www.compadre-db.org. However, we claim no responsibility for any damage that may arise from using COMPADRE. A list of error checks and potential issues in the use and interpretation of the database are described in the main manuscript. The end user is ultimately responsible for his/her interpretations of the data.</w:t>
@@ -180,31 +200,31 @@
         </w:pict>
       </w:r>
     </w:p>
-    <w:bookmarkStart w:id="28" w:name="whats-new-in-this-version"/>
     <w:p>
       <w:pPr>
         <w:pStyle w:val="Heading1"/>
       </w:pPr>
+      <w:bookmarkStart w:id="28" w:name="whats-new-in-this-version"/>
+      <w:bookmarkEnd w:id="28"/>
       <w:r>
         <w:t xml:space="preserve">What’s new in this version</w:t>
       </w:r>
     </w:p>
-    <w:bookmarkEnd w:id="28"/>
-    <w:bookmarkStart w:id="29" w:name="version-3.2.1"/>
     <w:p>
       <w:pPr>
         <w:pStyle w:val="Heading3"/>
       </w:pPr>
+      <w:bookmarkStart w:id="29" w:name="version-3.2.1"/>
+      <w:bookmarkEnd w:id="29"/>
       <w:r>
         <w:t xml:space="preserve">Version 3.2.1</w:t>
       </w:r>
     </w:p>
-    <w:bookmarkEnd w:id="29"/>
     <w:p>
       <w:pPr>
         <w:pStyle w:val="Compact"/>
         <w:numPr>
-          <w:numId w:val="3"/>
+          <w:numId w:val="1002"/>
           <w:ilvl w:val="0"/>
         </w:numPr>
       </w:pPr>
@@ -212,21 +232,21 @@
         <w:t xml:space="preserve">Added variable "Agreement" to branch "version"</w:t>
       </w:r>
     </w:p>
-    <w:bookmarkStart w:id="30" w:name="version-3.2.0"/>
     <w:p>
       <w:pPr>
         <w:pStyle w:val="Heading3"/>
       </w:pPr>
+      <w:bookmarkStart w:id="30" w:name="version-3.2.0"/>
+      <w:bookmarkEnd w:id="30"/>
       <w:r>
         <w:t xml:space="preserve">Version 3.2.0</w:t>
       </w:r>
     </w:p>
-    <w:bookmarkEnd w:id="30"/>
     <w:p>
       <w:pPr>
         <w:pStyle w:val="Compact"/>
         <w:numPr>
-          <w:numId w:val="4"/>
+          <w:numId w:val="1003"/>
           <w:ilvl w:val="0"/>
         </w:numPr>
       </w:pPr>
@@ -238,7 +258,7 @@
       <w:pPr>
         <w:pStyle w:val="Compact"/>
         <w:numPr>
-          <w:numId w:val="4"/>
+          <w:numId w:val="1003"/>
           <w:ilvl w:val="0"/>
         </w:numPr>
       </w:pPr>
@@ -250,7 +270,7 @@
       <w:pPr>
         <w:pStyle w:val="Compact"/>
         <w:numPr>
-          <w:numId w:val="4"/>
+          <w:numId w:val="1003"/>
           <w:ilvl w:val="0"/>
         </w:numPr>
       </w:pPr>
@@ -262,7 +282,7 @@
       <w:pPr>
         <w:pStyle w:val="Compact"/>
         <w:numPr>
-          <w:numId w:val="4"/>
+          <w:numId w:val="1003"/>
           <w:ilvl w:val="0"/>
         </w:numPr>
       </w:pPr>
@@ -270,21 +290,21 @@
         <w:t xml:space="preserve">Fixed typos (approx.. 0.01% of previous release)</w:t>
       </w:r>
     </w:p>
-    <w:bookmarkStart w:id="31" w:name="version-3.0.0"/>
     <w:p>
       <w:pPr>
         <w:pStyle w:val="Heading3"/>
       </w:pPr>
+      <w:bookmarkStart w:id="31" w:name="version-3.0.0"/>
+      <w:bookmarkEnd w:id="31"/>
       <w:r>
         <w:t xml:space="preserve">Version 3.0.0</w:t>
       </w:r>
     </w:p>
-    <w:bookmarkEnd w:id="31"/>
     <w:p>
       <w:pPr>
         <w:pStyle w:val="Compact"/>
         <w:numPr>
-          <w:numId w:val="5"/>
+          <w:numId w:val="1004"/>
           <w:ilvl w:val="0"/>
         </w:numPr>
       </w:pPr>
@@ -303,7 +323,7 @@
       <w:r>
         <w:drawing>
           <wp:inline>
-            <wp:extent cx="8153400" cy="9537700"/>
+            <wp:extent cx="5440680" cy="6364409"/>
             <wp:effectExtent b="0" l="0" r="0" t="0"/>
             <wp:docPr descr="" id="1" name="Picture"/>
             <a:graphic>
@@ -324,7 +344,7 @@
                   <pic:spPr bwMode="auto">
                     <a:xfrm>
                       <a:off x="0" y="0"/>
-                      <a:ext cx="8153400" cy="9537700"/>
+                      <a:ext cx="5440680" cy="6364409"/>
                     </a:xfrm>
                     <a:prstGeom prst="rect">
                       <a:avLst/>
@@ -582,11 +602,12 @@
         </w:pict>
       </w:r>
     </w:p>
-    <w:bookmarkStart w:id="33" w:name="variables-in-metadata"/>
     <w:p>
       <w:pPr>
         <w:pStyle w:val="Heading1"/>
       </w:pPr>
+      <w:bookmarkStart w:id="33" w:name="variables-in-metadata"/>
+      <w:bookmarkEnd w:id="33"/>
       <w:r>
         <w:t xml:space="preserve">Variables in</w:t>
       </w:r>
@@ -600,7 +621,6 @@
         <w:t xml:space="preserve">metadata</w:t>
       </w:r>
     </w:p>
-    <w:bookmarkEnd w:id="33"/>
     <w:p>
       <w:r>
         <w:t xml:space="preserve">The object</w:t>
@@ -636,11 +656,12 @@
         <w:t xml:space="preserve">detailing the ancillary metadata that give context to each matrix population model (MPM). These are detailed below.</w:t>
       </w:r>
     </w:p>
-    <w:bookmarkStart w:id="34" w:name="speciesauthor"/>
     <w:p>
       <w:pPr>
         <w:pStyle w:val="Heading3"/>
       </w:pPr>
+      <w:bookmarkStart w:id="34" w:name="speciesauthor"/>
+      <w:bookmarkEnd w:id="34"/>
       <w:r>
         <w:rPr>
           <w:rStyle w:val="VerbatimChar"/>
@@ -648,7 +669,6 @@
         <w:t xml:space="preserve">SpeciesAuthor</w:t>
       </w:r>
     </w:p>
-    <w:bookmarkEnd w:id="34"/>
     <w:p>
       <w:r>
         <w:rPr>
@@ -663,20 +683,20 @@
         <w:t xml:space="preserve">Latin name of the species as indicated in the publication; this may not be the same as the currently accepted name (See SpeciesAccepted below)</w:t>
       </w:r>
     </w:p>
-    <w:bookmarkStart w:id="35" w:name="possible-values"/>
     <w:p>
       <w:pPr>
         <w:pStyle w:val="Heading5"/>
       </w:pPr>
+      <w:bookmarkStart w:id="35" w:name="possible-values"/>
+      <w:bookmarkEnd w:id="35"/>
       <w:r>
         <w:t xml:space="preserve">Possible values:</w:t>
       </w:r>
     </w:p>
-    <w:bookmarkEnd w:id="35"/>
-    <w:p>
-      <w:pPr>
-        <w:numPr>
-          <w:numId w:val="6"/>
+    <w:p>
+      <w:pPr>
+        <w:numPr>
+          <w:numId w:val="1005"/>
           <w:ilvl w:val="0"/>
         </w:numPr>
       </w:pPr>
@@ -732,7 +752,7 @@
     <w:p>
       <w:pPr>
         <w:numPr>
-          <w:numId w:val="6"/>
+          <w:numId w:val="1005"/>
           <w:ilvl w:val="0"/>
         </w:numPr>
       </w:pPr>
@@ -770,7 +790,7 @@
     <w:p>
       <w:pPr>
         <w:numPr>
-          <w:numId w:val="6"/>
+          <w:numId w:val="1005"/>
           <w:ilvl w:val="0"/>
         </w:numPr>
       </w:pPr>
@@ -812,11 +832,12 @@
         </w:pict>
       </w:r>
     </w:p>
-    <w:bookmarkStart w:id="36" w:name="speciesaccepted"/>
     <w:p>
       <w:pPr>
         <w:pStyle w:val="Heading3"/>
       </w:pPr>
+      <w:bookmarkStart w:id="36" w:name="speciesaccepted"/>
+      <w:bookmarkEnd w:id="36"/>
       <w:r>
         <w:rPr>
           <w:rStyle w:val="VerbatimChar"/>
@@ -824,7 +845,6 @@
         <w:t xml:space="preserve">SpeciesAccepted</w:t>
       </w:r>
     </w:p>
-    <w:bookmarkEnd w:id="36"/>
     <w:p>
       <w:r>
         <w:rPr>
@@ -839,21 +859,21 @@
         <w:t xml:space="preserve">Currently accepted latin name. This information is is obtained from The Plant List</w:t>
       </w:r>
     </w:p>
-    <w:bookmarkStart w:id="37" w:name="possible-values-1"/>
     <w:p>
       <w:pPr>
         <w:pStyle w:val="Heading5"/>
       </w:pPr>
+      <w:bookmarkStart w:id="37" w:name="possible-values-1"/>
+      <w:bookmarkEnd w:id="37"/>
       <w:r>
         <w:t xml:space="preserve">Possible values:</w:t>
       </w:r>
     </w:p>
-    <w:bookmarkEnd w:id="37"/>
     <w:p>
       <w:pPr>
         <w:pStyle w:val="Compact"/>
         <w:numPr>
-          <w:numId w:val="7"/>
+          <w:numId w:val="1006"/>
           <w:ilvl w:val="0"/>
         </w:numPr>
       </w:pPr>
@@ -877,11 +897,12 @@
         </w:pict>
       </w:r>
     </w:p>
-    <w:bookmarkStart w:id="38" w:name="authority"/>
     <w:p>
       <w:pPr>
         <w:pStyle w:val="Heading3"/>
       </w:pPr>
+      <w:bookmarkStart w:id="38" w:name="authority"/>
+      <w:bookmarkEnd w:id="38"/>
       <w:r>
         <w:rPr>
           <w:rStyle w:val="VerbatimChar"/>
@@ -889,7 +910,6 @@
         <w:t xml:space="preserve">Authority</w:t>
       </w:r>
     </w:p>
-    <w:bookmarkEnd w:id="38"/>
     <w:p>
       <w:r>
         <w:rPr>
@@ -904,21 +924,21 @@
         <w:t xml:space="preserve">Taxonomic authority of SpeciesAccepted, as per The Plant List</w:t>
       </w:r>
     </w:p>
-    <w:bookmarkStart w:id="39" w:name="possible-values-2"/>
     <w:p>
       <w:pPr>
         <w:pStyle w:val="Heading5"/>
       </w:pPr>
+      <w:bookmarkStart w:id="39" w:name="possible-values-2"/>
+      <w:bookmarkEnd w:id="39"/>
       <w:r>
         <w:t xml:space="preserve">Possible values:</w:t>
       </w:r>
     </w:p>
-    <w:bookmarkEnd w:id="39"/>
     <w:p>
       <w:pPr>
         <w:pStyle w:val="Compact"/>
         <w:numPr>
-          <w:numId w:val="8"/>
+          <w:numId w:val="1007"/>
           <w:ilvl w:val="0"/>
         </w:numPr>
       </w:pPr>
@@ -942,11 +962,12 @@
         </w:pict>
       </w:r>
     </w:p>
-    <w:bookmarkStart w:id="40" w:name="taxonomicstatus"/>
     <w:p>
       <w:pPr>
         <w:pStyle w:val="Heading3"/>
       </w:pPr>
+      <w:bookmarkStart w:id="40" w:name="taxonomicstatus"/>
+      <w:bookmarkEnd w:id="40"/>
       <w:r>
         <w:rPr>
           <w:rStyle w:val="VerbatimChar"/>
@@ -954,7 +975,6 @@
         <w:t xml:space="preserve">TaxonomicStatus</w:t>
       </w:r>
     </w:p>
-    <w:bookmarkEnd w:id="40"/>
     <w:p>
       <w:r>
         <w:rPr>
@@ -969,20 +989,20 @@
         <w:t xml:space="preserve">Taxonomic correspondence of SpeciesAuthor with SpeciesAccepted</w:t>
       </w:r>
     </w:p>
-    <w:bookmarkStart w:id="41" w:name="possible-values-3"/>
     <w:p>
       <w:pPr>
         <w:pStyle w:val="Heading5"/>
       </w:pPr>
+      <w:bookmarkStart w:id="41" w:name="possible-values-3"/>
+      <w:bookmarkEnd w:id="41"/>
       <w:r>
         <w:t xml:space="preserve">Possible values:</w:t>
       </w:r>
     </w:p>
-    <w:bookmarkEnd w:id="41"/>
-    <w:p>
-      <w:pPr>
-        <w:numPr>
-          <w:numId w:val="9"/>
+    <w:p>
+      <w:pPr>
+        <w:numPr>
+          <w:numId w:val="1008"/>
           <w:ilvl w:val="0"/>
         </w:numPr>
       </w:pPr>
@@ -1002,7 +1022,7 @@
     <w:p>
       <w:pPr>
         <w:numPr>
-          <w:numId w:val="9"/>
+          <w:numId w:val="1008"/>
           <w:ilvl w:val="0"/>
         </w:numPr>
       </w:pPr>
@@ -1022,7 +1042,7 @@
     <w:p>
       <w:pPr>
         <w:numPr>
-          <w:numId w:val="9"/>
+          <w:numId w:val="1008"/>
           <w:ilvl w:val="0"/>
         </w:numPr>
       </w:pPr>
@@ -1042,7 +1062,7 @@
     <w:p>
       <w:pPr>
         <w:numPr>
-          <w:numId w:val="9"/>
+          <w:numId w:val="1008"/>
           <w:ilvl w:val="0"/>
         </w:numPr>
       </w:pPr>
@@ -1066,11 +1086,12 @@
         </w:pict>
       </w:r>
     </w:p>
-    <w:bookmarkStart w:id="42" w:name="tplversion"/>
     <w:p>
       <w:pPr>
         <w:pStyle w:val="Heading3"/>
       </w:pPr>
+      <w:bookmarkStart w:id="42" w:name="tplversion"/>
+      <w:bookmarkEnd w:id="42"/>
       <w:r>
         <w:rPr>
           <w:rStyle w:val="VerbatimChar"/>
@@ -1078,7 +1099,6 @@
         <w:t xml:space="preserve">TPLVersion</w:t>
       </w:r>
     </w:p>
-    <w:bookmarkEnd w:id="42"/>
     <w:p>
       <w:r>
         <w:rPr>
@@ -1093,21 +1113,21 @@
         <w:t xml:space="preserve">Version of The Plant List used for taxonomic validation</w:t>
       </w:r>
     </w:p>
-    <w:bookmarkStart w:id="43" w:name="possible-values-4"/>
     <w:p>
       <w:pPr>
         <w:pStyle w:val="Heading5"/>
       </w:pPr>
+      <w:bookmarkStart w:id="43" w:name="possible-values-4"/>
+      <w:bookmarkEnd w:id="43"/>
       <w:r>
         <w:t xml:space="preserve">Possible values:</w:t>
       </w:r>
     </w:p>
-    <w:bookmarkEnd w:id="43"/>
     <w:p>
       <w:pPr>
         <w:pStyle w:val="Compact"/>
         <w:numPr>
-          <w:numId w:val="10"/>
+          <w:numId w:val="1009"/>
           <w:ilvl w:val="0"/>
         </w:numPr>
       </w:pPr>
@@ -1131,11 +1151,12 @@
         </w:pict>
       </w:r>
     </w:p>
-    <w:bookmarkStart w:id="44" w:name="infraspeciesaccepted"/>
     <w:p>
       <w:pPr>
         <w:pStyle w:val="Heading3"/>
       </w:pPr>
+      <w:bookmarkStart w:id="44" w:name="infraspeciesaccepted"/>
+      <w:bookmarkEnd w:id="44"/>
       <w:r>
         <w:rPr>
           <w:rStyle w:val="VerbatimChar"/>
@@ -1143,7 +1164,6 @@
         <w:t xml:space="preserve">InfraspeciesAccepted</w:t>
       </w:r>
     </w:p>
-    <w:bookmarkEnd w:id="44"/>
     <w:p>
       <w:r>
         <w:rPr>
@@ -1158,21 +1178,21 @@
         <w:t xml:space="preserve">Taxonomic infraspecific name of study SpeciesAccepted, as per The Plant List</w:t>
       </w:r>
     </w:p>
-    <w:bookmarkStart w:id="45" w:name="possible-values-5"/>
     <w:p>
       <w:pPr>
         <w:pStyle w:val="Heading5"/>
       </w:pPr>
+      <w:bookmarkStart w:id="45" w:name="possible-values-5"/>
+      <w:bookmarkEnd w:id="45"/>
       <w:r>
         <w:t xml:space="preserve">Possible values:</w:t>
       </w:r>
     </w:p>
-    <w:bookmarkEnd w:id="45"/>
     <w:p>
       <w:pPr>
         <w:pStyle w:val="Compact"/>
         <w:numPr>
-          <w:numId w:val="11"/>
+          <w:numId w:val="1010"/>
           <w:ilvl w:val="0"/>
         </w:numPr>
       </w:pPr>
@@ -1196,11 +1216,12 @@
         </w:pict>
       </w:r>
     </w:p>
-    <w:bookmarkStart w:id="46" w:name="speciesepithetaccepted"/>
     <w:p>
       <w:pPr>
         <w:pStyle w:val="Heading3"/>
       </w:pPr>
+      <w:bookmarkStart w:id="46" w:name="speciesepithetaccepted"/>
+      <w:bookmarkEnd w:id="46"/>
       <w:r>
         <w:rPr>
           <w:rStyle w:val="VerbatimChar"/>
@@ -1208,7 +1229,6 @@
         <w:t xml:space="preserve">SpeciesEpithetAccepted</w:t>
       </w:r>
     </w:p>
-    <w:bookmarkEnd w:id="46"/>
     <w:p>
       <w:r>
         <w:rPr>
@@ -1223,21 +1243,21 @@
         <w:t xml:space="preserve">Taxonomic species epithet name of study SpeciesAccepted, as per The Plant List</w:t>
       </w:r>
     </w:p>
-    <w:bookmarkStart w:id="47" w:name="possible-values-6"/>
     <w:p>
       <w:pPr>
         <w:pStyle w:val="Heading5"/>
       </w:pPr>
+      <w:bookmarkStart w:id="47" w:name="possible-values-6"/>
+      <w:bookmarkEnd w:id="47"/>
       <w:r>
         <w:t xml:space="preserve">Possible values:</w:t>
       </w:r>
     </w:p>
-    <w:bookmarkEnd w:id="47"/>
     <w:p>
       <w:pPr>
         <w:pStyle w:val="Compact"/>
         <w:numPr>
-          <w:numId w:val="12"/>
+          <w:numId w:val="1011"/>
           <w:ilvl w:val="0"/>
         </w:numPr>
       </w:pPr>
@@ -1261,11 +1281,12 @@
         </w:pict>
       </w:r>
     </w:p>
-    <w:bookmarkStart w:id="48" w:name="genusaccepted"/>
     <w:p>
       <w:pPr>
         <w:pStyle w:val="Heading3"/>
       </w:pPr>
+      <w:bookmarkStart w:id="48" w:name="genusaccepted"/>
+      <w:bookmarkEnd w:id="48"/>
       <w:r>
         <w:rPr>
           <w:rStyle w:val="VerbatimChar"/>
@@ -1273,7 +1294,6 @@
         <w:t xml:space="preserve">GenusAccepted</w:t>
       </w:r>
     </w:p>
-    <w:bookmarkEnd w:id="48"/>
     <w:p>
       <w:r>
         <w:rPr>
@@ -1288,21 +1308,21 @@
         <w:t xml:space="preserve">Taxonomic genus name of study SpeciesAccepted, as per The Plant List</w:t>
       </w:r>
     </w:p>
-    <w:bookmarkStart w:id="49" w:name="possible-values-7"/>
     <w:p>
       <w:pPr>
         <w:pStyle w:val="Heading5"/>
       </w:pPr>
+      <w:bookmarkStart w:id="49" w:name="possible-values-7"/>
+      <w:bookmarkEnd w:id="49"/>
       <w:r>
         <w:t xml:space="preserve">Possible values:</w:t>
       </w:r>
     </w:p>
-    <w:bookmarkEnd w:id="49"/>
     <w:p>
       <w:pPr>
         <w:pStyle w:val="Compact"/>
         <w:numPr>
-          <w:numId w:val="13"/>
+          <w:numId w:val="1012"/>
           <w:ilvl w:val="0"/>
         </w:numPr>
       </w:pPr>
@@ -1326,11 +1346,12 @@
         </w:pict>
       </w:r>
     </w:p>
-    <w:bookmarkStart w:id="50" w:name="genus"/>
     <w:p>
       <w:pPr>
         <w:pStyle w:val="Heading3"/>
       </w:pPr>
+      <w:bookmarkStart w:id="50" w:name="genus"/>
+      <w:bookmarkEnd w:id="50"/>
       <w:r>
         <w:rPr>
           <w:rStyle w:val="VerbatimChar"/>
@@ -1338,7 +1359,6 @@
         <w:t xml:space="preserve">Genus</w:t>
       </w:r>
     </w:p>
-    <w:bookmarkEnd w:id="50"/>
     <w:p>
       <w:r>
         <w:rPr>
@@ -1353,21 +1373,21 @@
         <w:t xml:space="preserve">Genus used in SpeciesAuthor</w:t>
       </w:r>
     </w:p>
-    <w:bookmarkStart w:id="51" w:name="possible-values-8"/>
     <w:p>
       <w:pPr>
         <w:pStyle w:val="Heading5"/>
       </w:pPr>
+      <w:bookmarkStart w:id="51" w:name="possible-values-8"/>
+      <w:bookmarkEnd w:id="51"/>
       <w:r>
         <w:t xml:space="preserve">Possible values:</w:t>
       </w:r>
     </w:p>
-    <w:bookmarkEnd w:id="51"/>
     <w:p>
       <w:pPr>
         <w:pStyle w:val="Compact"/>
         <w:numPr>
-          <w:numId w:val="14"/>
+          <w:numId w:val="1013"/>
           <w:ilvl w:val="0"/>
         </w:numPr>
       </w:pPr>
@@ -1391,11 +1411,12 @@
         </w:pict>
       </w:r>
     </w:p>
-    <w:bookmarkStart w:id="52" w:name="family"/>
     <w:p>
       <w:pPr>
         <w:pStyle w:val="Heading3"/>
       </w:pPr>
+      <w:bookmarkStart w:id="52" w:name="family"/>
+      <w:bookmarkEnd w:id="52"/>
       <w:r>
         <w:rPr>
           <w:rStyle w:val="VerbatimChar"/>
@@ -1403,7 +1424,6 @@
         <w:t xml:space="preserve">Family</w:t>
       </w:r>
     </w:p>
-    <w:bookmarkEnd w:id="52"/>
     <w:p>
       <w:r>
         <w:rPr>
@@ -1418,21 +1438,21 @@
         <w:t xml:space="preserve">Family to which species belongs</w:t>
       </w:r>
     </w:p>
-    <w:bookmarkStart w:id="53" w:name="possible-values-9"/>
     <w:p>
       <w:pPr>
         <w:pStyle w:val="Heading5"/>
       </w:pPr>
+      <w:bookmarkStart w:id="53" w:name="possible-values-9"/>
+      <w:bookmarkEnd w:id="53"/>
       <w:r>
         <w:t xml:space="preserve">Possible values:</w:t>
       </w:r>
     </w:p>
-    <w:bookmarkEnd w:id="53"/>
     <w:p>
       <w:pPr>
         <w:pStyle w:val="Compact"/>
         <w:numPr>
-          <w:numId w:val="15"/>
+          <w:numId w:val="1014"/>
           <w:ilvl w:val="0"/>
         </w:numPr>
       </w:pPr>
@@ -1456,11 +1476,12 @@
         </w:pict>
       </w:r>
     </w:p>
-    <w:bookmarkStart w:id="54" w:name="order"/>
     <w:p>
       <w:pPr>
         <w:pStyle w:val="Heading3"/>
       </w:pPr>
+      <w:bookmarkStart w:id="54" w:name="order"/>
+      <w:bookmarkEnd w:id="54"/>
       <w:r>
         <w:rPr>
           <w:rStyle w:val="VerbatimChar"/>
@@ -1468,7 +1489,6 @@
         <w:t xml:space="preserve">Order</w:t>
       </w:r>
     </w:p>
-    <w:bookmarkEnd w:id="54"/>
     <w:p>
       <w:r>
         <w:rPr>
@@ -1483,21 +1503,21 @@
         <w:t xml:space="preserve">Order to which species belongs</w:t>
       </w:r>
     </w:p>
-    <w:bookmarkStart w:id="55" w:name="possible-values-10"/>
     <w:p>
       <w:pPr>
         <w:pStyle w:val="Heading5"/>
       </w:pPr>
+      <w:bookmarkStart w:id="55" w:name="possible-values-10"/>
+      <w:bookmarkEnd w:id="55"/>
       <w:r>
         <w:t xml:space="preserve">Possible values:</w:t>
       </w:r>
     </w:p>
-    <w:bookmarkEnd w:id="55"/>
     <w:p>
       <w:pPr>
         <w:pStyle w:val="Compact"/>
         <w:numPr>
-          <w:numId w:val="16"/>
+          <w:numId w:val="1015"/>
           <w:ilvl w:val="0"/>
         </w:numPr>
       </w:pPr>
@@ -1521,11 +1541,12 @@
         </w:pict>
       </w:r>
     </w:p>
-    <w:bookmarkStart w:id="56" w:name="class"/>
     <w:p>
       <w:pPr>
         <w:pStyle w:val="Heading3"/>
       </w:pPr>
+      <w:bookmarkStart w:id="56" w:name="class"/>
+      <w:bookmarkEnd w:id="56"/>
       <w:r>
         <w:rPr>
           <w:rStyle w:val="VerbatimChar"/>
@@ -1533,7 +1554,6 @@
         <w:t xml:space="preserve">Class</w:t>
       </w:r>
     </w:p>
-    <w:bookmarkEnd w:id="56"/>
     <w:p>
       <w:r>
         <w:rPr>
@@ -1548,21 +1568,21 @@
         <w:t xml:space="preserve">Class to which species belongs</w:t>
       </w:r>
     </w:p>
-    <w:bookmarkStart w:id="57" w:name="possible-values-11"/>
     <w:p>
       <w:pPr>
         <w:pStyle w:val="Heading5"/>
       </w:pPr>
+      <w:bookmarkStart w:id="57" w:name="possible-values-11"/>
+      <w:bookmarkEnd w:id="57"/>
       <w:r>
         <w:t xml:space="preserve">Possible values:</w:t>
       </w:r>
     </w:p>
-    <w:bookmarkEnd w:id="57"/>
     <w:p>
       <w:pPr>
         <w:pStyle w:val="Compact"/>
         <w:numPr>
-          <w:numId w:val="17"/>
+          <w:numId w:val="1016"/>
           <w:ilvl w:val="0"/>
         </w:numPr>
       </w:pPr>
@@ -1586,11 +1606,12 @@
         </w:pict>
       </w:r>
     </w:p>
-    <w:bookmarkStart w:id="58" w:name="dicotmonoc"/>
     <w:p>
       <w:pPr>
         <w:pStyle w:val="Heading3"/>
       </w:pPr>
+      <w:bookmarkStart w:id="58" w:name="dicotmonoc"/>
+      <w:bookmarkEnd w:id="58"/>
       <w:r>
         <w:rPr>
           <w:rStyle w:val="VerbatimChar"/>
@@ -1598,7 +1619,6 @@
         <w:t xml:space="preserve">DicotMonoc</w:t>
       </w:r>
     </w:p>
-    <w:bookmarkEnd w:id="58"/>
     <w:p>
       <w:r>
         <w:rPr>
@@ -1613,20 +1633,20 @@
         <w:t xml:space="preserve">Whether species is a dicot or monocot</w:t>
       </w:r>
     </w:p>
-    <w:bookmarkStart w:id="59" w:name="possible-values-12"/>
     <w:p>
       <w:pPr>
         <w:pStyle w:val="Heading5"/>
       </w:pPr>
+      <w:bookmarkStart w:id="59" w:name="possible-values-12"/>
+      <w:bookmarkEnd w:id="59"/>
       <w:r>
         <w:t xml:space="preserve">Possible values:</w:t>
       </w:r>
     </w:p>
-    <w:bookmarkEnd w:id="59"/>
-    <w:p>
-      <w:pPr>
-        <w:numPr>
-          <w:numId w:val="18"/>
+    <w:p>
+      <w:pPr>
+        <w:numPr>
+          <w:numId w:val="1017"/>
           <w:ilvl w:val="0"/>
         </w:numPr>
       </w:pPr>
@@ -1646,7 +1666,7 @@
     <w:p>
       <w:pPr>
         <w:numPr>
-          <w:numId w:val="18"/>
+          <w:numId w:val="1017"/>
           <w:ilvl w:val="0"/>
         </w:numPr>
       </w:pPr>
@@ -1666,7 +1686,7 @@
     <w:p>
       <w:pPr>
         <w:numPr>
-          <w:numId w:val="18"/>
+          <w:numId w:val="1017"/>
           <w:ilvl w:val="0"/>
         </w:numPr>
       </w:pPr>
@@ -1690,11 +1710,12 @@
         </w:pict>
       </w:r>
     </w:p>
-    <w:bookmarkStart w:id="60" w:name="angiogymno"/>
     <w:p>
       <w:pPr>
         <w:pStyle w:val="Heading3"/>
       </w:pPr>
+      <w:bookmarkStart w:id="60" w:name="angiogymno"/>
+      <w:bookmarkEnd w:id="60"/>
       <w:r>
         <w:rPr>
           <w:rStyle w:val="VerbatimChar"/>
@@ -1702,7 +1723,6 @@
         <w:t xml:space="preserve">AngioGymno</w:t>
       </w:r>
     </w:p>
-    <w:bookmarkEnd w:id="60"/>
     <w:p>
       <w:r>
         <w:rPr>
@@ -1717,20 +1737,20 @@
         <w:t xml:space="preserve">Whether species is an angiosperm or a gymnosperm</w:t>
       </w:r>
     </w:p>
-    <w:bookmarkStart w:id="61" w:name="possible-values-13"/>
     <w:p>
       <w:pPr>
         <w:pStyle w:val="Heading5"/>
       </w:pPr>
+      <w:bookmarkStart w:id="61" w:name="possible-values-13"/>
+      <w:bookmarkEnd w:id="61"/>
       <w:r>
         <w:t xml:space="preserve">Possible values:</w:t>
       </w:r>
     </w:p>
-    <w:bookmarkEnd w:id="61"/>
-    <w:p>
-      <w:pPr>
-        <w:numPr>
-          <w:numId w:val="19"/>
+    <w:p>
+      <w:pPr>
+        <w:numPr>
+          <w:numId w:val="1018"/>
           <w:ilvl w:val="0"/>
         </w:numPr>
       </w:pPr>
@@ -1750,7 +1770,7 @@
     <w:p>
       <w:pPr>
         <w:numPr>
-          <w:numId w:val="19"/>
+          <w:numId w:val="1018"/>
           <w:ilvl w:val="0"/>
         </w:numPr>
       </w:pPr>
@@ -1770,7 +1790,7 @@
     <w:p>
       <w:pPr>
         <w:numPr>
-          <w:numId w:val="19"/>
+          <w:numId w:val="1018"/>
           <w:ilvl w:val="0"/>
         </w:numPr>
       </w:pPr>
@@ -1794,11 +1814,12 @@
         </w:pict>
       </w:r>
     </w:p>
-    <w:bookmarkStart w:id="62" w:name="phylum"/>
     <w:p>
       <w:pPr>
         <w:pStyle w:val="Heading3"/>
       </w:pPr>
+      <w:bookmarkStart w:id="62" w:name="phylum"/>
+      <w:bookmarkEnd w:id="62"/>
       <w:r>
         <w:rPr>
           <w:rStyle w:val="VerbatimChar"/>
@@ -1806,7 +1827,6 @@
         <w:t xml:space="preserve">Phylum</w:t>
       </w:r>
     </w:p>
-    <w:bookmarkEnd w:id="62"/>
     <w:p>
       <w:r>
         <w:rPr>
@@ -1821,21 +1841,21 @@
         <w:t xml:space="preserve">Phylum to which species belongs</w:t>
       </w:r>
     </w:p>
-    <w:bookmarkStart w:id="63" w:name="possible-values-14"/>
     <w:p>
       <w:pPr>
         <w:pStyle w:val="Heading5"/>
       </w:pPr>
+      <w:bookmarkStart w:id="63" w:name="possible-values-14"/>
+      <w:bookmarkEnd w:id="63"/>
       <w:r>
         <w:t xml:space="preserve">Possible values:</w:t>
       </w:r>
     </w:p>
-    <w:bookmarkEnd w:id="63"/>
     <w:p>
       <w:pPr>
         <w:pStyle w:val="Compact"/>
         <w:numPr>
-          <w:numId w:val="20"/>
+          <w:numId w:val="1019"/>
           <w:ilvl w:val="0"/>
         </w:numPr>
       </w:pPr>
@@ -1859,11 +1879,12 @@
         </w:pict>
       </w:r>
     </w:p>
-    <w:bookmarkStart w:id="64" w:name="kingdom"/>
     <w:p>
       <w:pPr>
         <w:pStyle w:val="Heading3"/>
       </w:pPr>
+      <w:bookmarkStart w:id="64" w:name="kingdom"/>
+      <w:bookmarkEnd w:id="64"/>
       <w:r>
         <w:rPr>
           <w:rStyle w:val="VerbatimChar"/>
@@ -1871,7 +1892,6 @@
         <w:t xml:space="preserve">Kingdom</w:t>
       </w:r>
     </w:p>
-    <w:bookmarkEnd w:id="64"/>
     <w:p>
       <w:r>
         <w:rPr>
@@ -1886,21 +1906,21 @@
         <w:t xml:space="preserve">Kingdom to which species belongs</w:t>
       </w:r>
     </w:p>
-    <w:bookmarkStart w:id="65" w:name="possible-values-15"/>
     <w:p>
       <w:pPr>
         <w:pStyle w:val="Heading5"/>
       </w:pPr>
+      <w:bookmarkStart w:id="65" w:name="possible-values-15"/>
+      <w:bookmarkEnd w:id="65"/>
       <w:r>
         <w:t xml:space="preserve">Possible values:</w:t>
       </w:r>
     </w:p>
-    <w:bookmarkEnd w:id="65"/>
     <w:p>
       <w:pPr>
         <w:pStyle w:val="Compact"/>
         <w:numPr>
-          <w:numId w:val="21"/>
+          <w:numId w:val="1020"/>
           <w:ilvl w:val="0"/>
         </w:numPr>
       </w:pPr>
@@ -1924,11 +1944,12 @@
         </w:pict>
       </w:r>
     </w:p>
-    <w:bookmarkStart w:id="66" w:name="growthtype"/>
     <w:p>
       <w:pPr>
         <w:pStyle w:val="Heading3"/>
       </w:pPr>
+      <w:bookmarkStart w:id="66" w:name="growthtype"/>
+      <w:bookmarkEnd w:id="66"/>
       <w:r>
         <w:rPr>
           <w:rStyle w:val="VerbatimChar"/>
@@ -1936,7 +1957,6 @@
         <w:t xml:space="preserve">GrowthType</w:t>
       </w:r>
     </w:p>
-    <w:bookmarkEnd w:id="66"/>
     <w:p>
       <w:r>
         <w:rPr>
@@ -1951,20 +1971,20 @@
         <w:t xml:space="preserve">General plant/algae type, based mainly on architectural organization. The species was assigned to one of these possible values using the description of plant growth type provided by the author and other external sources (e.g. other publications)</w:t>
       </w:r>
     </w:p>
-    <w:bookmarkStart w:id="67" w:name="possible-values-16"/>
     <w:p>
       <w:pPr>
         <w:pStyle w:val="Heading5"/>
       </w:pPr>
+      <w:bookmarkStart w:id="67" w:name="possible-values-16"/>
+      <w:bookmarkEnd w:id="67"/>
       <w:r>
         <w:t xml:space="preserve">Possible values:</w:t>
       </w:r>
     </w:p>
-    <w:bookmarkEnd w:id="67"/>
-    <w:p>
-      <w:pPr>
-        <w:numPr>
-          <w:numId w:val="22"/>
+    <w:p>
+      <w:pPr>
+        <w:numPr>
+          <w:numId w:val="1021"/>
           <w:ilvl w:val="0"/>
         </w:numPr>
       </w:pPr>
@@ -1984,7 +2004,7 @@
     <w:p>
       <w:pPr>
         <w:numPr>
-          <w:numId w:val="22"/>
+          <w:numId w:val="1021"/>
           <w:ilvl w:val="0"/>
         </w:numPr>
       </w:pPr>
@@ -2004,7 +2024,7 @@
     <w:p>
       <w:pPr>
         <w:numPr>
-          <w:numId w:val="22"/>
+          <w:numId w:val="1021"/>
           <w:ilvl w:val="0"/>
         </w:numPr>
       </w:pPr>
@@ -2024,7 +2044,7 @@
     <w:p>
       <w:pPr>
         <w:numPr>
-          <w:numId w:val="22"/>
+          <w:numId w:val="1021"/>
           <w:ilvl w:val="0"/>
         </w:numPr>
       </w:pPr>
@@ -2044,7 +2064,7 @@
     <w:p>
       <w:pPr>
         <w:numPr>
-          <w:numId w:val="22"/>
+          <w:numId w:val="1021"/>
           <w:ilvl w:val="0"/>
         </w:numPr>
       </w:pPr>
@@ -2064,7 +2084,7 @@
     <w:p>
       <w:pPr>
         <w:numPr>
-          <w:numId w:val="22"/>
+          <w:numId w:val="1021"/>
           <w:ilvl w:val="0"/>
         </w:numPr>
       </w:pPr>
@@ -2084,7 +2104,7 @@
     <w:p>
       <w:pPr>
         <w:numPr>
-          <w:numId w:val="22"/>
+          <w:numId w:val="1021"/>
           <w:ilvl w:val="0"/>
         </w:numPr>
       </w:pPr>
@@ -2104,7 +2124,7 @@
     <w:p>
       <w:pPr>
         <w:numPr>
-          <w:numId w:val="22"/>
+          <w:numId w:val="1021"/>
           <w:ilvl w:val="0"/>
         </w:numPr>
       </w:pPr>
@@ -2124,7 +2144,7 @@
     <w:p>
       <w:pPr>
         <w:numPr>
-          <w:numId w:val="22"/>
+          <w:numId w:val="1021"/>
           <w:ilvl w:val="0"/>
         </w:numPr>
       </w:pPr>
@@ -2144,7 +2164,7 @@
     <w:p>
       <w:pPr>
         <w:numPr>
-          <w:numId w:val="22"/>
+          <w:numId w:val="1021"/>
           <w:ilvl w:val="0"/>
         </w:numPr>
       </w:pPr>
@@ -2164,7 +2184,7 @@
     <w:p>
       <w:pPr>
         <w:numPr>
-          <w:numId w:val="22"/>
+          <w:numId w:val="1021"/>
           <w:ilvl w:val="0"/>
         </w:numPr>
       </w:pPr>
@@ -2188,11 +2208,12 @@
         </w:pict>
       </w:r>
     </w:p>
-    <w:bookmarkStart w:id="68" w:name="authors"/>
     <w:p>
       <w:pPr>
         <w:pStyle w:val="Heading3"/>
       </w:pPr>
+      <w:bookmarkStart w:id="68" w:name="authors"/>
+      <w:bookmarkEnd w:id="68"/>
       <w:r>
         <w:rPr>
           <w:rStyle w:val="VerbatimChar"/>
@@ -2200,7 +2221,6 @@
         <w:t xml:space="preserve">Authors</w:t>
       </w:r>
     </w:p>
-    <w:bookmarkEnd w:id="68"/>
     <w:p>
       <w:r>
         <w:rPr>
@@ -2215,21 +2235,21 @@
         <w:t xml:space="preserve">Last (family) name of all authors</w:t>
       </w:r>
     </w:p>
-    <w:bookmarkStart w:id="69" w:name="possible-values-17"/>
     <w:p>
       <w:pPr>
         <w:pStyle w:val="Heading5"/>
       </w:pPr>
+      <w:bookmarkStart w:id="69" w:name="possible-values-17"/>
+      <w:bookmarkEnd w:id="69"/>
       <w:r>
         <w:t xml:space="preserve">Possible values:</w:t>
       </w:r>
     </w:p>
-    <w:bookmarkEnd w:id="69"/>
     <w:p>
       <w:pPr>
         <w:pStyle w:val="Compact"/>
         <w:numPr>
-          <w:numId w:val="23"/>
+          <w:numId w:val="1022"/>
           <w:ilvl w:val="0"/>
         </w:numPr>
       </w:pPr>
@@ -2253,11 +2273,12 @@
         </w:pict>
       </w:r>
     </w:p>
-    <w:bookmarkStart w:id="70" w:name="journal"/>
     <w:p>
       <w:pPr>
         <w:pStyle w:val="Heading3"/>
       </w:pPr>
+      <w:bookmarkStart w:id="70" w:name="journal"/>
+      <w:bookmarkEnd w:id="70"/>
       <w:r>
         <w:rPr>
           <w:rStyle w:val="VerbatimChar"/>
@@ -2265,7 +2286,6 @@
         <w:t xml:space="preserve">Journal</w:t>
       </w:r>
     </w:p>
-    <w:bookmarkEnd w:id="70"/>
     <w:p>
       <w:r>
         <w:rPr>
@@ -2280,20 +2300,20 @@
         <w:t xml:space="preserve">The document from which data were sourced.</w:t>
       </w:r>
     </w:p>
-    <w:bookmarkStart w:id="71" w:name="possible-values-18"/>
     <w:p>
       <w:pPr>
         <w:pStyle w:val="Heading5"/>
       </w:pPr>
+      <w:bookmarkStart w:id="71" w:name="possible-values-18"/>
+      <w:bookmarkEnd w:id="71"/>
       <w:r>
         <w:t xml:space="preserve">Possible values:</w:t>
       </w:r>
     </w:p>
-    <w:bookmarkEnd w:id="71"/>
-    <w:p>
-      <w:pPr>
-        <w:numPr>
-          <w:numId w:val="24"/>
+    <w:p>
+      <w:pPr>
+        <w:numPr>
+          <w:numId w:val="1023"/>
           <w:ilvl w:val="0"/>
         </w:numPr>
       </w:pPr>
@@ -2313,7 +2333,7 @@
     <w:p>
       <w:pPr>
         <w:numPr>
-          <w:numId w:val="24"/>
+          <w:numId w:val="1023"/>
           <w:ilvl w:val="0"/>
         </w:numPr>
       </w:pPr>
@@ -2333,7 +2353,7 @@
     <w:p>
       <w:pPr>
         <w:numPr>
-          <w:numId w:val="24"/>
+          <w:numId w:val="1023"/>
           <w:ilvl w:val="0"/>
         </w:numPr>
       </w:pPr>
@@ -2353,7 +2373,7 @@
     <w:p>
       <w:pPr>
         <w:numPr>
-          <w:numId w:val="24"/>
+          <w:numId w:val="1023"/>
           <w:ilvl w:val="0"/>
         </w:numPr>
       </w:pPr>
@@ -2373,7 +2393,7 @@
     <w:p>
       <w:pPr>
         <w:numPr>
-          <w:numId w:val="24"/>
+          <w:numId w:val="1023"/>
           <w:ilvl w:val="0"/>
         </w:numPr>
       </w:pPr>
@@ -2393,7 +2413,7 @@
     <w:p>
       <w:pPr>
         <w:numPr>
-          <w:numId w:val="24"/>
+          <w:numId w:val="1023"/>
           <w:ilvl w:val="0"/>
         </w:numPr>
       </w:pPr>
@@ -2413,7 +2433,7 @@
     <w:p>
       <w:pPr>
         <w:numPr>
-          <w:numId w:val="24"/>
+          <w:numId w:val="1023"/>
           <w:ilvl w:val="0"/>
         </w:numPr>
       </w:pPr>
@@ -2437,11 +2457,12 @@
         </w:pict>
       </w:r>
     </w:p>
-    <w:bookmarkStart w:id="72" w:name="yearpublication"/>
     <w:p>
       <w:pPr>
         <w:pStyle w:val="Heading3"/>
       </w:pPr>
+      <w:bookmarkStart w:id="72" w:name="yearpublication"/>
+      <w:bookmarkEnd w:id="72"/>
       <w:r>
         <w:rPr>
           <w:rStyle w:val="VerbatimChar"/>
@@ -2449,7 +2470,6 @@
         <w:t xml:space="preserve">YearPublication</w:t>
       </w:r>
     </w:p>
-    <w:bookmarkEnd w:id="72"/>
     <w:p>
       <w:r>
         <w:rPr>
@@ -2464,21 +2484,21 @@
         <w:t xml:space="preserve">Year of publication</w:t>
       </w:r>
     </w:p>
-    <w:bookmarkStart w:id="73" w:name="possible-values-19"/>
     <w:p>
       <w:pPr>
         <w:pStyle w:val="Heading5"/>
       </w:pPr>
+      <w:bookmarkStart w:id="73" w:name="possible-values-19"/>
+      <w:bookmarkEnd w:id="73"/>
       <w:r>
         <w:t xml:space="preserve">Possible values:</w:t>
       </w:r>
     </w:p>
-    <w:bookmarkEnd w:id="73"/>
     <w:p>
       <w:pPr>
         <w:pStyle w:val="Compact"/>
         <w:numPr>
-          <w:numId w:val="25"/>
+          <w:numId w:val="1024"/>
           <w:ilvl w:val="0"/>
         </w:numPr>
       </w:pPr>
@@ -2502,11 +2522,12 @@
         </w:pict>
       </w:r>
     </w:p>
-    <w:bookmarkStart w:id="74" w:name="doiisbn"/>
     <w:p>
       <w:pPr>
         <w:pStyle w:val="Heading3"/>
       </w:pPr>
+      <w:bookmarkStart w:id="74" w:name="doiisbn"/>
+      <w:bookmarkEnd w:id="74"/>
       <w:r>
         <w:rPr>
           <w:rStyle w:val="VerbatimChar"/>
@@ -2514,7 +2535,6 @@
         <w:t xml:space="preserve">DOI/ISBN</w:t>
       </w:r>
     </w:p>
-    <w:bookmarkEnd w:id="74"/>
     <w:p>
       <w:r>
         <w:rPr>
@@ -2529,21 +2549,21 @@
         <w:t xml:space="preserve">Digital Object Identification or International Standard Book Number codes that identify the publication.</w:t>
       </w:r>
     </w:p>
-    <w:bookmarkStart w:id="75" w:name="possible-values-20"/>
     <w:p>
       <w:pPr>
         <w:pStyle w:val="Heading5"/>
       </w:pPr>
+      <w:bookmarkStart w:id="75" w:name="possible-values-20"/>
+      <w:bookmarkEnd w:id="75"/>
       <w:r>
         <w:t xml:space="preserve">Possible values:</w:t>
       </w:r>
     </w:p>
-    <w:bookmarkEnd w:id="75"/>
     <w:p>
       <w:pPr>
         <w:pStyle w:val="Compact"/>
         <w:numPr>
-          <w:numId w:val="26"/>
+          <w:numId w:val="1025"/>
           <w:ilvl w:val="0"/>
         </w:numPr>
       </w:pPr>
@@ -2582,11 +2602,12 @@
         </w:pict>
       </w:r>
     </w:p>
-    <w:bookmarkStart w:id="76" w:name="additionalsource"/>
     <w:p>
       <w:pPr>
         <w:pStyle w:val="Heading3"/>
       </w:pPr>
+      <w:bookmarkStart w:id="76" w:name="additionalsource"/>
+      <w:bookmarkEnd w:id="76"/>
       <w:r>
         <w:rPr>
           <w:rStyle w:val="VerbatimChar"/>
@@ -2594,7 +2615,6 @@
         <w:t xml:space="preserve">AdditionalSource</w:t>
       </w:r>
     </w:p>
-    <w:bookmarkEnd w:id="76"/>
     <w:p>
       <w:r>
         <w:rPr>
@@ -2609,21 +2629,21 @@
         <w:t xml:space="preserve">Additional source(s) used to reconstruct the matrix, or to obtain additional information on ancillary data</w:t>
       </w:r>
     </w:p>
-    <w:bookmarkStart w:id="77" w:name="possible-values-21"/>
     <w:p>
       <w:pPr>
         <w:pStyle w:val="Heading5"/>
       </w:pPr>
+      <w:bookmarkStart w:id="77" w:name="possible-values-21"/>
+      <w:bookmarkEnd w:id="77"/>
       <w:r>
         <w:t xml:space="preserve">Possible values:</w:t>
       </w:r>
     </w:p>
-    <w:bookmarkEnd w:id="77"/>
     <w:p>
       <w:pPr>
         <w:pStyle w:val="Compact"/>
         <w:numPr>
-          <w:numId w:val="27"/>
+          <w:numId w:val="1026"/>
           <w:ilvl w:val="0"/>
         </w:numPr>
       </w:pPr>
@@ -2647,11 +2667,12 @@
         </w:pict>
       </w:r>
     </w:p>
-    <w:bookmarkStart w:id="78" w:name="studyduration"/>
     <w:p>
       <w:pPr>
         <w:pStyle w:val="Heading3"/>
       </w:pPr>
+      <w:bookmarkStart w:id="78" w:name="studyduration"/>
+      <w:bookmarkEnd w:id="78"/>
       <w:r>
         <w:rPr>
           <w:rStyle w:val="VerbatimChar"/>
@@ -2659,7 +2680,6 @@
         <w:t xml:space="preserve">StudyDuration</w:t>
       </w:r>
     </w:p>
-    <w:bookmarkEnd w:id="78"/>
     <w:p>
       <w:r>
         <w:rPr>
@@ -2701,21 +2721,21 @@
         <w:t xml:space="preserve">year) + 1 (see below). The calculation thus overlooks any missing years in the middle of the study period</w:t>
       </w:r>
     </w:p>
-    <w:bookmarkStart w:id="79" w:name="possible-values-22"/>
     <w:p>
       <w:pPr>
         <w:pStyle w:val="Heading5"/>
       </w:pPr>
+      <w:bookmarkStart w:id="79" w:name="possible-values-22"/>
+      <w:bookmarkEnd w:id="79"/>
       <w:r>
         <w:t xml:space="preserve">Possible values:</w:t>
       </w:r>
     </w:p>
-    <w:bookmarkEnd w:id="79"/>
     <w:p>
       <w:pPr>
         <w:pStyle w:val="Compact"/>
         <w:numPr>
-          <w:numId w:val="28"/>
+          <w:numId w:val="1027"/>
           <w:ilvl w:val="0"/>
         </w:numPr>
       </w:pPr>
@@ -2739,11 +2759,12 @@
         </w:pict>
       </w:r>
     </w:p>
-    <w:bookmarkStart w:id="80" w:name="studystart"/>
     <w:p>
       <w:pPr>
         <w:pStyle w:val="Heading3"/>
       </w:pPr>
+      <w:bookmarkStart w:id="80" w:name="studystart"/>
+      <w:bookmarkEnd w:id="80"/>
       <w:r>
         <w:rPr>
           <w:rStyle w:val="VerbatimChar"/>
@@ -2751,7 +2772,6 @@
         <w:t xml:space="preserve">StudyStart</w:t>
       </w:r>
     </w:p>
-    <w:bookmarkEnd w:id="80"/>
     <w:p>
       <w:r>
         <w:rPr>
@@ -2766,21 +2786,21 @@
         <w:t xml:space="preserve">First year of study</w:t>
       </w:r>
     </w:p>
-    <w:bookmarkStart w:id="81" w:name="possible-values-23"/>
     <w:p>
       <w:pPr>
         <w:pStyle w:val="Heading5"/>
       </w:pPr>
+      <w:bookmarkStart w:id="81" w:name="possible-values-23"/>
+      <w:bookmarkEnd w:id="81"/>
       <w:r>
         <w:t xml:space="preserve">Possible values:</w:t>
       </w:r>
     </w:p>
-    <w:bookmarkEnd w:id="81"/>
     <w:p>
       <w:pPr>
         <w:pStyle w:val="Compact"/>
         <w:numPr>
-          <w:numId w:val="29"/>
+          <w:numId w:val="1028"/>
           <w:ilvl w:val="0"/>
         </w:numPr>
       </w:pPr>
@@ -2804,11 +2824,12 @@
         </w:pict>
       </w:r>
     </w:p>
-    <w:bookmarkStart w:id="82" w:name="studyend"/>
     <w:p>
       <w:pPr>
         <w:pStyle w:val="Heading3"/>
       </w:pPr>
+      <w:bookmarkStart w:id="82" w:name="studyend"/>
+      <w:bookmarkEnd w:id="82"/>
       <w:r>
         <w:rPr>
           <w:rStyle w:val="VerbatimChar"/>
@@ -2816,7 +2837,6 @@
         <w:t xml:space="preserve">StudyEnd</w:t>
       </w:r>
     </w:p>
-    <w:bookmarkEnd w:id="82"/>
     <w:p>
       <w:r>
         <w:rPr>
@@ -2831,21 +2851,21 @@
         <w:t xml:space="preserve">Final year of study</w:t>
       </w:r>
     </w:p>
-    <w:bookmarkStart w:id="83" w:name="possible-values-24"/>
     <w:p>
       <w:pPr>
         <w:pStyle w:val="Heading5"/>
       </w:pPr>
+      <w:bookmarkStart w:id="83" w:name="possible-values-24"/>
+      <w:bookmarkEnd w:id="83"/>
       <w:r>
         <w:t xml:space="preserve">Possible values:</w:t>
       </w:r>
     </w:p>
-    <w:bookmarkEnd w:id="83"/>
     <w:p>
       <w:pPr>
         <w:pStyle w:val="Compact"/>
         <w:numPr>
-          <w:numId w:val="30"/>
+          <w:numId w:val="1029"/>
           <w:ilvl w:val="0"/>
         </w:numPr>
       </w:pPr>
@@ -2869,11 +2889,12 @@
         </w:pict>
       </w:r>
     </w:p>
-    <w:bookmarkStart w:id="84" w:name="annualperiodicity"/>
     <w:p>
       <w:pPr>
         <w:pStyle w:val="Heading3"/>
       </w:pPr>
+      <w:bookmarkStart w:id="84" w:name="annualperiodicity"/>
+      <w:bookmarkEnd w:id="84"/>
       <w:r>
         <w:rPr>
           <w:rStyle w:val="VerbatimChar"/>
@@ -2881,7 +2902,6 @@
         <w:t xml:space="preserve">AnnualPeriodicity</w:t>
       </w:r>
     </w:p>
-    <w:bookmarkEnd w:id="84"/>
     <w:p>
       <w:r>
         <w:rPr>
@@ -2896,21 +2916,21 @@
         <w:t xml:space="preserve">Indicates the time frame for which the seasonal or annual the MPM was constructed. e.g. 1 indicates that the MPM iteration period is 1yr; 2 indicates that the MPM iterates twice in a year; 0.2 indicates that the MPM iteration occurs every 5yrs.</w:t>
       </w:r>
     </w:p>
-    <w:bookmarkStart w:id="85" w:name="possible-values-25"/>
     <w:p>
       <w:pPr>
         <w:pStyle w:val="Heading5"/>
       </w:pPr>
+      <w:bookmarkStart w:id="85" w:name="possible-values-25"/>
+      <w:bookmarkEnd w:id="85"/>
       <w:r>
         <w:t xml:space="preserve">Possible values:</w:t>
       </w:r>
     </w:p>
-    <w:bookmarkEnd w:id="85"/>
     <w:p>
       <w:pPr>
         <w:pStyle w:val="Compact"/>
         <w:numPr>
-          <w:numId w:val="31"/>
+          <w:numId w:val="1030"/>
           <w:ilvl w:val="0"/>
         </w:numPr>
       </w:pPr>
@@ -2934,11 +2954,12 @@
         </w:pict>
       </w:r>
     </w:p>
-    <w:bookmarkStart w:id="86" w:name="numberpopulations"/>
     <w:p>
       <w:pPr>
         <w:pStyle w:val="Heading3"/>
       </w:pPr>
+      <w:bookmarkStart w:id="86" w:name="numberpopulations"/>
+      <w:bookmarkEnd w:id="86"/>
       <w:r>
         <w:rPr>
           <w:rStyle w:val="VerbatimChar"/>
@@ -2946,7 +2967,6 @@
         <w:t xml:space="preserve">NumberPopulations</w:t>
       </w:r>
     </w:p>
-    <w:bookmarkEnd w:id="86"/>
     <w:p>
       <w:r>
         <w:rPr>
@@ -2961,21 +2981,21 @@
         <w:t xml:space="preserve">Number of populations of the study species. This variable refers to the number of populations as defined by the author. Within-site replication of permanent plots are not considered to be different populations (see below)</w:t>
       </w:r>
     </w:p>
-    <w:bookmarkStart w:id="87" w:name="possible-values-26"/>
     <w:p>
       <w:pPr>
         <w:pStyle w:val="Heading5"/>
       </w:pPr>
+      <w:bookmarkStart w:id="87" w:name="possible-values-26"/>
+      <w:bookmarkEnd w:id="87"/>
       <w:r>
         <w:t xml:space="preserve">Possible values:</w:t>
       </w:r>
     </w:p>
-    <w:bookmarkEnd w:id="87"/>
     <w:p>
       <w:pPr>
         <w:pStyle w:val="Compact"/>
         <w:numPr>
-          <w:numId w:val="32"/>
+          <w:numId w:val="1031"/>
           <w:ilvl w:val="0"/>
         </w:numPr>
       </w:pPr>
@@ -2999,11 +3019,12 @@
         </w:pict>
       </w:r>
     </w:p>
-    <w:bookmarkStart w:id="88" w:name="matrixcriteriasize"/>
     <w:p>
       <w:pPr>
         <w:pStyle w:val="Heading3"/>
       </w:pPr>
+      <w:bookmarkStart w:id="88" w:name="matrixcriteriasize"/>
+      <w:bookmarkEnd w:id="88"/>
       <w:r>
         <w:rPr>
           <w:rStyle w:val="VerbatimChar"/>
@@ -3011,7 +3032,6 @@
         <w:t xml:space="preserve">MatrixCriteriaSize</w:t>
       </w:r>
     </w:p>
-    <w:bookmarkEnd w:id="88"/>
     <w:p>
       <w:r>
         <w:rPr>
@@ -3026,20 +3046,20 @@
         <w:t xml:space="preserve">Indicates whether the matrix population model contains stages based on size, and if so, what variable of size was measured.</w:t>
       </w:r>
     </w:p>
-    <w:bookmarkStart w:id="89" w:name="possible-values-27"/>
     <w:p>
       <w:pPr>
         <w:pStyle w:val="Heading5"/>
       </w:pPr>
+      <w:bookmarkStart w:id="89" w:name="possible-values-27"/>
+      <w:bookmarkEnd w:id="89"/>
       <w:r>
         <w:t xml:space="preserve">Possible values:</w:t>
       </w:r>
     </w:p>
-    <w:bookmarkEnd w:id="89"/>
-    <w:p>
-      <w:pPr>
-        <w:numPr>
-          <w:numId w:val="33"/>
+    <w:p>
+      <w:pPr>
+        <w:numPr>
+          <w:numId w:val="1032"/>
           <w:ilvl w:val="0"/>
         </w:numPr>
       </w:pPr>
@@ -3059,7 +3079,7 @@
     <w:p>
       <w:pPr>
         <w:numPr>
-          <w:numId w:val="33"/>
+          <w:numId w:val="1032"/>
           <w:ilvl w:val="0"/>
         </w:numPr>
       </w:pPr>
@@ -3083,11 +3103,12 @@
         </w:pict>
       </w:r>
     </w:p>
-    <w:bookmarkStart w:id="90" w:name="matrixcriteriaontogeny"/>
     <w:p>
       <w:pPr>
         <w:pStyle w:val="Heading3"/>
       </w:pPr>
+      <w:bookmarkStart w:id="90" w:name="matrixcriteriaontogeny"/>
+      <w:bookmarkEnd w:id="90"/>
       <w:r>
         <w:rPr>
           <w:rStyle w:val="VerbatimChar"/>
@@ -3095,7 +3116,6 @@
         <w:t xml:space="preserve">MatrixCriteriaOntogeny</w:t>
       </w:r>
     </w:p>
-    <w:bookmarkEnd w:id="90"/>
     <w:p>
       <w:r>
         <w:rPr>
@@ -3110,20 +3130,20 @@
         <w:t xml:space="preserve">Indicates whether the matrix population model contains stages based on development.</w:t>
       </w:r>
     </w:p>
-    <w:bookmarkStart w:id="91" w:name="possible-values-28"/>
     <w:p>
       <w:pPr>
         <w:pStyle w:val="Heading5"/>
       </w:pPr>
+      <w:bookmarkStart w:id="91" w:name="possible-values-28"/>
+      <w:bookmarkEnd w:id="91"/>
       <w:r>
         <w:t xml:space="preserve">Possible values:</w:t>
       </w:r>
     </w:p>
-    <w:bookmarkEnd w:id="91"/>
-    <w:p>
-      <w:pPr>
-        <w:numPr>
-          <w:numId w:val="34"/>
+    <w:p>
+      <w:pPr>
+        <w:numPr>
+          <w:numId w:val="1033"/>
           <w:ilvl w:val="0"/>
         </w:numPr>
       </w:pPr>
@@ -3143,7 +3163,7 @@
     <w:p>
       <w:pPr>
         <w:numPr>
-          <w:numId w:val="34"/>
+          <w:numId w:val="1033"/>
           <w:ilvl w:val="0"/>
         </w:numPr>
       </w:pPr>
@@ -3167,11 +3187,12 @@
         </w:pict>
       </w:r>
     </w:p>
-    <w:bookmarkStart w:id="92" w:name="matrixcriteriaage"/>
     <w:p>
       <w:pPr>
         <w:pStyle w:val="Heading3"/>
       </w:pPr>
+      <w:bookmarkStart w:id="92" w:name="matrixcriteriaage"/>
+      <w:bookmarkEnd w:id="92"/>
       <w:r>
         <w:rPr>
           <w:rStyle w:val="VerbatimChar"/>
@@ -3179,7 +3200,6 @@
         <w:t xml:space="preserve">MatrixCriteriaAge</w:t>
       </w:r>
     </w:p>
-    <w:bookmarkEnd w:id="92"/>
     <w:p>
       <w:r>
         <w:rPr>
@@ -3194,20 +3214,20 @@
         <w:t xml:space="preserve">Indicates whether the matrix population model contains any stage based on age</w:t>
       </w:r>
     </w:p>
-    <w:bookmarkStart w:id="93" w:name="possible-values-29"/>
     <w:p>
       <w:pPr>
         <w:pStyle w:val="Heading5"/>
       </w:pPr>
+      <w:bookmarkStart w:id="93" w:name="possible-values-29"/>
+      <w:bookmarkEnd w:id="93"/>
       <w:r>
         <w:t xml:space="preserve">Possible values:</w:t>
       </w:r>
     </w:p>
-    <w:bookmarkEnd w:id="93"/>
-    <w:p>
-      <w:pPr>
-        <w:numPr>
-          <w:numId w:val="35"/>
+    <w:p>
+      <w:pPr>
+        <w:numPr>
+          <w:numId w:val="1034"/>
           <w:ilvl w:val="0"/>
         </w:numPr>
       </w:pPr>
@@ -3227,7 +3247,7 @@
     <w:p>
       <w:pPr>
         <w:numPr>
-          <w:numId w:val="35"/>
+          <w:numId w:val="1034"/>
           <w:ilvl w:val="0"/>
         </w:numPr>
       </w:pPr>
@@ -3251,11 +3271,12 @@
         </w:pict>
       </w:r>
     </w:p>
-    <w:bookmarkStart w:id="94" w:name="matrixpopulation"/>
     <w:p>
       <w:pPr>
         <w:pStyle w:val="Heading3"/>
       </w:pPr>
+      <w:bookmarkStart w:id="94" w:name="matrixpopulation"/>
+      <w:bookmarkEnd w:id="94"/>
       <w:r>
         <w:rPr>
           <w:rStyle w:val="VerbatimChar"/>
@@ -3263,7 +3284,6 @@
         <w:t xml:space="preserve">MatrixPopulation</w:t>
       </w:r>
     </w:p>
-    <w:bookmarkEnd w:id="94"/>
     <w:p>
       <w:r>
         <w:rPr>
@@ -3278,21 +3298,21 @@
         <w:t xml:space="preserve">Name of population where matrix was recorded, usually as given by the publication author. In some cases, where the author provides no name, we give the closest geographic location instead. If there are multiple populations in the study and their names are not pertinent/available, sequential names in alphabetical order are assigned for each population in the study (e.g. “A”, “B”, “C”, etc)</w:t>
       </w:r>
     </w:p>
-    <w:bookmarkStart w:id="95" w:name="possible-values-30"/>
     <w:p>
       <w:pPr>
         <w:pStyle w:val="Heading5"/>
       </w:pPr>
+      <w:bookmarkStart w:id="95" w:name="possible-values-30"/>
+      <w:bookmarkEnd w:id="95"/>
       <w:r>
         <w:t xml:space="preserve">Possible values:</w:t>
       </w:r>
     </w:p>
-    <w:bookmarkEnd w:id="95"/>
     <w:p>
       <w:pPr>
         <w:pStyle w:val="Compact"/>
         <w:numPr>
-          <w:numId w:val="36"/>
+          <w:numId w:val="1035"/>
           <w:ilvl w:val="0"/>
         </w:numPr>
       </w:pPr>
@@ -3316,11 +3336,12 @@
         </w:pict>
       </w:r>
     </w:p>
-    <w:bookmarkStart w:id="96" w:name="latdeg"/>
     <w:p>
       <w:pPr>
         <w:pStyle w:val="Heading3"/>
       </w:pPr>
+      <w:bookmarkStart w:id="96" w:name="latdeg"/>
+      <w:bookmarkEnd w:id="96"/>
       <w:r>
         <w:rPr>
           <w:rStyle w:val="VerbatimChar"/>
@@ -3328,7 +3349,6 @@
         <w:t xml:space="preserve">LatDeg</w:t>
       </w:r>
     </w:p>
-    <w:bookmarkEnd w:id="96"/>
     <w:p>
       <w:r>
         <w:rPr>
@@ -3343,21 +3363,21 @@
         <w:t xml:space="preserve">Degree value of latitude.</w:t>
       </w:r>
     </w:p>
-    <w:bookmarkStart w:id="97" w:name="possible-values-31"/>
     <w:p>
       <w:pPr>
         <w:pStyle w:val="Heading5"/>
       </w:pPr>
+      <w:bookmarkStart w:id="97" w:name="possible-values-31"/>
+      <w:bookmarkEnd w:id="97"/>
       <w:r>
         <w:t xml:space="preserve">Possible values:</w:t>
       </w:r>
     </w:p>
-    <w:bookmarkEnd w:id="97"/>
     <w:p>
       <w:pPr>
         <w:pStyle w:val="Compact"/>
         <w:numPr>
-          <w:numId w:val="37"/>
+          <w:numId w:val="1036"/>
           <w:ilvl w:val="0"/>
         </w:numPr>
       </w:pPr>
@@ -3381,11 +3401,12 @@
         </w:pict>
       </w:r>
     </w:p>
-    <w:bookmarkStart w:id="98" w:name="latmin"/>
     <w:p>
       <w:pPr>
         <w:pStyle w:val="Heading3"/>
       </w:pPr>
+      <w:bookmarkStart w:id="98" w:name="latmin"/>
+      <w:bookmarkEnd w:id="98"/>
       <w:r>
         <w:rPr>
           <w:rStyle w:val="VerbatimChar"/>
@@ -3393,7 +3414,6 @@
         <w:t xml:space="preserve">LatMin</w:t>
       </w:r>
     </w:p>
-    <w:bookmarkEnd w:id="98"/>
     <w:p>
       <w:r>
         <w:rPr>
@@ -3408,21 +3428,21 @@
         <w:t xml:space="preserve">Minute value of latitude</w:t>
       </w:r>
     </w:p>
-    <w:bookmarkStart w:id="99" w:name="possible-values-32"/>
     <w:p>
       <w:pPr>
         <w:pStyle w:val="Heading5"/>
       </w:pPr>
+      <w:bookmarkStart w:id="99" w:name="possible-values-32"/>
+      <w:bookmarkEnd w:id="99"/>
       <w:r>
         <w:t xml:space="preserve">Possible values:</w:t>
       </w:r>
     </w:p>
-    <w:bookmarkEnd w:id="99"/>
     <w:p>
       <w:pPr>
         <w:pStyle w:val="Compact"/>
         <w:numPr>
-          <w:numId w:val="38"/>
+          <w:numId w:val="1037"/>
           <w:ilvl w:val="0"/>
         </w:numPr>
       </w:pPr>
@@ -3446,11 +3466,12 @@
         </w:pict>
       </w:r>
     </w:p>
-    <w:bookmarkStart w:id="100" w:name="latsec"/>
     <w:p>
       <w:pPr>
         <w:pStyle w:val="Heading3"/>
       </w:pPr>
+      <w:bookmarkStart w:id="100" w:name="latsec"/>
+      <w:bookmarkEnd w:id="100"/>
       <w:r>
         <w:rPr>
           <w:rStyle w:val="VerbatimChar"/>
@@ -3458,7 +3479,6 @@
         <w:t xml:space="preserve">LatSec</w:t>
       </w:r>
     </w:p>
-    <w:bookmarkEnd w:id="100"/>
     <w:p>
       <w:r>
         <w:rPr>
@@ -3488,21 +3508,21 @@
         <w:t xml:space="preserve">may mean that precise values are not available.</w:t>
       </w:r>
     </w:p>
-    <w:bookmarkStart w:id="101" w:name="possible-values-33"/>
     <w:p>
       <w:pPr>
         <w:pStyle w:val="Heading5"/>
       </w:pPr>
+      <w:bookmarkStart w:id="101" w:name="possible-values-33"/>
+      <w:bookmarkEnd w:id="101"/>
       <w:r>
         <w:t xml:space="preserve">Possible values:</w:t>
       </w:r>
     </w:p>
-    <w:bookmarkEnd w:id="101"/>
     <w:p>
       <w:pPr>
         <w:pStyle w:val="Compact"/>
         <w:numPr>
-          <w:numId w:val="39"/>
+          <w:numId w:val="1038"/>
           <w:ilvl w:val="0"/>
         </w:numPr>
       </w:pPr>
@@ -3526,11 +3546,12 @@
         </w:pict>
       </w:r>
     </w:p>
-    <w:bookmarkStart w:id="102" w:name="latns"/>
     <w:p>
       <w:pPr>
         <w:pStyle w:val="Heading3"/>
       </w:pPr>
+      <w:bookmarkStart w:id="102" w:name="latns"/>
+      <w:bookmarkEnd w:id="102"/>
       <w:r>
         <w:rPr>
           <w:rStyle w:val="VerbatimChar"/>
@@ -3538,7 +3559,6 @@
         <w:t xml:space="preserve">LatNS</w:t>
       </w:r>
     </w:p>
-    <w:bookmarkEnd w:id="102"/>
     <w:p>
       <w:r>
         <w:rPr>
@@ -3553,20 +3573,20 @@
         <w:t xml:space="preserve">Cardinal direction</w:t>
       </w:r>
     </w:p>
-    <w:bookmarkStart w:id="103" w:name="possible-values-34"/>
     <w:p>
       <w:pPr>
         <w:pStyle w:val="Heading5"/>
       </w:pPr>
+      <w:bookmarkStart w:id="103" w:name="possible-values-34"/>
+      <w:bookmarkEnd w:id="103"/>
       <w:r>
         <w:t xml:space="preserve">Possible values:</w:t>
       </w:r>
     </w:p>
-    <w:bookmarkEnd w:id="103"/>
-    <w:p>
-      <w:pPr>
-        <w:numPr>
-          <w:numId w:val="40"/>
+    <w:p>
+      <w:pPr>
+        <w:numPr>
+          <w:numId w:val="1039"/>
           <w:ilvl w:val="0"/>
         </w:numPr>
       </w:pPr>
@@ -3586,7 +3606,7 @@
     <w:p>
       <w:pPr>
         <w:numPr>
-          <w:numId w:val="40"/>
+          <w:numId w:val="1039"/>
           <w:ilvl w:val="0"/>
         </w:numPr>
       </w:pPr>
@@ -3610,11 +3630,12 @@
         </w:pict>
       </w:r>
     </w:p>
-    <w:bookmarkStart w:id="104" w:name="londeg"/>
     <w:p>
       <w:pPr>
         <w:pStyle w:val="Heading3"/>
       </w:pPr>
+      <w:bookmarkStart w:id="104" w:name="londeg"/>
+      <w:bookmarkEnd w:id="104"/>
       <w:r>
         <w:rPr>
           <w:rStyle w:val="VerbatimChar"/>
@@ -3622,7 +3643,6 @@
         <w:t xml:space="preserve">LonDeg</w:t>
       </w:r>
     </w:p>
-    <w:bookmarkEnd w:id="104"/>
     <w:p>
       <w:r>
         <w:rPr>
@@ -3637,21 +3657,21 @@
         <w:t xml:space="preserve">Degree value of longitude</w:t>
       </w:r>
     </w:p>
-    <w:bookmarkStart w:id="105" w:name="possible-values-35"/>
     <w:p>
       <w:pPr>
         <w:pStyle w:val="Heading5"/>
       </w:pPr>
+      <w:bookmarkStart w:id="105" w:name="possible-values-35"/>
+      <w:bookmarkEnd w:id="105"/>
       <w:r>
         <w:t xml:space="preserve">Possible values:</w:t>
       </w:r>
     </w:p>
-    <w:bookmarkEnd w:id="105"/>
     <w:p>
       <w:pPr>
         <w:pStyle w:val="Compact"/>
         <w:numPr>
-          <w:numId w:val="41"/>
+          <w:numId w:val="1040"/>
           <w:ilvl w:val="0"/>
         </w:numPr>
       </w:pPr>
@@ -3675,11 +3695,12 @@
         </w:pict>
       </w:r>
     </w:p>
-    <w:bookmarkStart w:id="106" w:name="lonmin"/>
     <w:p>
       <w:pPr>
         <w:pStyle w:val="Heading3"/>
       </w:pPr>
+      <w:bookmarkStart w:id="106" w:name="lonmin"/>
+      <w:bookmarkEnd w:id="106"/>
       <w:r>
         <w:rPr>
           <w:rStyle w:val="VerbatimChar"/>
@@ -3687,7 +3708,6 @@
         <w:t xml:space="preserve">LonMin</w:t>
       </w:r>
     </w:p>
-    <w:bookmarkEnd w:id="106"/>
     <w:p>
       <w:r>
         <w:rPr>
@@ -3702,21 +3722,21 @@
         <w:t xml:space="preserve">Minute value of longitude</w:t>
       </w:r>
     </w:p>
-    <w:bookmarkStart w:id="107" w:name="possible-values-36"/>
     <w:p>
       <w:pPr>
         <w:pStyle w:val="Heading5"/>
       </w:pPr>
+      <w:bookmarkStart w:id="107" w:name="possible-values-36"/>
+      <w:bookmarkEnd w:id="107"/>
       <w:r>
         <w:t xml:space="preserve">Possible values:</w:t>
       </w:r>
     </w:p>
-    <w:bookmarkEnd w:id="107"/>
     <w:p>
       <w:pPr>
         <w:pStyle w:val="Compact"/>
         <w:numPr>
-          <w:numId w:val="42"/>
+          <w:numId w:val="1041"/>
           <w:ilvl w:val="0"/>
         </w:numPr>
       </w:pPr>
@@ -3740,11 +3760,12 @@
         </w:pict>
       </w:r>
     </w:p>
-    <w:bookmarkStart w:id="108" w:name="lonsec"/>
     <w:p>
       <w:pPr>
         <w:pStyle w:val="Heading3"/>
       </w:pPr>
+      <w:bookmarkStart w:id="108" w:name="lonsec"/>
+      <w:bookmarkEnd w:id="108"/>
       <w:r>
         <w:rPr>
           <w:rStyle w:val="VerbatimChar"/>
@@ -3752,7 +3773,6 @@
         <w:t xml:space="preserve">LonSec</w:t>
       </w:r>
     </w:p>
-    <w:bookmarkEnd w:id="108"/>
     <w:p>
       <w:r>
         <w:rPr>
@@ -3782,21 +3802,21 @@
         <w:t xml:space="preserve">may mean that precise values are not available.</w:t>
       </w:r>
     </w:p>
-    <w:bookmarkStart w:id="109" w:name="possible-values-37"/>
     <w:p>
       <w:pPr>
         <w:pStyle w:val="Heading5"/>
       </w:pPr>
+      <w:bookmarkStart w:id="109" w:name="possible-values-37"/>
+      <w:bookmarkEnd w:id="109"/>
       <w:r>
         <w:t xml:space="preserve">Possible values:</w:t>
       </w:r>
     </w:p>
-    <w:bookmarkEnd w:id="109"/>
     <w:p>
       <w:pPr>
         <w:pStyle w:val="Compact"/>
         <w:numPr>
-          <w:numId w:val="43"/>
+          <w:numId w:val="1042"/>
           <w:ilvl w:val="0"/>
         </w:numPr>
       </w:pPr>
@@ -3820,11 +3840,12 @@
         </w:pict>
       </w:r>
     </w:p>
-    <w:bookmarkStart w:id="110" w:name="lonwe"/>
     <w:p>
       <w:pPr>
         <w:pStyle w:val="Heading3"/>
       </w:pPr>
+      <w:bookmarkStart w:id="110" w:name="lonwe"/>
+      <w:bookmarkEnd w:id="110"/>
       <w:r>
         <w:rPr>
           <w:rStyle w:val="VerbatimChar"/>
@@ -3832,7 +3853,6 @@
         <w:t xml:space="preserve">LonWE</w:t>
       </w:r>
     </w:p>
-    <w:bookmarkEnd w:id="110"/>
     <w:p>
       <w:r>
         <w:rPr>
@@ -3847,20 +3867,20 @@
         <w:t xml:space="preserve">Cardinal direction</w:t>
       </w:r>
     </w:p>
-    <w:bookmarkStart w:id="111" w:name="possible-values-38"/>
     <w:p>
       <w:pPr>
         <w:pStyle w:val="Heading5"/>
       </w:pPr>
+      <w:bookmarkStart w:id="111" w:name="possible-values-38"/>
+      <w:bookmarkEnd w:id="111"/>
       <w:r>
         <w:t xml:space="preserve">Possible values:</w:t>
       </w:r>
     </w:p>
-    <w:bookmarkEnd w:id="111"/>
-    <w:p>
-      <w:pPr>
-        <w:numPr>
-          <w:numId w:val="44"/>
+    <w:p>
+      <w:pPr>
+        <w:numPr>
+          <w:numId w:val="1043"/>
           <w:ilvl w:val="0"/>
         </w:numPr>
       </w:pPr>
@@ -3880,7 +3900,7 @@
     <w:p>
       <w:pPr>
         <w:numPr>
-          <w:numId w:val="44"/>
+          <w:numId w:val="1043"/>
           <w:ilvl w:val="0"/>
         </w:numPr>
       </w:pPr>
@@ -3904,11 +3924,12 @@
         </w:pict>
       </w:r>
     </w:p>
-    <w:bookmarkStart w:id="112" w:name="altitude"/>
     <w:p>
       <w:pPr>
         <w:pStyle w:val="Heading3"/>
       </w:pPr>
+      <w:bookmarkStart w:id="112" w:name="altitude"/>
+      <w:bookmarkEnd w:id="112"/>
       <w:r>
         <w:rPr>
           <w:rStyle w:val="VerbatimChar"/>
@@ -3916,7 +3937,6 @@
         <w:t xml:space="preserve">Altitude</w:t>
       </w:r>
     </w:p>
-    <w:bookmarkEnd w:id="112"/>
     <w:p>
       <w:r>
         <w:rPr>
@@ -3931,21 +3951,21 @@
         <w:t xml:space="preserve">Altitude of studied population defined as height above sea level of the population in meters.</w:t>
       </w:r>
     </w:p>
-    <w:bookmarkStart w:id="113" w:name="possible-values-39"/>
     <w:p>
       <w:pPr>
         <w:pStyle w:val="Heading5"/>
       </w:pPr>
+      <w:bookmarkStart w:id="113" w:name="possible-values-39"/>
+      <w:bookmarkEnd w:id="113"/>
       <w:r>
         <w:t xml:space="preserve">Possible values:</w:t>
       </w:r>
     </w:p>
-    <w:bookmarkEnd w:id="113"/>
     <w:p>
       <w:pPr>
         <w:pStyle w:val="Compact"/>
         <w:numPr>
-          <w:numId w:val="45"/>
+          <w:numId w:val="1044"/>
           <w:ilvl w:val="0"/>
         </w:numPr>
       </w:pPr>
@@ -3969,11 +3989,12 @@
         </w:pict>
       </w:r>
     </w:p>
-    <w:bookmarkStart w:id="114" w:name="country"/>
     <w:p>
       <w:pPr>
         <w:pStyle w:val="Heading3"/>
       </w:pPr>
+      <w:bookmarkStart w:id="114" w:name="country"/>
+      <w:bookmarkEnd w:id="114"/>
       <w:r>
         <w:rPr>
           <w:rStyle w:val="VerbatimChar"/>
@@ -3981,7 +4002,6 @@
         <w:t xml:space="preserve">Country</w:t>
       </w:r>
     </w:p>
-    <w:bookmarkEnd w:id="114"/>
     <w:p>
       <w:r>
         <w:rPr>
@@ -4007,21 +4027,21 @@
         <w:t xml:space="preserve">). If the study involves multiple countries, these are separated by "; ".</w:t>
       </w:r>
     </w:p>
-    <w:bookmarkStart w:id="116" w:name="possible-values-40"/>
     <w:p>
       <w:pPr>
         <w:pStyle w:val="Heading5"/>
       </w:pPr>
+      <w:bookmarkStart w:id="116" w:name="possible-values-40"/>
+      <w:bookmarkEnd w:id="116"/>
       <w:r>
         <w:t xml:space="preserve">Possible values:</w:t>
       </w:r>
     </w:p>
-    <w:bookmarkEnd w:id="116"/>
     <w:p>
       <w:pPr>
         <w:pStyle w:val="Compact"/>
         <w:numPr>
-          <w:numId w:val="46"/>
+          <w:numId w:val="1045"/>
           <w:ilvl w:val="0"/>
         </w:numPr>
       </w:pPr>
@@ -4060,11 +4080,12 @@
         </w:pict>
       </w:r>
     </w:p>
-    <w:bookmarkStart w:id="117" w:name="continent"/>
     <w:p>
       <w:pPr>
         <w:pStyle w:val="Heading3"/>
       </w:pPr>
+      <w:bookmarkStart w:id="117" w:name="continent"/>
+      <w:bookmarkEnd w:id="117"/>
       <w:r>
         <w:rPr>
           <w:rStyle w:val="VerbatimChar"/>
@@ -4072,7 +4093,6 @@
         <w:t xml:space="preserve">Continent</w:t>
       </w:r>
     </w:p>
-    <w:bookmarkEnd w:id="117"/>
     <w:p>
       <w:r>
         <w:rPr>
@@ -4087,20 +4107,20 @@
         <w:t xml:space="preserve">Continent where study took place</w:t>
       </w:r>
     </w:p>
-    <w:bookmarkStart w:id="118" w:name="possible-values-41"/>
     <w:p>
       <w:pPr>
         <w:pStyle w:val="Heading5"/>
       </w:pPr>
+      <w:bookmarkStart w:id="118" w:name="possible-values-41"/>
+      <w:bookmarkEnd w:id="118"/>
       <w:r>
         <w:t xml:space="preserve">Possible values:</w:t>
       </w:r>
     </w:p>
-    <w:bookmarkEnd w:id="118"/>
-    <w:p>
-      <w:pPr>
-        <w:numPr>
-          <w:numId w:val="47"/>
+    <w:p>
+      <w:pPr>
+        <w:numPr>
+          <w:numId w:val="1046"/>
           <w:ilvl w:val="0"/>
         </w:numPr>
       </w:pPr>
@@ -4120,7 +4140,7 @@
     <w:p>
       <w:pPr>
         <w:numPr>
-          <w:numId w:val="47"/>
+          <w:numId w:val="1046"/>
           <w:ilvl w:val="0"/>
         </w:numPr>
       </w:pPr>
@@ -4140,7 +4160,7 @@
     <w:p>
       <w:pPr>
         <w:numPr>
-          <w:numId w:val="47"/>
+          <w:numId w:val="1046"/>
           <w:ilvl w:val="0"/>
         </w:numPr>
       </w:pPr>
@@ -4160,7 +4180,7 @@
     <w:p>
       <w:pPr>
         <w:numPr>
-          <w:numId w:val="47"/>
+          <w:numId w:val="1046"/>
           <w:ilvl w:val="0"/>
         </w:numPr>
       </w:pPr>
@@ -4180,7 +4200,7 @@
     <w:p>
       <w:pPr>
         <w:numPr>
-          <w:numId w:val="47"/>
+          <w:numId w:val="1046"/>
           <w:ilvl w:val="0"/>
         </w:numPr>
       </w:pPr>
@@ -4200,7 +4220,7 @@
     <w:p>
       <w:pPr>
         <w:numPr>
-          <w:numId w:val="47"/>
+          <w:numId w:val="1046"/>
           <w:ilvl w:val="0"/>
         </w:numPr>
       </w:pPr>
@@ -4235,11 +4255,12 @@
         </w:pict>
       </w:r>
     </w:p>
-    <w:bookmarkStart w:id="120" w:name="ecoregion"/>
     <w:p>
       <w:pPr>
         <w:pStyle w:val="Heading3"/>
       </w:pPr>
+      <w:bookmarkStart w:id="120" w:name="ecoregion"/>
+      <w:bookmarkEnd w:id="120"/>
       <w:r>
         <w:rPr>
           <w:rStyle w:val="VerbatimChar"/>
@@ -4247,7 +4268,6 @@
         <w:t xml:space="preserve">Ecoregion</w:t>
       </w:r>
     </w:p>
-    <w:bookmarkEnd w:id="120"/>
     <w:p>
       <w:r>
         <w:rPr>
@@ -4294,20 +4314,20 @@
         <w:t xml:space="preserve">used for studies conducted in laboratory or greenhouse conditions.</w:t>
       </w:r>
     </w:p>
-    <w:bookmarkStart w:id="122" w:name="possible-values-42"/>
     <w:p>
       <w:pPr>
         <w:pStyle w:val="Heading5"/>
       </w:pPr>
+      <w:bookmarkStart w:id="122" w:name="possible-values-42"/>
+      <w:bookmarkEnd w:id="122"/>
       <w:r>
         <w:t xml:space="preserve">Possible values:</w:t>
       </w:r>
     </w:p>
-    <w:bookmarkEnd w:id="122"/>
-    <w:p>
-      <w:pPr>
-        <w:numPr>
-          <w:numId w:val="48"/>
+    <w:p>
+      <w:pPr>
+        <w:numPr>
+          <w:numId w:val="1047"/>
           <w:ilvl w:val="0"/>
         </w:numPr>
       </w:pPr>
@@ -4327,7 +4347,7 @@
     <w:p>
       <w:pPr>
         <w:numPr>
-          <w:numId w:val="48"/>
+          <w:numId w:val="1047"/>
           <w:ilvl w:val="0"/>
         </w:numPr>
       </w:pPr>
@@ -4347,7 +4367,7 @@
     <w:p>
       <w:pPr>
         <w:numPr>
-          <w:numId w:val="48"/>
+          <w:numId w:val="1047"/>
           <w:ilvl w:val="0"/>
         </w:numPr>
       </w:pPr>
@@ -4367,7 +4387,7 @@
     <w:p>
       <w:pPr>
         <w:numPr>
-          <w:numId w:val="48"/>
+          <w:numId w:val="1047"/>
           <w:ilvl w:val="0"/>
         </w:numPr>
       </w:pPr>
@@ -4387,7 +4407,7 @@
     <w:p>
       <w:pPr>
         <w:numPr>
-          <w:numId w:val="48"/>
+          <w:numId w:val="1047"/>
           <w:ilvl w:val="0"/>
         </w:numPr>
       </w:pPr>
@@ -4407,7 +4427,7 @@
     <w:p>
       <w:pPr>
         <w:numPr>
-          <w:numId w:val="48"/>
+          <w:numId w:val="1047"/>
           <w:ilvl w:val="0"/>
         </w:numPr>
       </w:pPr>
@@ -4427,7 +4447,7 @@
     <w:p>
       <w:pPr>
         <w:numPr>
-          <w:numId w:val="48"/>
+          <w:numId w:val="1047"/>
           <w:ilvl w:val="0"/>
         </w:numPr>
       </w:pPr>
@@ -4447,7 +4467,7 @@
     <w:p>
       <w:pPr>
         <w:numPr>
-          <w:numId w:val="48"/>
+          <w:numId w:val="1047"/>
           <w:ilvl w:val="0"/>
         </w:numPr>
       </w:pPr>
@@ -4467,7 +4487,7 @@
     <w:p>
       <w:pPr>
         <w:numPr>
-          <w:numId w:val="48"/>
+          <w:numId w:val="1047"/>
           <w:ilvl w:val="0"/>
         </w:numPr>
       </w:pPr>
@@ -4487,7 +4507,7 @@
     <w:p>
       <w:pPr>
         <w:numPr>
-          <w:numId w:val="48"/>
+          <w:numId w:val="1047"/>
           <w:ilvl w:val="0"/>
         </w:numPr>
       </w:pPr>
@@ -4507,7 +4527,7 @@
     <w:p>
       <w:pPr>
         <w:numPr>
-          <w:numId w:val="48"/>
+          <w:numId w:val="1047"/>
           <w:ilvl w:val="0"/>
         </w:numPr>
       </w:pPr>
@@ -4527,7 +4547,7 @@
     <w:p>
       <w:pPr>
         <w:numPr>
-          <w:numId w:val="48"/>
+          <w:numId w:val="1047"/>
           <w:ilvl w:val="0"/>
         </w:numPr>
       </w:pPr>
@@ -4547,7 +4567,7 @@
     <w:p>
       <w:pPr>
         <w:numPr>
-          <w:numId w:val="48"/>
+          <w:numId w:val="1047"/>
           <w:ilvl w:val="0"/>
         </w:numPr>
       </w:pPr>
@@ -4567,7 +4587,7 @@
     <w:p>
       <w:pPr>
         <w:numPr>
-          <w:numId w:val="48"/>
+          <w:numId w:val="1047"/>
           <w:ilvl w:val="0"/>
         </w:numPr>
       </w:pPr>
@@ -4587,7 +4607,7 @@
     <w:p>
       <w:pPr>
         <w:numPr>
-          <w:numId w:val="48"/>
+          <w:numId w:val="1047"/>
           <w:ilvl w:val="0"/>
         </w:numPr>
       </w:pPr>
@@ -4607,7 +4627,7 @@
     <w:p>
       <w:pPr>
         <w:numPr>
-          <w:numId w:val="48"/>
+          <w:numId w:val="1047"/>
           <w:ilvl w:val="0"/>
         </w:numPr>
       </w:pPr>
@@ -4627,7 +4647,7 @@
     <w:p>
       <w:pPr>
         <w:numPr>
-          <w:numId w:val="48"/>
+          <w:numId w:val="1047"/>
           <w:ilvl w:val="0"/>
         </w:numPr>
       </w:pPr>
@@ -4647,27 +4667,27 @@
     <w:p>
       <w:pPr>
         <w:numPr>
-          <w:numId w:val="48"/>
-          <w:ilvl w:val="0"/>
-        </w:numPr>
-      </w:pPr>
-      <w:r>
-        <w:rPr>
-          <w:rStyle w:val="VerbatimChar"/>
-        </w:rPr>
-        <w:t xml:space="preserve">SRD</w:t>
-      </w:r>
-      <w:r>
-        <w:t xml:space="preserve"> </w:t>
-      </w:r>
-      <w:r>
-        <w:t xml:space="preserve">- Freshwater - small river delta ecosystems</w:t>
-      </w:r>
-    </w:p>
-    <w:p>
-      <w:pPr>
-        <w:numPr>
-          <w:numId w:val="48"/>
+          <w:numId w:val="1047"/>
+          <w:ilvl w:val="0"/>
+        </w:numPr>
+      </w:pPr>
+      <w:r>
+        <w:rPr>
+          <w:rStyle w:val="VerbatimChar"/>
+        </w:rPr>
+        <w:t xml:space="preserve">SRE</w:t>
+      </w:r>
+      <w:r>
+        <w:t xml:space="preserve"> </w:t>
+      </w:r>
+      <w:r>
+        <w:t xml:space="preserve">- Freshwater - small river ecosystems</w:t>
+      </w:r>
+    </w:p>
+    <w:p>
+      <w:pPr>
+        <w:numPr>
+          <w:numId w:val="1047"/>
           <w:ilvl w:val="0"/>
         </w:numPr>
       </w:pPr>
@@ -4687,7 +4707,7 @@
     <w:p>
       <w:pPr>
         <w:numPr>
-          <w:numId w:val="48"/>
+          <w:numId w:val="1047"/>
           <w:ilvl w:val="0"/>
         </w:numPr>
       </w:pPr>
@@ -4707,7 +4727,7 @@
     <w:p>
       <w:pPr>
         <w:numPr>
-          <w:numId w:val="48"/>
+          <w:numId w:val="1047"/>
           <w:ilvl w:val="0"/>
         </w:numPr>
       </w:pPr>
@@ -4727,7 +4747,7 @@
     <w:p>
       <w:pPr>
         <w:numPr>
-          <w:numId w:val="48"/>
+          <w:numId w:val="1047"/>
           <w:ilvl w:val="0"/>
         </w:numPr>
       </w:pPr>
@@ -4747,7 +4767,7 @@
     <w:p>
       <w:pPr>
         <w:numPr>
-          <w:numId w:val="48"/>
+          <w:numId w:val="1047"/>
           <w:ilvl w:val="0"/>
         </w:numPr>
       </w:pPr>
@@ -4767,7 +4787,7 @@
     <w:p>
       <w:pPr>
         <w:numPr>
-          <w:numId w:val="48"/>
+          <w:numId w:val="1047"/>
           <w:ilvl w:val="0"/>
         </w:numPr>
       </w:pPr>
@@ -4787,7 +4807,7 @@
     <w:p>
       <w:pPr>
         <w:numPr>
-          <w:numId w:val="48"/>
+          <w:numId w:val="1047"/>
           <w:ilvl w:val="0"/>
         </w:numPr>
       </w:pPr>
@@ -4807,7 +4827,7 @@
     <w:p>
       <w:pPr>
         <w:numPr>
-          <w:numId w:val="48"/>
+          <w:numId w:val="1047"/>
           <w:ilvl w:val="0"/>
         </w:numPr>
       </w:pPr>
@@ -4827,7 +4847,7 @@
     <w:p>
       <w:pPr>
         <w:numPr>
-          <w:numId w:val="48"/>
+          <w:numId w:val="1047"/>
           <w:ilvl w:val="0"/>
         </w:numPr>
       </w:pPr>
@@ -4851,11 +4871,12 @@
         </w:pict>
       </w:r>
     </w:p>
-    <w:bookmarkStart w:id="123" w:name="studiedsex"/>
     <w:p>
       <w:pPr>
         <w:pStyle w:val="Heading3"/>
       </w:pPr>
+      <w:bookmarkStart w:id="123" w:name="studiedsex"/>
+      <w:bookmarkEnd w:id="123"/>
       <w:r>
         <w:rPr>
           <w:rStyle w:val="VerbatimChar"/>
@@ -4863,7 +4884,6 @@
         <w:t xml:space="preserve">StudiedSex</w:t>
       </w:r>
     </w:p>
-    <w:bookmarkEnd w:id="123"/>
     <w:p>
       <w:r>
         <w:rPr>
@@ -4872,20 +4892,20 @@
         <w:t xml:space="preserve">Definition:</w:t>
       </w:r>
     </w:p>
-    <w:bookmarkStart w:id="124" w:name="possible-values-43"/>
     <w:p>
       <w:pPr>
         <w:pStyle w:val="Heading5"/>
       </w:pPr>
+      <w:bookmarkStart w:id="124" w:name="possible-values-43"/>
+      <w:bookmarkEnd w:id="124"/>
       <w:r>
         <w:t xml:space="preserve">Possible values:</w:t>
       </w:r>
     </w:p>
-    <w:bookmarkEnd w:id="124"/>
-    <w:p>
-      <w:pPr>
-        <w:numPr>
-          <w:numId w:val="49"/>
+    <w:p>
+      <w:pPr>
+        <w:numPr>
+          <w:numId w:val="1048"/>
           <w:ilvl w:val="0"/>
         </w:numPr>
       </w:pPr>
@@ -4905,7 +4925,7 @@
     <w:p>
       <w:pPr>
         <w:numPr>
-          <w:numId w:val="49"/>
+          <w:numId w:val="1048"/>
           <w:ilvl w:val="0"/>
         </w:numPr>
       </w:pPr>
@@ -4925,7 +4945,7 @@
     <w:p>
       <w:pPr>
         <w:numPr>
-          <w:numId w:val="49"/>
+          <w:numId w:val="1048"/>
           <w:ilvl w:val="0"/>
         </w:numPr>
       </w:pPr>
@@ -4945,7 +4965,7 @@
     <w:p>
       <w:pPr>
         <w:numPr>
-          <w:numId w:val="49"/>
+          <w:numId w:val="1048"/>
           <w:ilvl w:val="0"/>
         </w:numPr>
       </w:pPr>
@@ -4965,7 +4985,7 @@
     <w:p>
       <w:pPr>
         <w:numPr>
-          <w:numId w:val="49"/>
+          <w:numId w:val="1048"/>
           <w:ilvl w:val="0"/>
         </w:numPr>
       </w:pPr>
@@ -4989,11 +5009,12 @@
         </w:pict>
       </w:r>
     </w:p>
-    <w:bookmarkStart w:id="125" w:name="matrixcomposite"/>
     <w:p>
       <w:pPr>
         <w:pStyle w:val="Heading3"/>
       </w:pPr>
+      <w:bookmarkStart w:id="125" w:name="matrixcomposite"/>
+      <w:bookmarkEnd w:id="125"/>
       <w:r>
         <w:rPr>
           <w:rStyle w:val="VerbatimChar"/>
@@ -5001,7 +5022,6 @@
         <w:t xml:space="preserve">MatrixComposite</w:t>
       </w:r>
     </w:p>
-    <w:bookmarkEnd w:id="125"/>
     <w:p>
       <w:r>
         <w:rPr>
@@ -5016,20 +5036,20 @@
         <w:t xml:space="preserve">Indicates the type of matrix population model (also see Figure 2 below for more information).</w:t>
       </w:r>
     </w:p>
-    <w:bookmarkStart w:id="126" w:name="possible-values-44"/>
     <w:p>
       <w:pPr>
         <w:pStyle w:val="Heading5"/>
       </w:pPr>
+      <w:bookmarkStart w:id="126" w:name="possible-values-44"/>
+      <w:bookmarkEnd w:id="126"/>
       <w:r>
         <w:t xml:space="preserve">Possible values:</w:t>
       </w:r>
     </w:p>
-    <w:bookmarkEnd w:id="126"/>
-    <w:p>
-      <w:pPr>
-        <w:numPr>
-          <w:numId w:val="50"/>
+    <w:p>
+      <w:pPr>
+        <w:numPr>
+          <w:numId w:val="1049"/>
           <w:ilvl w:val="0"/>
         </w:numPr>
       </w:pPr>
@@ -5049,7 +5069,7 @@
     <w:p>
       <w:pPr>
         <w:numPr>
-          <w:numId w:val="50"/>
+          <w:numId w:val="1049"/>
           <w:ilvl w:val="0"/>
         </w:numPr>
       </w:pPr>
@@ -5069,7 +5089,7 @@
     <w:p>
       <w:pPr>
         <w:numPr>
-          <w:numId w:val="50"/>
+          <w:numId w:val="1049"/>
           <w:ilvl w:val="0"/>
         </w:numPr>
       </w:pPr>
@@ -5089,7 +5109,7 @@
     <w:p>
       <w:pPr>
         <w:numPr>
-          <w:numId w:val="50"/>
+          <w:numId w:val="1049"/>
           <w:ilvl w:val="0"/>
         </w:numPr>
       </w:pPr>
@@ -5113,11 +5133,12 @@
         </w:pict>
       </w:r>
     </w:p>
-    <w:bookmarkStart w:id="127" w:name="matrixtreatment"/>
     <w:p>
       <w:pPr>
         <w:pStyle w:val="Heading3"/>
       </w:pPr>
+      <w:bookmarkStart w:id="127" w:name="matrixtreatment"/>
+      <w:bookmarkEnd w:id="127"/>
       <w:r>
         <w:rPr>
           <w:rStyle w:val="VerbatimChar"/>
@@ -5125,7 +5146,6 @@
         <w:t xml:space="preserve">MatrixTreatment</w:t>
       </w:r>
     </w:p>
-    <w:bookmarkEnd w:id="127"/>
     <w:p>
       <w:r>
         <w:rPr>
@@ -5140,20 +5160,20 @@
         <w:t xml:space="preserve">Describes if a treatment was applied or not and the nature of the treatment.</w:t>
       </w:r>
     </w:p>
-    <w:bookmarkStart w:id="128" w:name="possible-values-45"/>
     <w:p>
       <w:pPr>
         <w:pStyle w:val="Heading5"/>
       </w:pPr>
+      <w:bookmarkStart w:id="128" w:name="possible-values-45"/>
+      <w:bookmarkEnd w:id="128"/>
       <w:r>
         <w:t xml:space="preserve">Possible values:</w:t>
       </w:r>
     </w:p>
-    <w:bookmarkEnd w:id="128"/>
-    <w:p>
-      <w:pPr>
-        <w:numPr>
-          <w:numId w:val="51"/>
+    <w:p>
+      <w:pPr>
+        <w:numPr>
+          <w:numId w:val="1050"/>
           <w:ilvl w:val="0"/>
         </w:numPr>
       </w:pPr>
@@ -5173,7 +5193,7 @@
     <w:p>
       <w:pPr>
         <w:numPr>
-          <w:numId w:val="51"/>
+          <w:numId w:val="1050"/>
           <w:ilvl w:val="0"/>
         </w:numPr>
       </w:pPr>
@@ -5197,11 +5217,12 @@
         </w:pict>
       </w:r>
     </w:p>
-    <w:bookmarkStart w:id="129" w:name="captivity"/>
     <w:p>
       <w:pPr>
         <w:pStyle w:val="Heading3"/>
       </w:pPr>
+      <w:bookmarkStart w:id="129" w:name="captivity"/>
+      <w:bookmarkEnd w:id="129"/>
       <w:r>
         <w:rPr>
           <w:rStyle w:val="VerbatimChar"/>
@@ -5209,7 +5230,6 @@
         <w:t xml:space="preserve">Captivity</w:t>
       </w:r>
     </w:p>
-    <w:bookmarkEnd w:id="129"/>
     <w:p>
       <w:r>
         <w:rPr>
@@ -5224,20 +5244,20 @@
         <w:t xml:space="preserve">Whether the study species was studied in the wild or under controlled conditions for most of its life cycle</w:t>
       </w:r>
     </w:p>
-    <w:bookmarkStart w:id="130" w:name="possible-values-46"/>
     <w:p>
       <w:pPr>
         <w:pStyle w:val="Heading5"/>
       </w:pPr>
+      <w:bookmarkStart w:id="130" w:name="possible-values-46"/>
+      <w:bookmarkEnd w:id="130"/>
       <w:r>
         <w:t xml:space="preserve">Possible values:</w:t>
       </w:r>
     </w:p>
-    <w:bookmarkEnd w:id="130"/>
-    <w:p>
-      <w:pPr>
-        <w:numPr>
-          <w:numId w:val="52"/>
+    <w:p>
+      <w:pPr>
+        <w:numPr>
+          <w:numId w:val="1051"/>
           <w:ilvl w:val="0"/>
         </w:numPr>
       </w:pPr>
@@ -5257,7 +5277,7 @@
     <w:p>
       <w:pPr>
         <w:numPr>
-          <w:numId w:val="52"/>
+          <w:numId w:val="1051"/>
           <w:ilvl w:val="0"/>
         </w:numPr>
       </w:pPr>
@@ -5277,7 +5297,7 @@
     <w:p>
       <w:pPr>
         <w:numPr>
-          <w:numId w:val="52"/>
+          <w:numId w:val="1051"/>
           <w:ilvl w:val="0"/>
         </w:numPr>
       </w:pPr>
@@ -5301,11 +5321,12 @@
         </w:pict>
       </w:r>
     </w:p>
-    <w:bookmarkStart w:id="131" w:name="matrixstartyear"/>
     <w:p>
       <w:pPr>
         <w:pStyle w:val="Heading3"/>
       </w:pPr>
+      <w:bookmarkStart w:id="131" w:name="matrixstartyear"/>
+      <w:bookmarkEnd w:id="131"/>
       <w:r>
         <w:rPr>
           <w:rStyle w:val="VerbatimChar"/>
@@ -5313,7 +5334,6 @@
         <w:t xml:space="preserve">MatrixStartYear</w:t>
       </w:r>
     </w:p>
-    <w:bookmarkEnd w:id="131"/>
     <w:p>
       <w:r>
         <w:rPr>
@@ -5370,21 +5390,21 @@
         <w:t xml:space="preserve">.</w:t>
       </w:r>
     </w:p>
-    <w:bookmarkStart w:id="132" w:name="possible-values-47"/>
     <w:p>
       <w:pPr>
         <w:pStyle w:val="Heading5"/>
       </w:pPr>
+      <w:bookmarkStart w:id="132" w:name="possible-values-47"/>
+      <w:bookmarkEnd w:id="132"/>
       <w:r>
         <w:t xml:space="preserve">Possible values:</w:t>
       </w:r>
     </w:p>
-    <w:bookmarkEnd w:id="132"/>
     <w:p>
       <w:pPr>
         <w:pStyle w:val="Compact"/>
         <w:numPr>
-          <w:numId w:val="53"/>
+          <w:numId w:val="1052"/>
           <w:ilvl w:val="0"/>
         </w:numPr>
       </w:pPr>
@@ -5408,11 +5428,12 @@
         </w:pict>
       </w:r>
     </w:p>
-    <w:bookmarkStart w:id="133" w:name="matrixstartseason"/>
     <w:p>
       <w:pPr>
         <w:pStyle w:val="Heading3"/>
       </w:pPr>
+      <w:bookmarkStart w:id="133" w:name="matrixstartseason"/>
+      <w:bookmarkEnd w:id="133"/>
       <w:r>
         <w:rPr>
           <w:rStyle w:val="VerbatimChar"/>
@@ -5420,7 +5441,6 @@
         <w:t xml:space="preserve">MatrixStartSeason</w:t>
       </w:r>
     </w:p>
-    <w:bookmarkEnd w:id="133"/>
     <w:p>
       <w:r>
         <w:rPr>
@@ -5504,20 +5524,20 @@
         <w:t xml:space="preserve">, below. Here season is used as described in manuscript by the authors (summer in the southern hemisphere corresponds to Winter in the northern hemisphere).</w:t>
       </w:r>
     </w:p>
-    <w:bookmarkStart w:id="134" w:name="possible-values-48"/>
     <w:p>
       <w:pPr>
         <w:pStyle w:val="Heading5"/>
       </w:pPr>
+      <w:bookmarkStart w:id="134" w:name="possible-values-48"/>
+      <w:bookmarkEnd w:id="134"/>
       <w:r>
         <w:t xml:space="preserve">Possible values:</w:t>
       </w:r>
     </w:p>
-    <w:bookmarkEnd w:id="134"/>
-    <w:p>
-      <w:pPr>
-        <w:numPr>
-          <w:numId w:val="54"/>
+    <w:p>
+      <w:pPr>
+        <w:numPr>
+          <w:numId w:val="1053"/>
           <w:ilvl w:val="0"/>
         </w:numPr>
       </w:pPr>
@@ -5537,7 +5557,7 @@
     <w:p>
       <w:pPr>
         <w:numPr>
-          <w:numId w:val="54"/>
+          <w:numId w:val="1053"/>
           <w:ilvl w:val="0"/>
         </w:numPr>
       </w:pPr>
@@ -5557,7 +5577,7 @@
     <w:p>
       <w:pPr>
         <w:numPr>
-          <w:numId w:val="54"/>
+          <w:numId w:val="1053"/>
           <w:ilvl w:val="0"/>
         </w:numPr>
       </w:pPr>
@@ -5577,7 +5597,7 @@
     <w:p>
       <w:pPr>
         <w:numPr>
-          <w:numId w:val="54"/>
+          <w:numId w:val="1053"/>
           <w:ilvl w:val="0"/>
         </w:numPr>
       </w:pPr>
@@ -5601,11 +5621,12 @@
         </w:pict>
       </w:r>
     </w:p>
-    <w:bookmarkStart w:id="135" w:name="matrixstartmonth"/>
     <w:p>
       <w:pPr>
         <w:pStyle w:val="Heading3"/>
       </w:pPr>
+      <w:bookmarkStart w:id="135" w:name="matrixstartmonth"/>
+      <w:bookmarkEnd w:id="135"/>
       <w:r>
         <w:rPr>
           <w:rStyle w:val="VerbatimChar"/>
@@ -5613,7 +5634,6 @@
         <w:t xml:space="preserve">MatrixStartMonth</w:t>
       </w:r>
     </w:p>
-    <w:bookmarkEnd w:id="135"/>
     <w:p>
       <w:r>
         <w:rPr>
@@ -5628,21 +5648,21 @@
         <w:t xml:space="preserve">First month of study.</w:t>
       </w:r>
     </w:p>
-    <w:bookmarkStart w:id="136" w:name="possible-values-49"/>
     <w:p>
       <w:pPr>
         <w:pStyle w:val="Heading5"/>
       </w:pPr>
+      <w:bookmarkStart w:id="136" w:name="possible-values-49"/>
+      <w:bookmarkEnd w:id="136"/>
       <w:r>
         <w:t xml:space="preserve">Possible values:</w:t>
       </w:r>
     </w:p>
-    <w:bookmarkEnd w:id="136"/>
     <w:p>
       <w:pPr>
         <w:pStyle w:val="Compact"/>
         <w:numPr>
-          <w:numId w:val="55"/>
+          <w:numId w:val="1054"/>
           <w:ilvl w:val="0"/>
         </w:numPr>
       </w:pPr>
@@ -5666,11 +5686,12 @@
         </w:pict>
       </w:r>
     </w:p>
-    <w:bookmarkStart w:id="137" w:name="matrixendyear"/>
     <w:p>
       <w:pPr>
         <w:pStyle w:val="Heading3"/>
       </w:pPr>
+      <w:bookmarkStart w:id="137" w:name="matrixendyear"/>
+      <w:bookmarkEnd w:id="137"/>
       <w:r>
         <w:rPr>
           <w:rStyle w:val="VerbatimChar"/>
@@ -5678,7 +5699,6 @@
         <w:t xml:space="preserve">MatrixEndYear</w:t>
       </w:r>
     </w:p>
-    <w:bookmarkEnd w:id="137"/>
     <w:p>
       <w:r>
         <w:rPr>
@@ -5735,21 +5755,21 @@
         <w:t xml:space="preserve">.</w:t>
       </w:r>
     </w:p>
-    <w:bookmarkStart w:id="138" w:name="possible-values-50"/>
     <w:p>
       <w:pPr>
         <w:pStyle w:val="Heading5"/>
       </w:pPr>
+      <w:bookmarkStart w:id="138" w:name="possible-values-50"/>
+      <w:bookmarkEnd w:id="138"/>
       <w:r>
         <w:t xml:space="preserve">Possible values:</w:t>
       </w:r>
     </w:p>
-    <w:bookmarkEnd w:id="138"/>
     <w:p>
       <w:pPr>
         <w:pStyle w:val="Compact"/>
         <w:numPr>
-          <w:numId w:val="56"/>
+          <w:numId w:val="1055"/>
           <w:ilvl w:val="0"/>
         </w:numPr>
       </w:pPr>
@@ -5773,11 +5793,12 @@
         </w:pict>
       </w:r>
     </w:p>
-    <w:bookmarkStart w:id="139" w:name="matrixendseason"/>
     <w:p>
       <w:pPr>
         <w:pStyle w:val="Heading3"/>
       </w:pPr>
+      <w:bookmarkStart w:id="139" w:name="matrixendseason"/>
+      <w:bookmarkEnd w:id="139"/>
       <w:r>
         <w:rPr>
           <w:rStyle w:val="VerbatimChar"/>
@@ -5785,7 +5806,6 @@
         <w:t xml:space="preserve">MatrixEndSeason</w:t>
       </w:r>
     </w:p>
-    <w:bookmarkEnd w:id="139"/>
     <w:p>
       <w:r>
         <w:rPr>
@@ -5800,20 +5820,20 @@
         <w:t xml:space="preserve">Last season of study. Season s+1 in periodic matrix population model that describes population dynamics from season s to s+1. Here season is used as described in manuscript by the authors (Summer in the Southern Hemisphere corresponds to Winter in the Northern Hemisphere)</w:t>
       </w:r>
     </w:p>
-    <w:bookmarkStart w:id="140" w:name="possible-values-51"/>
     <w:p>
       <w:pPr>
         <w:pStyle w:val="Heading5"/>
       </w:pPr>
+      <w:bookmarkStart w:id="140" w:name="possible-values-51"/>
+      <w:bookmarkEnd w:id="140"/>
       <w:r>
         <w:t xml:space="preserve">Possible values:</w:t>
       </w:r>
     </w:p>
-    <w:bookmarkEnd w:id="140"/>
-    <w:p>
-      <w:pPr>
-        <w:numPr>
-          <w:numId w:val="57"/>
+    <w:p>
+      <w:pPr>
+        <w:numPr>
+          <w:numId w:val="1056"/>
           <w:ilvl w:val="0"/>
         </w:numPr>
       </w:pPr>
@@ -5833,7 +5853,7 @@
     <w:p>
       <w:pPr>
         <w:numPr>
-          <w:numId w:val="57"/>
+          <w:numId w:val="1056"/>
           <w:ilvl w:val="0"/>
         </w:numPr>
       </w:pPr>
@@ -5853,7 +5873,7 @@
     <w:p>
       <w:pPr>
         <w:numPr>
-          <w:numId w:val="57"/>
+          <w:numId w:val="1056"/>
           <w:ilvl w:val="0"/>
         </w:numPr>
       </w:pPr>
@@ -5873,7 +5893,7 @@
     <w:p>
       <w:pPr>
         <w:numPr>
-          <w:numId w:val="57"/>
+          <w:numId w:val="1056"/>
           <w:ilvl w:val="0"/>
         </w:numPr>
       </w:pPr>
@@ -5897,11 +5917,12 @@
         </w:pict>
       </w:r>
     </w:p>
-    <w:bookmarkStart w:id="141" w:name="matrixendmonth"/>
     <w:p>
       <w:pPr>
         <w:pStyle w:val="Heading3"/>
       </w:pPr>
+      <w:bookmarkStart w:id="141" w:name="matrixendmonth"/>
+      <w:bookmarkEnd w:id="141"/>
       <w:r>
         <w:rPr>
           <w:rStyle w:val="VerbatimChar"/>
@@ -5909,7 +5930,6 @@
         <w:t xml:space="preserve">MatrixEndMonth</w:t>
       </w:r>
     </w:p>
-    <w:bookmarkEnd w:id="141"/>
     <w:p>
       <w:r>
         <w:rPr>
@@ -5924,21 +5944,21 @@
         <w:t xml:space="preserve">Last month of study.</w:t>
       </w:r>
     </w:p>
-    <w:bookmarkStart w:id="142" w:name="possible-values-52"/>
     <w:p>
       <w:pPr>
         <w:pStyle w:val="Heading5"/>
       </w:pPr>
+      <w:bookmarkStart w:id="142" w:name="possible-values-52"/>
+      <w:bookmarkEnd w:id="142"/>
       <w:r>
         <w:t xml:space="preserve">Possible values:</w:t>
       </w:r>
     </w:p>
-    <w:bookmarkEnd w:id="142"/>
     <w:p>
       <w:pPr>
         <w:pStyle w:val="Compact"/>
         <w:numPr>
-          <w:numId w:val="58"/>
+          <w:numId w:val="1057"/>
           <w:ilvl w:val="0"/>
         </w:numPr>
       </w:pPr>
@@ -5962,11 +5982,12 @@
         </w:pict>
       </w:r>
     </w:p>
-    <w:bookmarkStart w:id="143" w:name="matrixsplit"/>
     <w:p>
       <w:pPr>
         <w:pStyle w:val="Heading3"/>
       </w:pPr>
+      <w:bookmarkStart w:id="143" w:name="matrixsplit"/>
+      <w:bookmarkEnd w:id="143"/>
       <w:r>
         <w:rPr>
           <w:rStyle w:val="VerbatimChar"/>
@@ -5974,7 +5995,6 @@
         <w:t xml:space="preserve">MatrixSplit</w:t>
       </w:r>
     </w:p>
-    <w:bookmarkEnd w:id="143"/>
     <w:p>
       <w:r>
         <w:rPr>
@@ -6046,20 +6066,20 @@
         <w:t xml:space="preserve">submatrices. See Figure 3 below for further details.</w:t>
       </w:r>
     </w:p>
-    <w:bookmarkStart w:id="144" w:name="possible-values-53"/>
     <w:p>
       <w:pPr>
         <w:pStyle w:val="Heading5"/>
       </w:pPr>
+      <w:bookmarkStart w:id="144" w:name="possible-values-53"/>
+      <w:bookmarkEnd w:id="144"/>
       <w:r>
         <w:t xml:space="preserve">Possible values:</w:t>
       </w:r>
     </w:p>
-    <w:bookmarkEnd w:id="144"/>
-    <w:p>
-      <w:pPr>
-        <w:numPr>
-          <w:numId w:val="59"/>
+    <w:p>
+      <w:pPr>
+        <w:numPr>
+          <w:numId w:val="1058"/>
           <w:ilvl w:val="0"/>
         </w:numPr>
       </w:pPr>
@@ -6133,7 +6153,7 @@
     <w:p>
       <w:pPr>
         <w:numPr>
-          <w:numId w:val="59"/>
+          <w:numId w:val="1058"/>
           <w:ilvl w:val="0"/>
         </w:numPr>
       </w:pPr>
@@ -6259,11 +6279,12 @@
         </w:pict>
       </w:r>
     </w:p>
-    <w:bookmarkStart w:id="145" w:name="matrixfec"/>
     <w:p>
       <w:pPr>
         <w:pStyle w:val="Heading3"/>
       </w:pPr>
+      <w:bookmarkStart w:id="145" w:name="matrixfec"/>
+      <w:bookmarkEnd w:id="145"/>
       <w:r>
         <w:rPr>
           <w:rStyle w:val="VerbatimChar"/>
@@ -6271,7 +6292,6 @@
         <w:t xml:space="preserve">MatrixFec</w:t>
       </w:r>
     </w:p>
-    <w:bookmarkEnd w:id="145"/>
     <w:p>
       <w:r>
         <w:rPr>
@@ -6286,20 +6306,20 @@
         <w:t xml:space="preserve">Whether reproduction was modeled by the MPM.</w:t>
       </w:r>
     </w:p>
-    <w:bookmarkStart w:id="146" w:name="possible-values-54"/>
     <w:p>
       <w:pPr>
         <w:pStyle w:val="Heading5"/>
       </w:pPr>
+      <w:bookmarkStart w:id="146" w:name="possible-values-54"/>
+      <w:bookmarkEnd w:id="146"/>
       <w:r>
         <w:t xml:space="preserve">Possible values:</w:t>
       </w:r>
     </w:p>
-    <w:bookmarkEnd w:id="146"/>
-    <w:p>
-      <w:pPr>
-        <w:numPr>
-          <w:numId w:val="60"/>
+    <w:p>
+      <w:pPr>
+        <w:numPr>
+          <w:numId w:val="1059"/>
           <w:ilvl w:val="0"/>
         </w:numPr>
       </w:pPr>
@@ -6331,7 +6351,7 @@
     <w:p>
       <w:pPr>
         <w:numPr>
-          <w:numId w:val="60"/>
+          <w:numId w:val="1059"/>
           <w:ilvl w:val="0"/>
         </w:numPr>
       </w:pPr>
@@ -6370,11 +6390,12 @@
         </w:pict>
       </w:r>
     </w:p>
-    <w:bookmarkStart w:id="147" w:name="observation"/>
     <w:p>
       <w:pPr>
         <w:pStyle w:val="Heading3"/>
       </w:pPr>
+      <w:bookmarkStart w:id="147" w:name="observation"/>
+      <w:bookmarkEnd w:id="147"/>
       <w:r>
         <w:rPr>
           <w:rStyle w:val="VerbatimChar"/>
@@ -6382,7 +6403,6 @@
         <w:t xml:space="preserve">Observation</w:t>
       </w:r>
     </w:p>
-    <w:bookmarkEnd w:id="147"/>
     <w:p>
       <w:r>
         <w:rPr>
@@ -6397,21 +6417,21 @@
         <w:t xml:space="preserve">This variable provides information that is not provided elsewhere but may nonetheless be important (e.g. plant canopy, burning intervals, etc.)</w:t>
       </w:r>
     </w:p>
-    <w:bookmarkStart w:id="148" w:name="possible-values-55"/>
     <w:p>
       <w:pPr>
         <w:pStyle w:val="Heading5"/>
       </w:pPr>
+      <w:bookmarkStart w:id="148" w:name="possible-values-55"/>
+      <w:bookmarkEnd w:id="148"/>
       <w:r>
         <w:t xml:space="preserve">Possible values:</w:t>
       </w:r>
     </w:p>
-    <w:bookmarkEnd w:id="148"/>
     <w:p>
       <w:pPr>
         <w:pStyle w:val="Compact"/>
         <w:numPr>
-          <w:numId w:val="61"/>
+          <w:numId w:val="1060"/>
           <w:ilvl w:val="0"/>
         </w:numPr>
       </w:pPr>
@@ -6435,11 +6455,12 @@
         </w:pict>
       </w:r>
     </w:p>
-    <w:bookmarkStart w:id="149" w:name="matrixdimension"/>
     <w:p>
       <w:pPr>
         <w:pStyle w:val="Heading3"/>
       </w:pPr>
+      <w:bookmarkStart w:id="149" w:name="matrixdimension"/>
+      <w:bookmarkEnd w:id="149"/>
       <w:r>
         <w:rPr>
           <w:rStyle w:val="VerbatimChar"/>
@@ -6447,7 +6468,6 @@
         <w:t xml:space="preserve">MatrixDimension</w:t>
       </w:r>
     </w:p>
-    <w:bookmarkEnd w:id="149"/>
     <w:p>
       <w:r>
         <w:rPr>
@@ -6474,21 +6494,21 @@
         <w:t xml:space="preserve">.</w:t>
       </w:r>
     </w:p>
-    <w:bookmarkStart w:id="150" w:name="possible-values-56"/>
     <w:p>
       <w:pPr>
         <w:pStyle w:val="Heading5"/>
       </w:pPr>
+      <w:bookmarkStart w:id="150" w:name="possible-values-56"/>
+      <w:bookmarkEnd w:id="150"/>
       <w:r>
         <w:t xml:space="preserve">Possible values:</w:t>
       </w:r>
     </w:p>
-    <w:bookmarkEnd w:id="150"/>
     <w:p>
       <w:pPr>
         <w:pStyle w:val="Compact"/>
         <w:numPr>
-          <w:numId w:val="62"/>
+          <w:numId w:val="1061"/>
           <w:ilvl w:val="0"/>
         </w:numPr>
       </w:pPr>
@@ -6512,11 +6532,12 @@
         </w:pict>
       </w:r>
     </w:p>
-    <w:bookmarkStart w:id="151" w:name="survivalissue"/>
     <w:p>
       <w:pPr>
         <w:pStyle w:val="Heading3"/>
       </w:pPr>
+      <w:bookmarkStart w:id="151" w:name="survivalissue"/>
+      <w:bookmarkEnd w:id="151"/>
       <w:r>
         <w:rPr>
           <w:rStyle w:val="VerbatimChar"/>
@@ -6524,7 +6545,6 @@
         <w:t xml:space="preserve">SurvivalIssue</w:t>
       </w:r>
     </w:p>
-    <w:bookmarkEnd w:id="151"/>
     <w:p>
       <w:r>
         <w:rPr>
@@ -6554,21 +6574,21 @@
         <w:t xml:space="preserve">when &gt; 1</w:t>
       </w:r>
     </w:p>
-    <w:bookmarkStart w:id="152" w:name="possible-values-57"/>
     <w:p>
       <w:pPr>
         <w:pStyle w:val="Heading5"/>
       </w:pPr>
+      <w:bookmarkStart w:id="152" w:name="possible-values-57"/>
+      <w:bookmarkEnd w:id="152"/>
       <w:r>
         <w:t xml:space="preserve">Possible values:</w:t>
       </w:r>
     </w:p>
-    <w:bookmarkEnd w:id="152"/>
     <w:p>
       <w:pPr>
         <w:pStyle w:val="Compact"/>
         <w:numPr>
-          <w:numId w:val="63"/>
+          <w:numId w:val="1062"/>
           <w:ilvl w:val="0"/>
         </w:numPr>
       </w:pPr>
@@ -6592,11 +6612,12 @@
         </w:pict>
       </w:r>
     </w:p>
-    <w:bookmarkStart w:id="153" w:name="variables-in-matrixclass"/>
     <w:p>
       <w:pPr>
         <w:pStyle w:val="Heading1"/>
       </w:pPr>
+      <w:bookmarkStart w:id="153" w:name="variables-in-matrixclass"/>
+      <w:bookmarkEnd w:id="153"/>
       <w:r>
         <w:t xml:space="preserve">Variables in</w:t>
       </w:r>
@@ -6610,7 +6631,6 @@
         <w:t xml:space="preserve">matrixClass</w:t>
       </w:r>
     </w:p>
-    <w:bookmarkEnd w:id="153"/>
     <w:p>
       <w:r>
         <w:t xml:space="preserve">The object</w:t>
@@ -6658,11 +6678,12 @@
         <w:t xml:space="preserve">s detailing the class names used in each MPM.</w:t>
       </w:r>
     </w:p>
-    <w:bookmarkStart w:id="154" w:name="matrixclassauthor"/>
     <w:p>
       <w:pPr>
         <w:pStyle w:val="Heading3"/>
       </w:pPr>
+      <w:bookmarkStart w:id="154" w:name="matrixclassauthor"/>
+      <w:bookmarkEnd w:id="154"/>
       <w:r>
         <w:rPr>
           <w:rStyle w:val="VerbatimChar"/>
@@ -6670,7 +6691,6 @@
         <w:t xml:space="preserve">MatrixClassAuthor</w:t>
       </w:r>
     </w:p>
-    <w:bookmarkEnd w:id="154"/>
     <w:p>
       <w:r>
         <w:rPr>
@@ -6701,11 +6721,12 @@
         </w:pict>
       </w:r>
     </w:p>
-    <w:bookmarkStart w:id="155" w:name="matrixclassorganized"/>
     <w:p>
       <w:pPr>
         <w:pStyle w:val="Heading3"/>
       </w:pPr>
+      <w:bookmarkStart w:id="155" w:name="matrixclassorganized"/>
+      <w:bookmarkEnd w:id="155"/>
       <w:r>
         <w:rPr>
           <w:rStyle w:val="VerbatimChar"/>
@@ -6713,7 +6734,6 @@
         <w:t xml:space="preserve">MatrixClassOrganized</w:t>
       </w:r>
     </w:p>
-    <w:bookmarkEnd w:id="155"/>
     <w:p>
       <w:r>
         <w:rPr>
@@ -6728,20 +6748,20 @@
         <w:t xml:space="preserve">We standardize all stages in a given population matrix model to one of three stages (prop, active, dorm) to facilitate analyses.</w:t>
       </w:r>
     </w:p>
-    <w:bookmarkStart w:id="156" w:name="possible-values-58"/>
     <w:p>
       <w:pPr>
         <w:pStyle w:val="Heading5"/>
       </w:pPr>
+      <w:bookmarkStart w:id="156" w:name="possible-values-58"/>
+      <w:bookmarkEnd w:id="156"/>
       <w:r>
         <w:t xml:space="preserve">Possible values:</w:t>
       </w:r>
     </w:p>
-    <w:bookmarkEnd w:id="156"/>
-    <w:p>
-      <w:pPr>
-        <w:numPr>
-          <w:numId w:val="64"/>
+    <w:p>
+      <w:pPr>
+        <w:numPr>
+          <w:numId w:val="1063"/>
           <w:ilvl w:val="0"/>
         </w:numPr>
       </w:pPr>
@@ -6761,7 +6781,7 @@
     <w:p>
       <w:pPr>
         <w:numPr>
-          <w:numId w:val="64"/>
+          <w:numId w:val="1063"/>
           <w:ilvl w:val="0"/>
         </w:numPr>
       </w:pPr>
@@ -6811,7 +6831,7 @@
     <w:p>
       <w:pPr>
         <w:numPr>
-          <w:numId w:val="64"/>
+          <w:numId w:val="1063"/>
           <w:ilvl w:val="0"/>
         </w:numPr>
       </w:pPr>
@@ -6835,11 +6855,12 @@
         </w:pict>
       </w:r>
     </w:p>
-    <w:bookmarkStart w:id="157" w:name="matrixclassnumber"/>
     <w:p>
       <w:pPr>
         <w:pStyle w:val="Heading3"/>
       </w:pPr>
+      <w:bookmarkStart w:id="157" w:name="matrixclassnumber"/>
+      <w:bookmarkEnd w:id="157"/>
       <w:r>
         <w:rPr>
           <w:rStyle w:val="VerbatimChar"/>
@@ -6847,7 +6868,6 @@
         <w:t xml:space="preserve">MatrixClassNumber</w:t>
       </w:r>
     </w:p>
-    <w:bookmarkEnd w:id="157"/>
     <w:p>
       <w:r>
         <w:rPr>
@@ -6862,21 +6882,21 @@
         <w:t xml:space="preserve">A numerical representation of classes in the population matrix model.</w:t>
       </w:r>
     </w:p>
-    <w:bookmarkStart w:id="158" w:name="possible-values-59"/>
     <w:p>
       <w:pPr>
         <w:pStyle w:val="Heading5"/>
       </w:pPr>
+      <w:bookmarkStart w:id="158" w:name="possible-values-59"/>
+      <w:bookmarkEnd w:id="158"/>
       <w:r>
         <w:t xml:space="preserve">Possible values:</w:t>
       </w:r>
     </w:p>
-    <w:bookmarkEnd w:id="158"/>
     <w:p>
       <w:pPr>
         <w:pStyle w:val="Compact"/>
         <w:numPr>
-          <w:numId w:val="65"/>
+          <w:numId w:val="1064"/>
           <w:ilvl w:val="0"/>
         </w:numPr>
       </w:pPr>
@@ -6942,11 +6962,12 @@
         </w:pict>
       </w:r>
     </w:p>
-    <w:bookmarkStart w:id="159" w:name="variables-in-mat"/>
     <w:p>
       <w:pPr>
         <w:pStyle w:val="Heading1"/>
       </w:pPr>
+      <w:bookmarkStart w:id="159" w:name="variables-in-mat"/>
+      <w:bookmarkEnd w:id="159"/>
       <w:r>
         <w:t xml:space="preserve">Variables in</w:t>
       </w:r>
@@ -6960,7 +6981,6 @@
         <w:t xml:space="preserve">mat</w:t>
       </w:r>
     </w:p>
-    <w:bookmarkEnd w:id="159"/>
     <w:p>
       <w:r>
         <w:t xml:space="preserve">The object</w:t>
@@ -7065,11 +7085,12 @@
         <w:t xml:space="preserve">matrices.</w:t>
       </w:r>
     </w:p>
-    <w:bookmarkStart w:id="160" w:name="mata"/>
     <w:p>
       <w:pPr>
         <w:pStyle w:val="Heading3"/>
       </w:pPr>
+      <w:bookmarkStart w:id="160" w:name="mata"/>
+      <w:bookmarkEnd w:id="160"/>
       <w:r>
         <w:rPr>
           <w:rStyle w:val="VerbatimChar"/>
@@ -7077,7 +7098,6 @@
         <w:t xml:space="preserve">matA</w:t>
       </w:r>
     </w:p>
-    <w:bookmarkEnd w:id="160"/>
     <w:p>
       <w:r>
         <w:rPr>
@@ -7204,11 +7224,12 @@
         </w:pict>
       </w:r>
     </w:p>
-    <w:bookmarkStart w:id="161" w:name="matu"/>
     <w:p>
       <w:pPr>
         <w:pStyle w:val="Heading3"/>
       </w:pPr>
+      <w:bookmarkStart w:id="161" w:name="matu"/>
+      <w:bookmarkEnd w:id="161"/>
       <w:r>
         <w:rPr>
           <w:rStyle w:val="VerbatimChar"/>
@@ -7216,7 +7237,6 @@
         <w:t xml:space="preserve">matU</w:t>
       </w:r>
     </w:p>
-    <w:bookmarkEnd w:id="161"/>
     <w:p>
       <w:r>
         <w:rPr>
@@ -7292,11 +7312,12 @@
         </w:pict>
       </w:r>
     </w:p>
-    <w:bookmarkStart w:id="162" w:name="matf"/>
     <w:p>
       <w:pPr>
         <w:pStyle w:val="Heading3"/>
       </w:pPr>
+      <w:bookmarkStart w:id="162" w:name="matf"/>
+      <w:bookmarkEnd w:id="162"/>
       <w:r>
         <w:rPr>
           <w:rStyle w:val="VerbatimChar"/>
@@ -7304,7 +7325,6 @@
         <w:t xml:space="preserve">matF</w:t>
       </w:r>
     </w:p>
-    <w:bookmarkEnd w:id="162"/>
     <w:p>
       <w:r>
         <w:rPr>
@@ -7385,11 +7405,12 @@
         </w:pict>
       </w:r>
     </w:p>
-    <w:bookmarkStart w:id="163" w:name="matc"/>
     <w:p>
       <w:pPr>
         <w:pStyle w:val="Heading3"/>
       </w:pPr>
+      <w:bookmarkStart w:id="163" w:name="matc"/>
+      <w:bookmarkEnd w:id="163"/>
       <w:r>
         <w:rPr>
           <w:rStyle w:val="VerbatimChar"/>
@@ -7397,7 +7418,6 @@
         <w:t xml:space="preserve">matC</w:t>
       </w:r>
     </w:p>
-    <w:bookmarkEnd w:id="163"/>
     <w:p>
       <w:r>
         <w:rPr>
@@ -7478,11 +7498,12 @@
         </w:pict>
       </w:r>
     </w:p>
-    <w:bookmarkStart w:id="164" w:name="variables-in-version"/>
     <w:p>
       <w:pPr>
         <w:pStyle w:val="Heading1"/>
       </w:pPr>
+      <w:bookmarkStart w:id="164" w:name="variables-in-version"/>
+      <w:bookmarkEnd w:id="164"/>
       <w:r>
         <w:t xml:space="preserve">Variables in</w:t>
       </w:r>
@@ -7496,7 +7517,6 @@
         <w:t xml:space="preserve">version</w:t>
       </w:r>
     </w:p>
-    <w:bookmarkEnd w:id="164"/>
     <w:p>
       <w:r>
         <w:rPr>
@@ -7526,11 +7546,12 @@
         <w:t xml:space="preserve">that provides some summary information.</w:t>
       </w:r>
     </w:p>
-    <w:bookmarkStart w:id="165" w:name="version"/>
     <w:p>
       <w:pPr>
         <w:pStyle w:val="Heading3"/>
       </w:pPr>
+      <w:bookmarkStart w:id="165" w:name="version"/>
+      <w:bookmarkEnd w:id="165"/>
       <w:r>
         <w:rPr>
           <w:rStyle w:val="VerbatimChar"/>
@@ -7538,7 +7559,6 @@
         <w:t xml:space="preserve">Version</w:t>
       </w:r>
     </w:p>
-    <w:bookmarkEnd w:id="165"/>
     <w:p>
       <w:r>
         <w:rPr>
@@ -7560,11 +7580,12 @@
         </w:pict>
       </w:r>
     </w:p>
-    <w:bookmarkStart w:id="166" w:name="datecreated"/>
     <w:p>
       <w:pPr>
         <w:pStyle w:val="Heading3"/>
       </w:pPr>
+      <w:bookmarkStart w:id="166" w:name="datecreated"/>
+      <w:bookmarkEnd w:id="166"/>
       <w:r>
         <w:rPr>
           <w:rStyle w:val="VerbatimChar"/>
@@ -7572,7 +7593,6 @@
         <w:t xml:space="preserve">DateCreated</w:t>
       </w:r>
     </w:p>
-    <w:bookmarkEnd w:id="166"/>
     <w:p>
       <w:r>
         <w:rPr>
@@ -7621,11 +7641,12 @@
         </w:pict>
       </w:r>
     </w:p>
-    <w:bookmarkStart w:id="167" w:name="numberacceptedspecies"/>
     <w:p>
       <w:pPr>
         <w:pStyle w:val="Heading3"/>
       </w:pPr>
+      <w:bookmarkStart w:id="167" w:name="numberacceptedspecies"/>
+      <w:bookmarkEnd w:id="167"/>
       <w:r>
         <w:rPr>
           <w:rStyle w:val="VerbatimChar"/>
@@ -7633,7 +7654,6 @@
         <w:t xml:space="preserve">NumberAcceptedSpecies</w:t>
       </w:r>
     </w:p>
-    <w:bookmarkEnd w:id="167"/>
     <w:p>
       <w:r>
         <w:rPr>
@@ -7670,11 +7690,12 @@
         </w:pict>
       </w:r>
     </w:p>
-    <w:bookmarkStart w:id="168" w:name="numberstudies"/>
     <w:p>
       <w:pPr>
         <w:pStyle w:val="Heading3"/>
       </w:pPr>
+      <w:bookmarkStart w:id="168" w:name="numberstudies"/>
+      <w:bookmarkEnd w:id="168"/>
       <w:r>
         <w:rPr>
           <w:rStyle w:val="VerbatimChar"/>
@@ -7682,7 +7703,6 @@
         <w:t xml:space="preserve">NumberStudies</w:t>
       </w:r>
     </w:p>
-    <w:bookmarkEnd w:id="168"/>
     <w:p>
       <w:r>
         <w:rPr>
@@ -7704,11 +7724,12 @@
         </w:pict>
       </w:r>
     </w:p>
-    <w:bookmarkStart w:id="169" w:name="numbermatrices"/>
     <w:p>
       <w:pPr>
         <w:pStyle w:val="Heading3"/>
       </w:pPr>
+      <w:bookmarkStart w:id="169" w:name="numbermatrices"/>
+      <w:bookmarkEnd w:id="169"/>
       <w:r>
         <w:rPr>
           <w:rStyle w:val="VerbatimChar"/>
@@ -7716,7 +7737,6 @@
         <w:t xml:space="preserve">NumberMatrices</w:t>
       </w:r>
     </w:p>
-    <w:bookmarkEnd w:id="169"/>
     <w:p>
       <w:r>
         <w:rPr>
@@ -7777,11 +7797,12 @@
         </w:pict>
       </w:r>
     </w:p>
-    <w:bookmarkStart w:id="170" w:name="agreement"/>
     <w:p>
       <w:pPr>
         <w:pStyle w:val="Heading3"/>
       </w:pPr>
+      <w:bookmarkStart w:id="170" w:name="agreement"/>
+      <w:bookmarkEnd w:id="170"/>
       <w:r>
         <w:rPr>
           <w:rStyle w:val="VerbatimChar"/>
@@ -7789,7 +7810,6 @@
         <w:t xml:space="preserve">Agreement</w:t>
       </w:r>
     </w:p>
-    <w:bookmarkEnd w:id="170"/>
     <w:p>
       <w:r>
         <w:rPr>
@@ -7825,20 +7845,20 @@
         </w:pict>
       </w:r>
     </w:p>
-    <w:bookmarkStart w:id="172" w:name="appendix---the-calculation-of-mean-matrix-population-models"/>
     <w:p>
       <w:pPr>
         <w:pStyle w:val="Heading1"/>
       </w:pPr>
+      <w:bookmarkStart w:id="172" w:name="appendix---the-calculation-of-mean-matrix-population-models"/>
+      <w:bookmarkEnd w:id="172"/>
       <w:r>
         <w:t xml:space="preserve">Appendix - The calculation of mean matrix population models</w:t>
       </w:r>
     </w:p>
-    <w:bookmarkEnd w:id="172"/>
-    <w:p>
-      <w:pPr>
-        <w:numPr>
-          <w:numId w:val="66"/>
+    <w:p>
+      <w:pPr>
+        <w:numPr>
+          <w:numId w:val="1065"/>
           <w:ilvl w:val="0"/>
         </w:numPr>
       </w:pPr>
@@ -7849,7 +7869,7 @@
     <w:p>
       <w:pPr>
         <w:numPr>
-          <w:numId w:val="66"/>
+          <w:numId w:val="1065"/>
           <w:ilvl w:val="0"/>
         </w:numPr>
       </w:pPr>
@@ -7864,20 +7884,20 @@
         </w:pict>
       </w:r>
     </w:p>
-    <w:bookmarkStart w:id="173" w:name="appendix---the-calculation-of-mean-matrix-population-models-1"/>
     <w:p>
       <w:pPr>
         <w:pStyle w:val="Heading1"/>
       </w:pPr>
+      <w:bookmarkStart w:id="173" w:name="appendix---the-calculation-of-mean-matrix-population-models-1"/>
+      <w:bookmarkEnd w:id="173"/>
       <w:r>
         <w:t xml:space="preserve">Appendix - The calculation of mean matrix population models</w:t>
       </w:r>
     </w:p>
-    <w:bookmarkEnd w:id="173"/>
-    <w:p>
-      <w:pPr>
-        <w:numPr>
-          <w:numId w:val="67"/>
+    <w:p>
+      <w:pPr>
+        <w:numPr>
+          <w:numId w:val="1066"/>
           <w:ilvl w:val="0"/>
         </w:numPr>
       </w:pPr>
@@ -7888,7 +7908,7 @@
     <w:p>
       <w:pPr>
         <w:numPr>
-          <w:numId w:val="67"/>
+          <w:numId w:val="1066"/>
           <w:ilvl w:val="0"/>
         </w:numPr>
       </w:pPr>
@@ -7907,7 +7927,7 @@
       <w:r>
         <w:drawing>
           <wp:inline>
-            <wp:extent cx="7404100" cy="6692900"/>
+            <wp:extent cx="5440680" cy="4918076"/>
             <wp:effectExtent b="0" l="0" r="0" t="0"/>
             <wp:docPr descr="" id="1" name="Picture"/>
             <a:graphic>
@@ -7928,7 +7948,7 @@
                   <pic:spPr bwMode="auto">
                     <a:xfrm>
                       <a:off x="0" y="0"/>
-                      <a:ext cx="7404100" cy="6692900"/>
+                      <a:ext cx="5440680" cy="4918076"/>
                     </a:xfrm>
                     <a:prstGeom prst="rect">
                       <a:avLst/>
@@ -8004,7 +8024,7 @@
       <w:r>
         <w:drawing>
           <wp:inline>
-            <wp:extent cx="6832600" cy="7353300"/>
+            <wp:extent cx="5440680" cy="5855304"/>
             <wp:effectExtent b="0" l="0" r="0" t="0"/>
             <wp:docPr descr="" id="1" name="Picture"/>
             <a:graphic>
@@ -8025,7 +8045,7 @@
                   <pic:spPr bwMode="auto">
                     <a:xfrm>
                       <a:off x="0" y="0"/>
-                      <a:ext cx="6832600" cy="7353300"/>
+                      <a:ext cx="5440680" cy="5855304"/>
                     </a:xfrm>
                     <a:prstGeom prst="rect">
                       <a:avLst/>
@@ -8196,16 +8216,16 @@
         </w:pict>
       </w:r>
     </w:p>
-    <w:bookmarkStart w:id="176" w:name="references"/>
     <w:p>
       <w:pPr>
         <w:pStyle w:val="Heading1"/>
       </w:pPr>
+      <w:bookmarkStart w:id="176" w:name="references"/>
+      <w:bookmarkEnd w:id="176"/>
       <w:r>
         <w:t xml:space="preserve">References</w:t>
       </w:r>
     </w:p>
-    <w:bookmarkEnd w:id="176"/>
     <w:p>
       <w:r>
         <w:t xml:space="preserve">Caswell, H. (2001)</w:t>
@@ -8240,6 +8260,7 @@
         <w:t xml:space="preserve">, 51, 933–938.</w:t>
       </w:r>
     </w:p>
+    <w:sectPr/>
   </w:body>
 </w:document>
 </file>
@@ -8251,7 +8272,7 @@
 <file path=word/numbering.xml><?xml version="1.0" encoding="utf-8"?>
 <w:numbering xmlns:w="http://schemas.openxmlformats.org/wordprocessingml/2006/main">
   <w:abstractNum w:abstractNumId="0">
-    <w:nsid w:val="5bf26c7c"/>
+    <w:nsid w:val="e17f69ba"/>
     <w:multiLevelType w:val="multilevel"/>
     <w:lvl w:ilvl="0">
       <w:numFmt w:val="bullet"/>
@@ -8331,8 +8352,89 @@
       </w:pPr>
     </w:lvl>
   </w:abstractNum>
-  <w:abstractNum w:abstractNumId="2">
-    <w:nsid w:val="898632e5"/>
+  <w:abstractNum w:abstractNumId="990">
+    <w:nsid w:val="1026d8d3"/>
+    <w:multiLevelType w:val="multilevel"/>
+    <w:lvl w:ilvl="0">
+      <w:numFmt w:val="bullet"/>
+      <w:lvlText w:val=" "/>
+      <w:lvlJc w:val="left"/>
+      <w:pPr>
+        <w:tabs>
+          <w:tab w:val="num" w:pos="0"/>
+        </w:tabs>
+        <w:ind w:left="480" w:hanging="480"/>
+      </w:pPr>
+    </w:lvl>
+    <w:lvl w:ilvl="1">
+      <w:numFmt w:val="bullet"/>
+      <w:lvlText w:val=" "/>
+      <w:lvlJc w:val="left"/>
+      <w:pPr>
+        <w:tabs>
+          <w:tab w:val="num" w:pos="720"/>
+        </w:tabs>
+        <w:ind w:left="1200" w:hanging="480"/>
+      </w:pPr>
+    </w:lvl>
+    <w:lvl w:ilvl="2">
+      <w:numFmt w:val="bullet"/>
+      <w:lvlText w:val=" "/>
+      <w:lvlJc w:val="left"/>
+      <w:pPr>
+        <w:tabs>
+          <w:tab w:val="num" w:pos="1440"/>
+        </w:tabs>
+        <w:ind w:left="1920" w:hanging="480"/>
+      </w:pPr>
+    </w:lvl>
+    <w:lvl w:ilvl="3">
+      <w:numFmt w:val="bullet"/>
+      <w:lvlText w:val=" "/>
+      <w:lvlJc w:val="left"/>
+      <w:pPr>
+        <w:tabs>
+          <w:tab w:val="num" w:pos="2160"/>
+        </w:tabs>
+        <w:ind w:left="2640" w:hanging="480"/>
+      </w:pPr>
+    </w:lvl>
+    <w:lvl w:ilvl="4">
+      <w:numFmt w:val="bullet"/>
+      <w:lvlText w:val=" "/>
+      <w:lvlJc w:val="left"/>
+      <w:pPr>
+        <w:tabs>
+          <w:tab w:val="num" w:pos="2880"/>
+        </w:tabs>
+        <w:ind w:left="3360" w:hanging="480"/>
+      </w:pPr>
+    </w:lvl>
+    <w:lvl w:ilvl="5">
+      <w:numFmt w:val="bullet"/>
+      <w:lvlText w:val=" "/>
+      <w:lvlJc w:val="left"/>
+      <w:pPr>
+        <w:tabs>
+          <w:tab w:val="num" w:pos="3600"/>
+        </w:tabs>
+        <w:ind w:left="4080" w:hanging="480"/>
+      </w:pPr>
+    </w:lvl>
+    <w:lvl w:ilvl="6">
+      <w:numFmt w:val="bullet"/>
+      <w:lvlText w:val=" "/>
+      <w:lvlJc w:val="left"/>
+      <w:pPr>
+        <w:tabs>
+          <w:tab w:val="num" w:pos="4320"/>
+        </w:tabs>
+        <w:ind w:left="4800" w:hanging="480"/>
+      </w:pPr>
+    </w:lvl>
+  </w:abstractNum>
+  <w:abstractNum w:abstractNumId="991">
+    <w:nsid w:val="6026708a"/>
     <w:multiLevelType w:val="multilevel"/>
     <w:lvl w:ilvl="0">
       <w:numFmt w:val="bullet"/>
@@ -8415,203 +8517,206 @@
   <w:num w:numId="1">
     <w:abstractNumId w:val="0"/>
   </w:num>
-  <w:num w:numId="2">
-    <w:abstractNumId w:val="2"/>
+  <w:num w:numId="1000">
+    <w:abstractNumId w:val="990"/>
   </w:num>
-  <w:num w:numId="3">
-    <w:abstractNumId w:val="2"/>
+  <w:num w:numId="1001">
+    <w:abstractNumId w:val="991"/>
   </w:num>
-  <w:num w:numId="4">
-    <w:abstractNumId w:val="2"/>
+  <w:num w:numId="1002">
+    <w:abstractNumId w:val="991"/>
   </w:num>
-  <w:num w:numId="5">
-    <w:abstractNumId w:val="2"/>
+  <w:num w:numId="1003">
+    <w:abstractNumId w:val="991"/>
   </w:num>
-  <w:num w:numId="6">
-    <w:abstractNumId w:val="2"/>
+  <w:num w:numId="1004">
+    <w:abstractNumId w:val="991"/>
   </w:num>
-  <w:num w:numId="7">
-    <w:abstractNumId w:val="2"/>
+  <w:num w:numId="1005">
+    <w:abstractNumId w:val="991"/>
   </w:num>
-  <w:num w:numId="8">
-    <w:abstractNumId w:val="2"/>
+  <w:num w:numId="1006">
+    <w:abstractNumId w:val="991"/>
   </w:num>
-  <w:num w:numId="9">
-    <w:abstractNumId w:val="2"/>
+  <w:num w:numId="1007">
+    <w:abstractNumId w:val="991"/>
   </w:num>
-  <w:num w:numId="10">
-    <w:abstractNumId w:val="2"/>
+  <w:num w:numId="1008">
+    <w:abstractNumId w:val="991"/>
   </w:num>
-  <w:num w:numId="11">
-    <w:abstractNumId w:val="2"/>
+  <w:num w:numId="1009">
+    <w:abstractNumId w:val="991"/>
   </w:num>
-  <w:num w:numId="12">
-    <w:abstractNumId w:val="2"/>
+  <w:num w:numId="1010">
+    <w:abstractNumId w:val="991"/>
   </w:num>
-  <w:num w:numId="13">
-    <w:abstractNumId w:val="2"/>
+  <w:num w:numId="1011">
+    <w:abstractNumId w:val="991"/>
   </w:num>
-  <w:num w:numId="14">
-    <w:abstractNumId w:val="2"/>
+  <w:num w:numId="1012">
+    <w:abstractNumId w:val="991"/>
   </w:num>
-  <w:num w:numId="15">
-    <w:abstractNumId w:val="2"/>
+  <w:num w:numId="1013">
+    <w:abstractNumId w:val="991"/>
   </w:num>
-  <w:num w:numId="16">
-    <w:abstractNumId w:val="2"/>
+  <w:num w:numId="1014">
+    <w:abstractNumId w:val="991"/>
   </w:num>
-  <w:num w:numId="17">
-    <w:abstractNumId w:val="2"/>
+  <w:num w:numId="1015">
+    <w:abstractNumId w:val="991"/>
   </w:num>
-  <w:num w:numId="18">
-    <w:abstractNumId w:val="2"/>
+  <w:num w:numId="1016">
+    <w:abstractNumId w:val="991"/>
   </w:num>
-  <w:num w:numId="19">
-    <w:abstractNumId w:val="2"/>
+  <w:num w:numId="1017">
+    <w:abstractNumId w:val="991"/>
   </w:num>
-  <w:num w:numId="20">
-    <w:abstractNumId w:val="2"/>
+  <w:num w:numId="1018">
+    <w:abstractNumId w:val="991"/>
   </w:num>
-  <w:num w:numId="21">
-    <w:abstractNumId w:val="2"/>
+  <w:num w:numId="1019">
+    <w:abstractNumId w:val="991"/>
   </w:num>
-  <w:num w:numId="22">
-    <w:abstractNumId w:val="2"/>
+  <w:num w:numId="1020">
+    <w:abstractNumId w:val="991"/>
   </w:num>
-  <w:num w:numId="23">
-    <w:abstractNumId w:val="2"/>
+  <w:num w:numId="1021">
+    <w:abstractNumId w:val="991"/>
   </w:num>
-  <w:num w:numId="24">
-    <w:abstractNumId w:val="2"/>
+  <w:num w:numId="1022">
+    <w:abstractNumId w:val="991"/>
   </w:num>
-  <w:num w:numId="25">
-    <w:abstractNumId w:val="2"/>
+  <w:num w:numId="1023">
+    <w:abstractNumId w:val="991"/>
   </w:num>
-  <w:num w:numId="26">
-    <w:abstractNumId w:val="2"/>
+  <w:num w:numId="1024">
+    <w:abstractNumId w:val="991"/>
   </w:num>
-  <w:num w:numId="27">
-    <w:abstractNumId w:val="2"/>
+  <w:num w:numId="1025">
+    <w:abstractNumId w:val="991"/>
   </w:num>
-  <w:num w:numId="28">
-    <w:abstractNumId w:val="2"/>
+  <w:num w:numId="1026">
+    <w:abstractNumId w:val="991"/>
   </w:num>
-  <w:num w:numId="29">
-    <w:abstractNumId w:val="2"/>
+  <w:num w:numId="1027">
+    <w:abstractNumId w:val="991"/>
   </w:num>
-  <w:num w:numId="30">
-    <w:abstractNumId w:val="2"/>
+  <w:num w:numId="1028">
+    <w:abstractNumId w:val="991"/>
   </w:num>
-  <w:num w:numId="31">
-    <w:abstractNumId w:val="2"/>
+  <w:num w:numId="1029">
+    <w:abstractNumId w:val="991"/>
   </w:num>
-  <w:num w:numId="32">
-    <w:abstractNumId w:val="2"/>
+  <w:num w:numId="1030">
+    <w:abstractNumId w:val="991"/>
   </w:num>
-  <w:num w:numId="33">
-    <w:abstractNumId w:val="2"/>
+  <w:num w:numId="1031">
+    <w:abstractNumId w:val="991"/>
   </w:num>
-  <w:num w:numId="34">
-    <w:abstractNumId w:val="2"/>
+  <w:num w:numId="1032">
+    <w:abstractNumId w:val="991"/>
   </w:num>
-  <w:num w:numId="35">
-    <w:abstractNumId w:val="2"/>
+  <w:num w:numId="1033">
+    <w:abstractNumId w:val="991"/>
   </w:num>
-  <w:num w:numId="36">
-    <w:abstractNumId w:val="2"/>
+  <w:num w:numId="1034">
+    <w:abstractNumId w:val="991"/>
   </w:num>
-  <w:num w:numId="37">
-    <w:abstractNumId w:val="2"/>
+  <w:num w:numId="1035">
+    <w:abstractNumId w:val="991"/>
   </w:num>
-  <w:num w:numId="38">
-    <w:abstractNumId w:val="2"/>
+  <w:num w:numId="1036">
+    <w:abstractNumId w:val="991"/>
   </w:num>
-  <w:num w:numId="39">
-    <w:abstractNumId w:val="2"/>
+  <w:num w:numId="1037">
+    <w:abstractNumId w:val="991"/>
   </w:num>
-  <w:num w:numId="40">
-    <w:abstractNumId w:val="2"/>
+  <w:num w:numId="1038">
+    <w:abstractNumId w:val="991"/>
   </w:num>
-  <w:num w:numId="41">
-    <w:abstractNumId w:val="2"/>
+  <w:num w:numId="1039">
+    <w:abstractNumId w:val="991"/>
   </w:num>
-  <w:num w:numId="42">
-    <w:abstractNumId w:val="2"/>
+  <w:num w:numId="1040">
+    <w:abstractNumId w:val="991"/>
   </w:num>
-  <w:num w:numId="43">
-    <w:abstractNumId w:val="2"/>
+  <w:num w:numId="1041">
+    <w:abstractNumId w:val="991"/>
   </w:num>
-  <w:num w:numId="44">
-    <w:abstractNumId w:val="2"/>
+  <w:num w:numId="1042">
+    <w:abstractNumId w:val="991"/>
   </w:num>
-  <w:num w:numId="45">
-    <w:abstractNumId w:val="2"/>
+  <w:num w:numId="1043">
+    <w:abstractNumId w:val="991"/>
   </w:num>
-  <w:num w:numId="46">
-    <w:abstractNumId w:val="2"/>
+  <w:num w:numId="1044">
+    <w:abstractNumId w:val="991"/>
   </w:num>
-  <w:num w:numId="47">
-    <w:abstractNumId w:val="2"/>
+  <w:num w:numId="1045">
+    <w:abstractNumId w:val="991"/>
   </w:num>
-  <w:num w:numId="48">
-    <w:abstractNumId w:val="2"/>
+  <w:num w:numId="1046">
+    <w:abstractNumId w:val="991"/>
   </w:num>
-  <w:num w:numId="49">
-    <w:abstractNumId w:val="2"/>
+  <w:num w:numId="1047">
+    <w:abstractNumId w:val="991"/>
   </w:num>
-  <w:num w:numId="50">
-    <w:abstractNumId w:val="2"/>
+  <w:num w:numId="1048">
+    <w:abstractNumId w:val="991"/>
   </w:num>
-  <w:num w:numId="51">
-    <w:abstractNumId w:val="2"/>
+  <w:num w:numId="1049">
+    <w:abstractNumId w:val="991"/>
   </w:num>
-  <w:num w:numId="52">
-    <w:abstractNumId w:val="2"/>
+  <w:num w:numId="1050">
+    <w:abstractNumId w:val="991"/>
   </w:num>
-  <w:num w:numId="53">
-    <w:abstractNumId w:val="2"/>
+  <w:num w:numId="1051">
+    <w:abstractNumId w:val="991"/>
   </w:num>
-  <w:num w:numId="54">
-    <w:abstractNumId w:val="2"/>
+  <w:num w:numId="1052">
+    <w:abstractNumId w:val="991"/>
   </w:num>
-  <w:num w:numId="55">
-    <w:abstractNumId w:val="2"/>
+  <w:num w:numId="1053">
+    <w:abstractNumId w:val="991"/>
   </w:num>
-  <w:num w:numId="56">
-    <w:abstractNumId w:val="2"/>
+  <w:num w:numId="1054">
+    <w:abstractNumId w:val="991"/>
   </w:num>
-  <w:num w:numId="57">
-    <w:abstractNumId w:val="2"/>
+  <w:num w:numId="1055">
+    <w:abstractNumId w:val="991"/>
   </w:num>
-  <w:num w:numId="58">
-    <w:abstractNumId w:val="2"/>
+  <w:num w:numId="1056">
+    <w:abstractNumId w:val="991"/>
   </w:num>
-  <w:num w:numId="59">
-    <w:abstractNumId w:val="2"/>
+  <w:num w:numId="1057">
+    <w:abstractNumId w:val="991"/>
   </w:num>
-  <w:num w:numId="60">
-    <w:abstractNumId w:val="2"/>
+  <w:num w:numId="1058">
+    <w:abstractNumId w:val="991"/>
   </w:num>
-  <w:num w:numId="61">
-    <w:abstractNumId w:val="2"/>
+  <w:num w:numId="1059">
+    <w:abstractNumId w:val="991"/>
   </w:num>
-  <w:num w:numId="62">
-    <w:abstractNumId w:val="2"/>
+  <w:num w:numId="1060">
+    <w:abstractNumId w:val="991"/>
   </w:num>
-  <w:num w:numId="63">
-    <w:abstractNumId w:val="2"/>
+  <w:num w:numId="1061">
+    <w:abstractNumId w:val="991"/>
   </w:num>
-  <w:num w:numId="64">
-    <w:abstractNumId w:val="2"/>
+  <w:num w:numId="1062">
+    <w:abstractNumId w:val="991"/>
   </w:num>
-  <w:num w:numId="65">
-    <w:abstractNumId w:val="2"/>
+  <w:num w:numId="1063">
+    <w:abstractNumId w:val="991"/>
   </w:num>
-  <w:num w:numId="66">
-    <w:abstractNumId w:val="2"/>
+  <w:num w:numId="1064">
+    <w:abstractNumId w:val="991"/>
   </w:num>
-  <w:num w:numId="67">
-    <w:abstractNumId w:val="2"/>
+  <w:num w:numId="1065">
+    <w:abstractNumId w:val="991"/>
+  </w:num>
+  <w:num w:numId="1066">
+    <w:abstractNumId w:val="991"/>
   </w:num>
 </w:numbering>
 </file>
@@ -8669,8 +8774,24 @@
       <w:szCs w:val="36"/>
     </w:rPr>
   </w:style>
-  <w:style w:type="paragraph" w:styleId="Authors">
-    <w:name w:val="Authors"/>
+  <w:style w:type="paragraph" w:styleId="Subtitle">
+    <w:name w:val="Subtitle"/>
+    <w:basedOn w:val="Title"/>
+    <w:next w:val="Normal"/>
+    <w:qFormat/>
+    <w:pPr>
+      <w:keepNext/>
+      <w:keepLines/>
+      <w:spacing w:before="240" w:after="240"/>
+      <w:jc w:val="center"/>
+    </w:pPr>
+    <w:rPr>
+      <w:sz w:val="30"/>
+      <w:szCs w:val="30"/>
+    </w:rPr>
+  </w:style>
+  <w:style w:type="paragraph" w:styleId="Author">
+    <w:name w:val="Author"/>
     <w:next w:val="Normal"/>
     <w:qFormat/>
     <w:pPr>
@@ -8689,6 +8810,29 @@
       <w:jc w:val="center"/>
     </w:pPr>
   </w:style>
+  <w:style w:type="paragraph" w:styleId="Abstract">
+    <w:name w:val="Abstract"/>
+    <w:basedOn w:val="Normal"/>
+    <w:next w:val="Normal"/>
+    <w:qFormat/>
+    <w:pPr>
+      <w:keepNext/>
+      <w:keepLines/>
+      <w:spacing w:before="300" w:after="300"/>
+    </w:pPr>
+    <w:rPr>
+      <w:sz w:val="20"/>
+      <w:szCs w:val="20"/>
+    </w:rPr>
+  </w:style>
+  <w:style w:type="paragraph" w:styleId="Bibliography">
+    <w:name w:val="Bibliography"/>
+    <w:basedOn w:val="Normal"/>
+    <w:next w:val="Bibliography"/>
+    <w:qFormat/>
+    <w:pPr/>
+    <w:rPr/>
+  </w:style>
   <w:style w:type="paragraph" w:styleId="Heading1">
     <w:name w:val="Heading 1"/>
     <w:basedOn w:val="Normal"/>
@@ -8706,8 +8850,8 @@
       <w:b/>
       <w:bCs/>
       <w:color w:val="345A8A" w:themeColor="accent1" w:themeShade="B5"/>
-      <w:sz w:val="36"/>
-      <w:szCs w:val="36"/>
+      <w:sz w:val="32"/>
+      <w:szCs w:val="32"/>
     </w:rPr>
   </w:style>
   <w:style w:type="paragraph" w:styleId="Heading2">
@@ -8916,6 +9060,112 @@
     <w:rPr>
       <w:color w:val="4F81BD" w:themeColor="accent1"/>
     </w:rPr>
+  </w:style>
+  <w:style w:type="paragraph" w:customStyle="1" w:styleId="SourceCode">
+    <w:name w:val="Source Code"/>
+    <w:basedOn w:val="Normal"/>
+    <w:link w:val="VerbatimChar"/>
+    <w:pPr>
+      <w:wordWrap w:val="off"/>
+    </w:pPr>
+  </w:style>
+  <w:style w:type="character" w:customStyle="1" w:styleId="KeywordTok">
+    <w:name w:val="KeywordTok"/>
+    <w:basedOn w:val="VerbatimChar"/>
+    <w:rPr>
+      <w:color w:val="007020"/>
+      <w:b/>
+    </w:rPr>
+  </w:style>
+  <w:style w:type="character" w:customStyle="1" w:styleId="DataTypeTok">
+    <w:name w:val="DataTypeTok"/>
+    <w:basedOn w:val="VerbatimChar"/>
+    <w:rPr>
+      <w:color w:val="902000"/>
+    </w:rPr>
+  </w:style>
+  <w:style w:type="character" w:customStyle="1" w:styleId="DecValTok">
+    <w:name w:val="DecValTok"/>
+    <w:basedOn w:val="VerbatimChar"/>
+    <w:rPr>
+      <w:color w:val="40a070"/>
+    </w:rPr>
+  </w:style>
+  <w:style w:type="character" w:customStyle="1" w:styleId="BaseNTok">
+    <w:name w:val="BaseNTok"/>
+    <w:basedOn w:val="VerbatimChar"/>
+    <w:rPr>
+      <w:color w:val="40a070"/>
+    </w:rPr>
+  </w:style>
+  <w:style w:type="character" w:customStyle="1" w:styleId="FloatTok">
+    <w:name w:val="FloatTok"/>
+    <w:basedOn w:val="VerbatimChar"/>
+    <w:rPr>
+      <w:color w:val="40a070"/>
+    </w:rPr>
+  </w:style>
+  <w:style w:type="character" w:customStyle="1" w:styleId="CharTok">
+    <w:name w:val="CharTok"/>
+    <w:basedOn w:val="VerbatimChar"/>
+    <w:rPr>
+      <w:color w:val="4070a0"/>
+    </w:rPr>
+  </w:style>
+  <w:style w:type="character" w:customStyle="1" w:styleId="StringTok">
+    <w:name w:val="StringTok"/>
+    <w:basedOn w:val="VerbatimChar"/>
+    <w:rPr>
+      <w:color w:val="4070a0"/>
+    </w:rPr>
+  </w:style>
+  <w:style w:type="character" w:customStyle="1" w:styleId="CommentTok">
+    <w:name w:val="CommentTok"/>
+    <w:basedOn w:val="VerbatimChar"/>
+    <w:rPr>
+      <w:color w:val="60a0b0"/>
+      <w:i/>
+    </w:rPr>
+  </w:style>
+  <w:style w:type="character" w:customStyle="1" w:styleId="OtherTok">
+    <w:name w:val="OtherTok"/>
+    <w:basedOn w:val="VerbatimChar"/>
+    <w:rPr>
+      <w:color w:val="007020"/>
+    </w:rPr>
+  </w:style>
+  <w:style w:type="character" w:customStyle="1" w:styleId="AlertTok">
+    <w:name w:val="AlertTok"/>
+    <w:basedOn w:val="VerbatimChar"/>
+    <w:rPr>
+      <w:color w:val="ff0000"/>
+      <w:b/>
+    </w:rPr>
+  </w:style>
+  <w:style w:type="character" w:customStyle="1" w:styleId="FunctionTok">
+    <w:name w:val="FunctionTok"/>
+    <w:basedOn w:val="VerbatimChar"/>
+    <w:rPr>
+      <w:color w:val="06287e"/>
+    </w:rPr>
+  </w:style>
+  <w:style w:type="character" w:customStyle="1" w:styleId="RegionMarkerTok">
+    <w:name w:val="RegionMarkerTok"/>
+    <w:basedOn w:val="VerbatimChar"/>
+    <w:rPr/>
+  </w:style>
+  <w:style w:type="character" w:customStyle="1" w:styleId="ErrorTok">
+    <w:name w:val="ErrorTok"/>
+    <w:basedOn w:val="VerbatimChar"/>
+    <w:rPr>
+      <w:color w:val="ff0000"/>
+      <w:b/>
+    </w:rPr>
+  </w:style>
+  <w:style w:type="character" w:customStyle="1" w:styleId="NormalTok">
+    <w:name w:val="NormalTok"/>
+    <w:basedOn w:val="VerbatimChar"/>
+    <w:rPr/>
   </w:style>
   <w:style w:type="paragraph" w:customStyle="1" w:styleId="SourceCode">
     <w:name w:val="Source Code"/>

</xml_diff>

<commit_message>
Recompiled UserGuides for COMADRE and COMPADRE
</commit_message>
<xml_diff>
--- a/COMPADRE-UserGuide/COMPADRE-UserGuide.docx
+++ b/COMPADRE-UserGuide/COMPADRE-UserGuide.docx
@@ -57,19 +57,19 @@
         <w:pStyle w:val="Date"/>
       </w:pPr>
       <w:r>
-        <w:t xml:space="preserve">October</w:t>
-      </w:r>
-      <w:r>
-        <w:t xml:space="preserve"> </w:t>
-      </w:r>
-      <w:r>
-        <w:t xml:space="preserve">14</w:t>
-      </w:r>
-      <w:r>
-        <w:t xml:space="preserve"> </w:t>
-      </w:r>
-      <w:r>
-        <w:t xml:space="preserve">2015</w:t>
+        <w:t xml:space="preserve">January</w:t>
+      </w:r>
+      <w:r>
+        <w:t xml:space="preserve"> </w:t>
+      </w:r>
+      <w:r>
+        <w:t xml:space="preserve">03</w:t>
+      </w:r>
+      <w:r>
+        <w:t xml:space="preserve"> </w:t>
+      </w:r>
+      <w:r>
+        <w:t xml:space="preserve">2017</w:t>
       </w:r>
     </w:p>
     <w:p>
@@ -83,16 +83,25 @@
       </w:r>
     </w:p>
     <w:p>
-      <w:r>
-        <w:t xml:space="preserve">Version 3.2.1</w:t>
-      </w:r>
-    </w:p>
-    <w:p>
-      <w:r>
-        <w:t xml:space="preserve">Date modified: October 14 2015</w:t>
-      </w:r>
-    </w:p>
-    <w:p>
+      <w:pPr>
+        <w:pStyle w:val="FirstParagraph"/>
+      </w:pPr>
+      <w:r>
+        <w:t xml:space="preserve">Version 3.3.1</w:t>
+      </w:r>
+    </w:p>
+    <w:p>
+      <w:pPr>
+        <w:pStyle w:val="BodyText"/>
+      </w:pPr>
+      <w:r>
+        <w:t xml:space="preserve">Date modified: January 03 2017</w:t>
+      </w:r>
+    </w:p>
+    <w:p>
+      <w:pPr>
+        <w:pStyle w:val="BodyText"/>
+      </w:pPr>
       <w:r>
         <w:t xml:space="preserve">Contact:</w:t>
       </w:r>
@@ -102,7 +111,7 @@
       <w:hyperlink r:id="rId22">
         <w:r>
           <w:rPr>
-            <w:rStyle w:val="Link"/>
+            <w:rStyle w:val="Hyperlink"/>
           </w:rPr>
           <w:t xml:space="preserve">compadre-contact@demogr.mpg.de</w:t>
         </w:r>
@@ -136,13 +145,16 @@
       </w:r>
     </w:p>
     <w:p>
+      <w:pPr>
+        <w:pStyle w:val="FirstParagraph"/>
+      </w:pPr>
       <w:r>
         <w:t xml:space="preserve">The data associated with COMPADRE are provided in a single R data object (extension .Rdata). In addition, these files are accompanied by R scripts and a nexus phylogeny available in the Supplementary Information of the manuscript introducing COMPADRE, and in our github repository (</w:t>
       </w:r>
       <w:hyperlink r:id="rId25">
         <w:r>
           <w:rPr>
-            <w:rStyle w:val="Link"/>
+            <w:rStyle w:val="Hyperlink"/>
           </w:rPr>
           <w:t xml:space="preserve">https://github.com/jonesor/compadreDB</w:t>
         </w:r>
@@ -174,6 +186,9 @@
       </w:r>
     </w:p>
     <w:p>
+      <w:pPr>
+        <w:pStyle w:val="FirstParagraph"/>
+      </w:pPr>
       <w:r>
         <w:t xml:space="preserve">NA in the COMPADRE data generally means that the data are not available/applicable. This could be because the data were not reported by the author(s), or it could mean that the data have not yet been digitized for this version of COMPADRE. It could also mean that the data are not applicable in this case (e.g. where data are derived from several geographic locations we do not report a single average latitude/longitude value)</w:t>
       </w:r>
@@ -189,6 +204,9 @@
       </w:r>
     </w:p>
     <w:p>
+      <w:pPr>
+        <w:pStyle w:val="FirstParagraph"/>
+      </w:pPr>
       <w:r>
         <w:t xml:space="preserve">The COMPADRE digitization team does its best to ensure data accuracy, and every piece of information goes through multiple error-checks prior to its release in www.compadre-db.org. However, we claim no responsibility for any damage that may arise from using COMPADRE. A list of error checks and potential issues in the use and interpretation of the database are described in the main manuscript. The end user is ultimately responsible for his/her interpretations of the data.</w:t>
       </w:r>
@@ -229,6 +247,28 @@
         </w:numPr>
       </w:pPr>
       <w:r>
+        <w:t xml:space="preserve">Clarified description of MatrixFec</w:t>
+      </w:r>
+    </w:p>
+    <w:p>
+      <w:pPr>
+        <w:pStyle w:val="Heading3"/>
+      </w:pPr>
+      <w:bookmarkStart w:id="30" w:name="version-3.2.1-1"/>
+      <w:bookmarkEnd w:id="30"/>
+      <w:r>
+        <w:t xml:space="preserve">Version 3.2.1</w:t>
+      </w:r>
+    </w:p>
+    <w:p>
+      <w:pPr>
+        <w:pStyle w:val="Compact"/>
+        <w:numPr>
+          <w:numId w:val="1003"/>
+          <w:ilvl w:val="0"/>
+        </w:numPr>
+      </w:pPr>
+      <w:r>
         <w:t xml:space="preserve">Added variable "Agreement" to branch "version"</w:t>
       </w:r>
     </w:p>
@@ -236,8 +276,8 @@
       <w:pPr>
         <w:pStyle w:val="Heading3"/>
       </w:pPr>
-      <w:bookmarkStart w:id="30" w:name="version-3.2.0"/>
-      <w:bookmarkEnd w:id="30"/>
+      <w:bookmarkStart w:id="31" w:name="version-3.2.0"/>
+      <w:bookmarkEnd w:id="31"/>
       <w:r>
         <w:t xml:space="preserve">Version 3.2.0</w:t>
       </w:r>
@@ -246,7 +286,7 @@
       <w:pPr>
         <w:pStyle w:val="Compact"/>
         <w:numPr>
-          <w:numId w:val="1003"/>
+          <w:numId w:val="1004"/>
           <w:ilvl w:val="0"/>
         </w:numPr>
       </w:pPr>
@@ -258,7 +298,7 @@
       <w:pPr>
         <w:pStyle w:val="Compact"/>
         <w:numPr>
-          <w:numId w:val="1003"/>
+          <w:numId w:val="1004"/>
           <w:ilvl w:val="0"/>
         </w:numPr>
       </w:pPr>
@@ -270,7 +310,7 @@
       <w:pPr>
         <w:pStyle w:val="Compact"/>
         <w:numPr>
-          <w:numId w:val="1003"/>
+          <w:numId w:val="1004"/>
           <w:ilvl w:val="0"/>
         </w:numPr>
       </w:pPr>
@@ -282,7 +322,7 @@
       <w:pPr>
         <w:pStyle w:val="Compact"/>
         <w:numPr>
-          <w:numId w:val="1003"/>
+          <w:numId w:val="1004"/>
           <w:ilvl w:val="0"/>
         </w:numPr>
       </w:pPr>
@@ -294,8 +334,8 @@
       <w:pPr>
         <w:pStyle w:val="Heading3"/>
       </w:pPr>
-      <w:bookmarkStart w:id="31" w:name="version-3.0.0"/>
-      <w:bookmarkEnd w:id="31"/>
+      <w:bookmarkStart w:id="32" w:name="version-3.0.0"/>
+      <w:bookmarkEnd w:id="32"/>
       <w:r>
         <w:t xml:space="preserve">Version 3.0.0</w:t>
       </w:r>
@@ -304,7 +344,7 @@
       <w:pPr>
         <w:pStyle w:val="Compact"/>
         <w:numPr>
-          <w:numId w:val="1004"/>
+          <w:numId w:val="1005"/>
           <w:ilvl w:val="0"/>
         </w:numPr>
       </w:pPr>
@@ -320,12 +360,15 @@
       </w:r>
     </w:p>
     <w:p>
+      <w:pPr>
+        <w:pStyle w:val="FirstParagraph"/>
+      </w:pPr>
       <w:r>
         <w:drawing>
           <wp:inline>
-            <wp:extent cx="5440680" cy="6364409"/>
+            <wp:extent cx="5334000" cy="6239616"/>
             <wp:effectExtent b="0" l="0" r="0" t="0"/>
-            <wp:docPr descr="" id="1" name="Picture"/>
+            <wp:docPr descr="COMPADRE structure" id="1" name="Picture"/>
             <a:graphic>
               <a:graphicData uri="http://schemas.openxmlformats.org/drawingml/2006/picture">
                 <pic:pic>
@@ -336,7 +379,7 @@
                     </pic:cNvPicPr>
                   </pic:nvPicPr>
                   <pic:blipFill>
-                    <a:blip r:embed="rId32"/>
+                    <a:blip r:embed="rId33"/>
                     <a:stretch>
                       <a:fillRect/>
                     </a:stretch>
@@ -344,7 +387,7 @@
                   <pic:spPr bwMode="auto">
                     <a:xfrm>
                       <a:off x="0" y="0"/>
-                      <a:ext cx="5440680" cy="6364409"/>
+                      <a:ext cx="5334000" cy="6239616"/>
                     </a:xfrm>
                     <a:prstGeom prst="rect">
                       <a:avLst/>
@@ -606,8 +649,8 @@
       <w:pPr>
         <w:pStyle w:val="Heading1"/>
       </w:pPr>
-      <w:bookmarkStart w:id="33" w:name="variables-in-metadata"/>
-      <w:bookmarkEnd w:id="33"/>
+      <w:bookmarkStart w:id="34" w:name="variables-in-metadata"/>
+      <w:bookmarkEnd w:id="34"/>
       <w:r>
         <w:t xml:space="preserve">Variables in</w:t>
       </w:r>
@@ -622,6 +665,9 @@
       </w:r>
     </w:p>
     <w:p>
+      <w:pPr>
+        <w:pStyle w:val="FirstParagraph"/>
+      </w:pPr>
       <w:r>
         <w:t xml:space="preserve">The object</w:t>
       </w:r>
@@ -653,15 +699,21 @@
         <w:t xml:space="preserve"> </w:t>
       </w:r>
       <w:r>
-        <w:t xml:space="preserve">detailing the ancillary metadata that give context to each matrix population model (MPM). These are detailed below.</w:t>
+        <w:t xml:space="preserve">detailing the ancillary metadata that give context to each matrix population model (MPM).</w:t>
+      </w:r>
+      <w:r>
+        <w:t xml:space="preserve"> </w:t>
+      </w:r>
+      <w:r>
+        <w:t xml:space="preserve">These are detailed below.</w:t>
       </w:r>
     </w:p>
     <w:p>
       <w:pPr>
         <w:pStyle w:val="Heading3"/>
       </w:pPr>
-      <w:bookmarkStart w:id="34" w:name="speciesauthor"/>
-      <w:bookmarkEnd w:id="34"/>
+      <w:bookmarkStart w:id="35" w:name="speciesauthor"/>
+      <w:bookmarkEnd w:id="35"/>
       <w:r>
         <w:rPr>
           <w:rStyle w:val="VerbatimChar"/>
@@ -670,6 +722,9 @@
       </w:r>
     </w:p>
     <w:p>
+      <w:pPr>
+        <w:pStyle w:val="FirstParagraph"/>
+      </w:pPr>
       <w:r>
         <w:rPr>
           <w:b/>
@@ -687,8 +742,8 @@
       <w:pPr>
         <w:pStyle w:val="Heading5"/>
       </w:pPr>
-      <w:bookmarkStart w:id="35" w:name="possible-values"/>
-      <w:bookmarkEnd w:id="35"/>
+      <w:bookmarkStart w:id="36" w:name="possible-values"/>
+      <w:bookmarkEnd w:id="36"/>
       <w:r>
         <w:t xml:space="preserve">Possible values:</w:t>
       </w:r>
@@ -696,7 +751,7 @@
     <w:p>
       <w:pPr>
         <w:numPr>
-          <w:numId w:val="1005"/>
+          <w:numId w:val="1006"/>
           <w:ilvl w:val="0"/>
         </w:numPr>
       </w:pPr>
@@ -710,7 +765,13 @@
         <w:t xml:space="preserve"> </w:t>
       </w:r>
       <w:r>
-        <w:t xml:space="preserve">- This variable always includes the genus and the species names and, where appropriate, information on variety and subspecies (see below). If two or more demographic studies exist for a single species, these are digitized with a numeric suffix after Genus_species starting with “</w:t>
+        <w:t xml:space="preserve">- This variable always includes the genus and the species names and, where appropriate, information on variety and subspecies (see below).</w:t>
+      </w:r>
+      <w:r>
+        <w:t xml:space="preserve"> </w:t>
+      </w:r>
+      <w:r>
+        <w:t xml:space="preserve">If two or more demographic studies exist for a single species, these are digitized with a numeric suffix after Genus_species starting with “</w:t>
       </w:r>
       <w:r>
         <w:rPr>
@@ -752,7 +813,7 @@
     <w:p>
       <w:pPr>
         <w:numPr>
-          <w:numId w:val="1005"/>
+          <w:numId w:val="1006"/>
           <w:ilvl w:val="0"/>
         </w:numPr>
       </w:pPr>
@@ -790,7 +851,7 @@
     <w:p>
       <w:pPr>
         <w:numPr>
-          <w:numId w:val="1005"/>
+          <w:numId w:val="1006"/>
           <w:ilvl w:val="0"/>
         </w:numPr>
       </w:pPr>
@@ -836,8 +897,8 @@
       <w:pPr>
         <w:pStyle w:val="Heading3"/>
       </w:pPr>
-      <w:bookmarkStart w:id="36" w:name="speciesaccepted"/>
-      <w:bookmarkEnd w:id="36"/>
+      <w:bookmarkStart w:id="37" w:name="speciesaccepted"/>
+      <w:bookmarkEnd w:id="37"/>
       <w:r>
         <w:rPr>
           <w:rStyle w:val="VerbatimChar"/>
@@ -846,6 +907,9 @@
       </w:r>
     </w:p>
     <w:p>
+      <w:pPr>
+        <w:pStyle w:val="FirstParagraph"/>
+      </w:pPr>
       <w:r>
         <w:rPr>
           <w:b/>
@@ -863,8 +927,8 @@
       <w:pPr>
         <w:pStyle w:val="Heading5"/>
       </w:pPr>
-      <w:bookmarkStart w:id="37" w:name="possible-values-1"/>
-      <w:bookmarkEnd w:id="37"/>
+      <w:bookmarkStart w:id="38" w:name="possible-values-1"/>
+      <w:bookmarkEnd w:id="38"/>
       <w:r>
         <w:t xml:space="preserve">Possible values:</w:t>
       </w:r>
@@ -873,7 +937,7 @@
       <w:pPr>
         <w:pStyle w:val="Compact"/>
         <w:numPr>
-          <w:numId w:val="1006"/>
+          <w:numId w:val="1007"/>
           <w:ilvl w:val="0"/>
         </w:numPr>
       </w:pPr>
@@ -901,8 +965,8 @@
       <w:pPr>
         <w:pStyle w:val="Heading3"/>
       </w:pPr>
-      <w:bookmarkStart w:id="38" w:name="authority"/>
-      <w:bookmarkEnd w:id="38"/>
+      <w:bookmarkStart w:id="39" w:name="authority"/>
+      <w:bookmarkEnd w:id="39"/>
       <w:r>
         <w:rPr>
           <w:rStyle w:val="VerbatimChar"/>
@@ -911,6 +975,9 @@
       </w:r>
     </w:p>
     <w:p>
+      <w:pPr>
+        <w:pStyle w:val="FirstParagraph"/>
+      </w:pPr>
       <w:r>
         <w:rPr>
           <w:b/>
@@ -928,8 +995,8 @@
       <w:pPr>
         <w:pStyle w:val="Heading5"/>
       </w:pPr>
-      <w:bookmarkStart w:id="39" w:name="possible-values-2"/>
-      <w:bookmarkEnd w:id="39"/>
+      <w:bookmarkStart w:id="40" w:name="possible-values-2"/>
+      <w:bookmarkEnd w:id="40"/>
       <w:r>
         <w:t xml:space="preserve">Possible values:</w:t>
       </w:r>
@@ -938,7 +1005,7 @@
       <w:pPr>
         <w:pStyle w:val="Compact"/>
         <w:numPr>
-          <w:numId w:val="1007"/>
+          <w:numId w:val="1008"/>
           <w:ilvl w:val="0"/>
         </w:numPr>
       </w:pPr>
@@ -966,8 +1033,8 @@
       <w:pPr>
         <w:pStyle w:val="Heading3"/>
       </w:pPr>
-      <w:bookmarkStart w:id="40" w:name="taxonomicstatus"/>
-      <w:bookmarkEnd w:id="40"/>
+      <w:bookmarkStart w:id="41" w:name="taxonomicstatus"/>
+      <w:bookmarkEnd w:id="41"/>
       <w:r>
         <w:rPr>
           <w:rStyle w:val="VerbatimChar"/>
@@ -976,6 +1043,9 @@
       </w:r>
     </w:p>
     <w:p>
+      <w:pPr>
+        <w:pStyle w:val="FirstParagraph"/>
+      </w:pPr>
       <w:r>
         <w:rPr>
           <w:b/>
@@ -993,8 +1063,8 @@
       <w:pPr>
         <w:pStyle w:val="Heading5"/>
       </w:pPr>
-      <w:bookmarkStart w:id="41" w:name="possible-values-3"/>
-      <w:bookmarkEnd w:id="41"/>
+      <w:bookmarkStart w:id="42" w:name="possible-values-3"/>
+      <w:bookmarkEnd w:id="42"/>
       <w:r>
         <w:t xml:space="preserve">Possible values:</w:t>
       </w:r>
@@ -1002,7 +1072,7 @@
     <w:p>
       <w:pPr>
         <w:numPr>
-          <w:numId w:val="1008"/>
+          <w:numId w:val="1009"/>
           <w:ilvl w:val="0"/>
         </w:numPr>
       </w:pPr>
@@ -1022,7 +1092,7 @@
     <w:p>
       <w:pPr>
         <w:numPr>
-          <w:numId w:val="1008"/>
+          <w:numId w:val="1009"/>
           <w:ilvl w:val="0"/>
         </w:numPr>
       </w:pPr>
@@ -1042,7 +1112,7 @@
     <w:p>
       <w:pPr>
         <w:numPr>
-          <w:numId w:val="1008"/>
+          <w:numId w:val="1009"/>
           <w:ilvl w:val="0"/>
         </w:numPr>
       </w:pPr>
@@ -1062,7 +1132,7 @@
     <w:p>
       <w:pPr>
         <w:numPr>
-          <w:numId w:val="1008"/>
+          <w:numId w:val="1009"/>
           <w:ilvl w:val="0"/>
         </w:numPr>
       </w:pPr>
@@ -1090,8 +1160,8 @@
       <w:pPr>
         <w:pStyle w:val="Heading3"/>
       </w:pPr>
-      <w:bookmarkStart w:id="42" w:name="tplversion"/>
-      <w:bookmarkEnd w:id="42"/>
+      <w:bookmarkStart w:id="43" w:name="tplversion"/>
+      <w:bookmarkEnd w:id="43"/>
       <w:r>
         <w:rPr>
           <w:rStyle w:val="VerbatimChar"/>
@@ -1100,6 +1170,9 @@
       </w:r>
     </w:p>
     <w:p>
+      <w:pPr>
+        <w:pStyle w:val="FirstParagraph"/>
+      </w:pPr>
       <w:r>
         <w:rPr>
           <w:b/>
@@ -1117,8 +1190,8 @@
       <w:pPr>
         <w:pStyle w:val="Heading5"/>
       </w:pPr>
-      <w:bookmarkStart w:id="43" w:name="possible-values-4"/>
-      <w:bookmarkEnd w:id="43"/>
+      <w:bookmarkStart w:id="44" w:name="possible-values-4"/>
+      <w:bookmarkEnd w:id="44"/>
       <w:r>
         <w:t xml:space="preserve">Possible values:</w:t>
       </w:r>
@@ -1127,7 +1200,7 @@
       <w:pPr>
         <w:pStyle w:val="Compact"/>
         <w:numPr>
-          <w:numId w:val="1009"/>
+          <w:numId w:val="1010"/>
           <w:ilvl w:val="0"/>
         </w:numPr>
       </w:pPr>
@@ -1155,8 +1228,8 @@
       <w:pPr>
         <w:pStyle w:val="Heading3"/>
       </w:pPr>
-      <w:bookmarkStart w:id="44" w:name="infraspeciesaccepted"/>
-      <w:bookmarkEnd w:id="44"/>
+      <w:bookmarkStart w:id="45" w:name="infraspeciesaccepted"/>
+      <w:bookmarkEnd w:id="45"/>
       <w:r>
         <w:rPr>
           <w:rStyle w:val="VerbatimChar"/>
@@ -1165,6 +1238,9 @@
       </w:r>
     </w:p>
     <w:p>
+      <w:pPr>
+        <w:pStyle w:val="FirstParagraph"/>
+      </w:pPr>
       <w:r>
         <w:rPr>
           <w:b/>
@@ -1182,8 +1258,8 @@
       <w:pPr>
         <w:pStyle w:val="Heading5"/>
       </w:pPr>
-      <w:bookmarkStart w:id="45" w:name="possible-values-5"/>
-      <w:bookmarkEnd w:id="45"/>
+      <w:bookmarkStart w:id="46" w:name="possible-values-5"/>
+      <w:bookmarkEnd w:id="46"/>
       <w:r>
         <w:t xml:space="preserve">Possible values:</w:t>
       </w:r>
@@ -1192,7 +1268,7 @@
       <w:pPr>
         <w:pStyle w:val="Compact"/>
         <w:numPr>
-          <w:numId w:val="1010"/>
+          <w:numId w:val="1011"/>
           <w:ilvl w:val="0"/>
         </w:numPr>
       </w:pPr>
@@ -1220,8 +1296,8 @@
       <w:pPr>
         <w:pStyle w:val="Heading3"/>
       </w:pPr>
-      <w:bookmarkStart w:id="46" w:name="speciesepithetaccepted"/>
-      <w:bookmarkEnd w:id="46"/>
+      <w:bookmarkStart w:id="47" w:name="speciesepithetaccepted"/>
+      <w:bookmarkEnd w:id="47"/>
       <w:r>
         <w:rPr>
           <w:rStyle w:val="VerbatimChar"/>
@@ -1230,6 +1306,9 @@
       </w:r>
     </w:p>
     <w:p>
+      <w:pPr>
+        <w:pStyle w:val="FirstParagraph"/>
+      </w:pPr>
       <w:r>
         <w:rPr>
           <w:b/>
@@ -1247,8 +1326,8 @@
       <w:pPr>
         <w:pStyle w:val="Heading5"/>
       </w:pPr>
-      <w:bookmarkStart w:id="47" w:name="possible-values-6"/>
-      <w:bookmarkEnd w:id="47"/>
+      <w:bookmarkStart w:id="48" w:name="possible-values-6"/>
+      <w:bookmarkEnd w:id="48"/>
       <w:r>
         <w:t xml:space="preserve">Possible values:</w:t>
       </w:r>
@@ -1257,7 +1336,7 @@
       <w:pPr>
         <w:pStyle w:val="Compact"/>
         <w:numPr>
-          <w:numId w:val="1011"/>
+          <w:numId w:val="1012"/>
           <w:ilvl w:val="0"/>
         </w:numPr>
       </w:pPr>
@@ -1285,8 +1364,8 @@
       <w:pPr>
         <w:pStyle w:val="Heading3"/>
       </w:pPr>
-      <w:bookmarkStart w:id="48" w:name="genusaccepted"/>
-      <w:bookmarkEnd w:id="48"/>
+      <w:bookmarkStart w:id="49" w:name="genusaccepted"/>
+      <w:bookmarkEnd w:id="49"/>
       <w:r>
         <w:rPr>
           <w:rStyle w:val="VerbatimChar"/>
@@ -1295,6 +1374,9 @@
       </w:r>
     </w:p>
     <w:p>
+      <w:pPr>
+        <w:pStyle w:val="FirstParagraph"/>
+      </w:pPr>
       <w:r>
         <w:rPr>
           <w:b/>
@@ -1312,8 +1394,8 @@
       <w:pPr>
         <w:pStyle w:val="Heading5"/>
       </w:pPr>
-      <w:bookmarkStart w:id="49" w:name="possible-values-7"/>
-      <w:bookmarkEnd w:id="49"/>
+      <w:bookmarkStart w:id="50" w:name="possible-values-7"/>
+      <w:bookmarkEnd w:id="50"/>
       <w:r>
         <w:t xml:space="preserve">Possible values:</w:t>
       </w:r>
@@ -1322,7 +1404,7 @@
       <w:pPr>
         <w:pStyle w:val="Compact"/>
         <w:numPr>
-          <w:numId w:val="1012"/>
+          <w:numId w:val="1013"/>
           <w:ilvl w:val="0"/>
         </w:numPr>
       </w:pPr>
@@ -1350,8 +1432,8 @@
       <w:pPr>
         <w:pStyle w:val="Heading3"/>
       </w:pPr>
-      <w:bookmarkStart w:id="50" w:name="genus"/>
-      <w:bookmarkEnd w:id="50"/>
+      <w:bookmarkStart w:id="51" w:name="genus"/>
+      <w:bookmarkEnd w:id="51"/>
       <w:r>
         <w:rPr>
           <w:rStyle w:val="VerbatimChar"/>
@@ -1360,6 +1442,9 @@
       </w:r>
     </w:p>
     <w:p>
+      <w:pPr>
+        <w:pStyle w:val="FirstParagraph"/>
+      </w:pPr>
       <w:r>
         <w:rPr>
           <w:b/>
@@ -1377,8 +1462,8 @@
       <w:pPr>
         <w:pStyle w:val="Heading5"/>
       </w:pPr>
-      <w:bookmarkStart w:id="51" w:name="possible-values-8"/>
-      <w:bookmarkEnd w:id="51"/>
+      <w:bookmarkStart w:id="52" w:name="possible-values-8"/>
+      <w:bookmarkEnd w:id="52"/>
       <w:r>
         <w:t xml:space="preserve">Possible values:</w:t>
       </w:r>
@@ -1387,7 +1472,7 @@
       <w:pPr>
         <w:pStyle w:val="Compact"/>
         <w:numPr>
-          <w:numId w:val="1013"/>
+          <w:numId w:val="1014"/>
           <w:ilvl w:val="0"/>
         </w:numPr>
       </w:pPr>
@@ -1415,8 +1500,8 @@
       <w:pPr>
         <w:pStyle w:val="Heading3"/>
       </w:pPr>
-      <w:bookmarkStart w:id="52" w:name="family"/>
-      <w:bookmarkEnd w:id="52"/>
+      <w:bookmarkStart w:id="53" w:name="family"/>
+      <w:bookmarkEnd w:id="53"/>
       <w:r>
         <w:rPr>
           <w:rStyle w:val="VerbatimChar"/>
@@ -1425,6 +1510,9 @@
       </w:r>
     </w:p>
     <w:p>
+      <w:pPr>
+        <w:pStyle w:val="FirstParagraph"/>
+      </w:pPr>
       <w:r>
         <w:rPr>
           <w:b/>
@@ -1442,8 +1530,8 @@
       <w:pPr>
         <w:pStyle w:val="Heading5"/>
       </w:pPr>
-      <w:bookmarkStart w:id="53" w:name="possible-values-9"/>
-      <w:bookmarkEnd w:id="53"/>
+      <w:bookmarkStart w:id="54" w:name="possible-values-9"/>
+      <w:bookmarkEnd w:id="54"/>
       <w:r>
         <w:t xml:space="preserve">Possible values:</w:t>
       </w:r>
@@ -1452,7 +1540,7 @@
       <w:pPr>
         <w:pStyle w:val="Compact"/>
         <w:numPr>
-          <w:numId w:val="1014"/>
+          <w:numId w:val="1015"/>
           <w:ilvl w:val="0"/>
         </w:numPr>
       </w:pPr>
@@ -1480,8 +1568,8 @@
       <w:pPr>
         <w:pStyle w:val="Heading3"/>
       </w:pPr>
-      <w:bookmarkStart w:id="54" w:name="order"/>
-      <w:bookmarkEnd w:id="54"/>
+      <w:bookmarkStart w:id="55" w:name="order"/>
+      <w:bookmarkEnd w:id="55"/>
       <w:r>
         <w:rPr>
           <w:rStyle w:val="VerbatimChar"/>
@@ -1490,6 +1578,9 @@
       </w:r>
     </w:p>
     <w:p>
+      <w:pPr>
+        <w:pStyle w:val="FirstParagraph"/>
+      </w:pPr>
       <w:r>
         <w:rPr>
           <w:b/>
@@ -1507,8 +1598,8 @@
       <w:pPr>
         <w:pStyle w:val="Heading5"/>
       </w:pPr>
-      <w:bookmarkStart w:id="55" w:name="possible-values-10"/>
-      <w:bookmarkEnd w:id="55"/>
+      <w:bookmarkStart w:id="56" w:name="possible-values-10"/>
+      <w:bookmarkEnd w:id="56"/>
       <w:r>
         <w:t xml:space="preserve">Possible values:</w:t>
       </w:r>
@@ -1517,7 +1608,7 @@
       <w:pPr>
         <w:pStyle w:val="Compact"/>
         <w:numPr>
-          <w:numId w:val="1015"/>
+          <w:numId w:val="1016"/>
           <w:ilvl w:val="0"/>
         </w:numPr>
       </w:pPr>
@@ -1545,8 +1636,8 @@
       <w:pPr>
         <w:pStyle w:val="Heading3"/>
       </w:pPr>
-      <w:bookmarkStart w:id="56" w:name="class"/>
-      <w:bookmarkEnd w:id="56"/>
+      <w:bookmarkStart w:id="57" w:name="class"/>
+      <w:bookmarkEnd w:id="57"/>
       <w:r>
         <w:rPr>
           <w:rStyle w:val="VerbatimChar"/>
@@ -1555,6 +1646,9 @@
       </w:r>
     </w:p>
     <w:p>
+      <w:pPr>
+        <w:pStyle w:val="FirstParagraph"/>
+      </w:pPr>
       <w:r>
         <w:rPr>
           <w:b/>
@@ -1572,8 +1666,8 @@
       <w:pPr>
         <w:pStyle w:val="Heading5"/>
       </w:pPr>
-      <w:bookmarkStart w:id="57" w:name="possible-values-11"/>
-      <w:bookmarkEnd w:id="57"/>
+      <w:bookmarkStart w:id="58" w:name="possible-values-11"/>
+      <w:bookmarkEnd w:id="58"/>
       <w:r>
         <w:t xml:space="preserve">Possible values:</w:t>
       </w:r>
@@ -1582,7 +1676,7 @@
       <w:pPr>
         <w:pStyle w:val="Compact"/>
         <w:numPr>
-          <w:numId w:val="1016"/>
+          <w:numId w:val="1017"/>
           <w:ilvl w:val="0"/>
         </w:numPr>
       </w:pPr>
@@ -1610,8 +1704,8 @@
       <w:pPr>
         <w:pStyle w:val="Heading3"/>
       </w:pPr>
-      <w:bookmarkStart w:id="58" w:name="dicotmonoc"/>
-      <w:bookmarkEnd w:id="58"/>
+      <w:bookmarkStart w:id="59" w:name="dicotmonoc"/>
+      <w:bookmarkEnd w:id="59"/>
       <w:r>
         <w:rPr>
           <w:rStyle w:val="VerbatimChar"/>
@@ -1620,6 +1714,9 @@
       </w:r>
     </w:p>
     <w:p>
+      <w:pPr>
+        <w:pStyle w:val="FirstParagraph"/>
+      </w:pPr>
       <w:r>
         <w:rPr>
           <w:b/>
@@ -1637,8 +1734,8 @@
       <w:pPr>
         <w:pStyle w:val="Heading5"/>
       </w:pPr>
-      <w:bookmarkStart w:id="59" w:name="possible-values-12"/>
-      <w:bookmarkEnd w:id="59"/>
+      <w:bookmarkStart w:id="60" w:name="possible-values-12"/>
+      <w:bookmarkEnd w:id="60"/>
       <w:r>
         <w:t xml:space="preserve">Possible values:</w:t>
       </w:r>
@@ -1646,7 +1743,7 @@
     <w:p>
       <w:pPr>
         <w:numPr>
-          <w:numId w:val="1017"/>
+          <w:numId w:val="1018"/>
           <w:ilvl w:val="0"/>
         </w:numPr>
       </w:pPr>
@@ -1666,7 +1763,7 @@
     <w:p>
       <w:pPr>
         <w:numPr>
-          <w:numId w:val="1017"/>
+          <w:numId w:val="1018"/>
           <w:ilvl w:val="0"/>
         </w:numPr>
       </w:pPr>
@@ -1686,7 +1783,7 @@
     <w:p>
       <w:pPr>
         <w:numPr>
-          <w:numId w:val="1017"/>
+          <w:numId w:val="1018"/>
           <w:ilvl w:val="0"/>
         </w:numPr>
       </w:pPr>
@@ -1714,8 +1811,8 @@
       <w:pPr>
         <w:pStyle w:val="Heading3"/>
       </w:pPr>
-      <w:bookmarkStart w:id="60" w:name="angiogymno"/>
-      <w:bookmarkEnd w:id="60"/>
+      <w:bookmarkStart w:id="61" w:name="angiogymno"/>
+      <w:bookmarkEnd w:id="61"/>
       <w:r>
         <w:rPr>
           <w:rStyle w:val="VerbatimChar"/>
@@ -1724,6 +1821,9 @@
       </w:r>
     </w:p>
     <w:p>
+      <w:pPr>
+        <w:pStyle w:val="FirstParagraph"/>
+      </w:pPr>
       <w:r>
         <w:rPr>
           <w:b/>
@@ -1741,8 +1841,8 @@
       <w:pPr>
         <w:pStyle w:val="Heading5"/>
       </w:pPr>
-      <w:bookmarkStart w:id="61" w:name="possible-values-13"/>
-      <w:bookmarkEnd w:id="61"/>
+      <w:bookmarkStart w:id="62" w:name="possible-values-13"/>
+      <w:bookmarkEnd w:id="62"/>
       <w:r>
         <w:t xml:space="preserve">Possible values:</w:t>
       </w:r>
@@ -1750,7 +1850,7 @@
     <w:p>
       <w:pPr>
         <w:numPr>
-          <w:numId w:val="1018"/>
+          <w:numId w:val="1019"/>
           <w:ilvl w:val="0"/>
         </w:numPr>
       </w:pPr>
@@ -1770,7 +1870,7 @@
     <w:p>
       <w:pPr>
         <w:numPr>
-          <w:numId w:val="1018"/>
+          <w:numId w:val="1019"/>
           <w:ilvl w:val="0"/>
         </w:numPr>
       </w:pPr>
@@ -1790,7 +1890,7 @@
     <w:p>
       <w:pPr>
         <w:numPr>
-          <w:numId w:val="1018"/>
+          <w:numId w:val="1019"/>
           <w:ilvl w:val="0"/>
         </w:numPr>
       </w:pPr>
@@ -1818,8 +1918,8 @@
       <w:pPr>
         <w:pStyle w:val="Heading3"/>
       </w:pPr>
-      <w:bookmarkStart w:id="62" w:name="phylum"/>
-      <w:bookmarkEnd w:id="62"/>
+      <w:bookmarkStart w:id="63" w:name="phylum"/>
+      <w:bookmarkEnd w:id="63"/>
       <w:r>
         <w:rPr>
           <w:rStyle w:val="VerbatimChar"/>
@@ -1828,6 +1928,9 @@
       </w:r>
     </w:p>
     <w:p>
+      <w:pPr>
+        <w:pStyle w:val="FirstParagraph"/>
+      </w:pPr>
       <w:r>
         <w:rPr>
           <w:b/>
@@ -1845,8 +1948,8 @@
       <w:pPr>
         <w:pStyle w:val="Heading5"/>
       </w:pPr>
-      <w:bookmarkStart w:id="63" w:name="possible-values-14"/>
-      <w:bookmarkEnd w:id="63"/>
+      <w:bookmarkStart w:id="64" w:name="possible-values-14"/>
+      <w:bookmarkEnd w:id="64"/>
       <w:r>
         <w:t xml:space="preserve">Possible values:</w:t>
       </w:r>
@@ -1855,7 +1958,7 @@
       <w:pPr>
         <w:pStyle w:val="Compact"/>
         <w:numPr>
-          <w:numId w:val="1019"/>
+          <w:numId w:val="1020"/>
           <w:ilvl w:val="0"/>
         </w:numPr>
       </w:pPr>
@@ -1883,8 +1986,8 @@
       <w:pPr>
         <w:pStyle w:val="Heading3"/>
       </w:pPr>
-      <w:bookmarkStart w:id="64" w:name="kingdom"/>
-      <w:bookmarkEnd w:id="64"/>
+      <w:bookmarkStart w:id="65" w:name="kingdom"/>
+      <w:bookmarkEnd w:id="65"/>
       <w:r>
         <w:rPr>
           <w:rStyle w:val="VerbatimChar"/>
@@ -1893,6 +1996,9 @@
       </w:r>
     </w:p>
     <w:p>
+      <w:pPr>
+        <w:pStyle w:val="FirstParagraph"/>
+      </w:pPr>
       <w:r>
         <w:rPr>
           <w:b/>
@@ -1910,8 +2016,8 @@
       <w:pPr>
         <w:pStyle w:val="Heading5"/>
       </w:pPr>
-      <w:bookmarkStart w:id="65" w:name="possible-values-15"/>
-      <w:bookmarkEnd w:id="65"/>
+      <w:bookmarkStart w:id="66" w:name="possible-values-15"/>
+      <w:bookmarkEnd w:id="66"/>
       <w:r>
         <w:t xml:space="preserve">Possible values:</w:t>
       </w:r>
@@ -1920,7 +2026,7 @@
       <w:pPr>
         <w:pStyle w:val="Compact"/>
         <w:numPr>
-          <w:numId w:val="1020"/>
+          <w:numId w:val="1021"/>
           <w:ilvl w:val="0"/>
         </w:numPr>
       </w:pPr>
@@ -1948,8 +2054,8 @@
       <w:pPr>
         <w:pStyle w:val="Heading3"/>
       </w:pPr>
-      <w:bookmarkStart w:id="66" w:name="growthtype"/>
-      <w:bookmarkEnd w:id="66"/>
+      <w:bookmarkStart w:id="67" w:name="growthtype"/>
+      <w:bookmarkEnd w:id="67"/>
       <w:r>
         <w:rPr>
           <w:rStyle w:val="VerbatimChar"/>
@@ -1958,6 +2064,9 @@
       </w:r>
     </w:p>
     <w:p>
+      <w:pPr>
+        <w:pStyle w:val="FirstParagraph"/>
+      </w:pPr>
       <w:r>
         <w:rPr>
           <w:b/>
@@ -1975,8 +2084,8 @@
       <w:pPr>
         <w:pStyle w:val="Heading5"/>
       </w:pPr>
-      <w:bookmarkStart w:id="67" w:name="possible-values-16"/>
-      <w:bookmarkEnd w:id="67"/>
+      <w:bookmarkStart w:id="68" w:name="possible-values-16"/>
+      <w:bookmarkEnd w:id="68"/>
       <w:r>
         <w:t xml:space="preserve">Possible values:</w:t>
       </w:r>
@@ -1984,7 +2093,7 @@
     <w:p>
       <w:pPr>
         <w:numPr>
-          <w:numId w:val="1021"/>
+          <w:numId w:val="1022"/>
           <w:ilvl w:val="0"/>
         </w:numPr>
       </w:pPr>
@@ -2004,7 +2113,7 @@
     <w:p>
       <w:pPr>
         <w:numPr>
-          <w:numId w:val="1021"/>
+          <w:numId w:val="1022"/>
           <w:ilvl w:val="0"/>
         </w:numPr>
       </w:pPr>
@@ -2024,7 +2133,7 @@
     <w:p>
       <w:pPr>
         <w:numPr>
-          <w:numId w:val="1021"/>
+          <w:numId w:val="1022"/>
           <w:ilvl w:val="0"/>
         </w:numPr>
       </w:pPr>
@@ -2044,7 +2153,7 @@
     <w:p>
       <w:pPr>
         <w:numPr>
-          <w:numId w:val="1021"/>
+          <w:numId w:val="1022"/>
           <w:ilvl w:val="0"/>
         </w:numPr>
       </w:pPr>
@@ -2064,7 +2173,7 @@
     <w:p>
       <w:pPr>
         <w:numPr>
-          <w:numId w:val="1021"/>
+          <w:numId w:val="1022"/>
           <w:ilvl w:val="0"/>
         </w:numPr>
       </w:pPr>
@@ -2084,7 +2193,7 @@
     <w:p>
       <w:pPr>
         <w:numPr>
-          <w:numId w:val="1021"/>
+          <w:numId w:val="1022"/>
           <w:ilvl w:val="0"/>
         </w:numPr>
       </w:pPr>
@@ -2104,7 +2213,7 @@
     <w:p>
       <w:pPr>
         <w:numPr>
-          <w:numId w:val="1021"/>
+          <w:numId w:val="1022"/>
           <w:ilvl w:val="0"/>
         </w:numPr>
       </w:pPr>
@@ -2124,7 +2233,7 @@
     <w:p>
       <w:pPr>
         <w:numPr>
-          <w:numId w:val="1021"/>
+          <w:numId w:val="1022"/>
           <w:ilvl w:val="0"/>
         </w:numPr>
       </w:pPr>
@@ -2144,7 +2253,7 @@
     <w:p>
       <w:pPr>
         <w:numPr>
-          <w:numId w:val="1021"/>
+          <w:numId w:val="1022"/>
           <w:ilvl w:val="0"/>
         </w:numPr>
       </w:pPr>
@@ -2164,7 +2273,7 @@
     <w:p>
       <w:pPr>
         <w:numPr>
-          <w:numId w:val="1021"/>
+          <w:numId w:val="1022"/>
           <w:ilvl w:val="0"/>
         </w:numPr>
       </w:pPr>
@@ -2184,7 +2293,7 @@
     <w:p>
       <w:pPr>
         <w:numPr>
-          <w:numId w:val="1021"/>
+          <w:numId w:val="1022"/>
           <w:ilvl w:val="0"/>
         </w:numPr>
       </w:pPr>
@@ -2212,8 +2321,8 @@
       <w:pPr>
         <w:pStyle w:val="Heading3"/>
       </w:pPr>
-      <w:bookmarkStart w:id="68" w:name="authors"/>
-      <w:bookmarkEnd w:id="68"/>
+      <w:bookmarkStart w:id="69" w:name="authors"/>
+      <w:bookmarkEnd w:id="69"/>
       <w:r>
         <w:rPr>
           <w:rStyle w:val="VerbatimChar"/>
@@ -2222,6 +2331,9 @@
       </w:r>
     </w:p>
     <w:p>
+      <w:pPr>
+        <w:pStyle w:val="FirstParagraph"/>
+      </w:pPr>
       <w:r>
         <w:rPr>
           <w:b/>
@@ -2239,8 +2351,8 @@
       <w:pPr>
         <w:pStyle w:val="Heading5"/>
       </w:pPr>
-      <w:bookmarkStart w:id="69" w:name="possible-values-17"/>
-      <w:bookmarkEnd w:id="69"/>
+      <w:bookmarkStart w:id="70" w:name="possible-values-17"/>
+      <w:bookmarkEnd w:id="70"/>
       <w:r>
         <w:t xml:space="preserve">Possible values:</w:t>
       </w:r>
@@ -2249,7 +2361,7 @@
       <w:pPr>
         <w:pStyle w:val="Compact"/>
         <w:numPr>
-          <w:numId w:val="1022"/>
+          <w:numId w:val="1023"/>
           <w:ilvl w:val="0"/>
         </w:numPr>
       </w:pPr>
@@ -2277,8 +2389,8 @@
       <w:pPr>
         <w:pStyle w:val="Heading3"/>
       </w:pPr>
-      <w:bookmarkStart w:id="70" w:name="journal"/>
-      <w:bookmarkEnd w:id="70"/>
+      <w:bookmarkStart w:id="71" w:name="journal"/>
+      <w:bookmarkEnd w:id="71"/>
       <w:r>
         <w:rPr>
           <w:rStyle w:val="VerbatimChar"/>
@@ -2287,6 +2399,9 @@
       </w:r>
     </w:p>
     <w:p>
+      <w:pPr>
+        <w:pStyle w:val="FirstParagraph"/>
+      </w:pPr>
       <w:r>
         <w:rPr>
           <w:b/>
@@ -2304,8 +2419,8 @@
       <w:pPr>
         <w:pStyle w:val="Heading5"/>
       </w:pPr>
-      <w:bookmarkStart w:id="71" w:name="possible-values-18"/>
-      <w:bookmarkEnd w:id="71"/>
+      <w:bookmarkStart w:id="72" w:name="possible-values-18"/>
+      <w:bookmarkEnd w:id="72"/>
       <w:r>
         <w:t xml:space="preserve">Possible values:</w:t>
       </w:r>
@@ -2313,7 +2428,7 @@
     <w:p>
       <w:pPr>
         <w:numPr>
-          <w:numId w:val="1023"/>
+          <w:numId w:val="1024"/>
           <w:ilvl w:val="0"/>
         </w:numPr>
       </w:pPr>
@@ -2333,7 +2448,7 @@
     <w:p>
       <w:pPr>
         <w:numPr>
-          <w:numId w:val="1023"/>
+          <w:numId w:val="1024"/>
           <w:ilvl w:val="0"/>
         </w:numPr>
       </w:pPr>
@@ -2353,7 +2468,7 @@
     <w:p>
       <w:pPr>
         <w:numPr>
-          <w:numId w:val="1023"/>
+          <w:numId w:val="1024"/>
           <w:ilvl w:val="0"/>
         </w:numPr>
       </w:pPr>
@@ -2373,7 +2488,7 @@
     <w:p>
       <w:pPr>
         <w:numPr>
-          <w:numId w:val="1023"/>
+          <w:numId w:val="1024"/>
           <w:ilvl w:val="0"/>
         </w:numPr>
       </w:pPr>
@@ -2393,7 +2508,7 @@
     <w:p>
       <w:pPr>
         <w:numPr>
-          <w:numId w:val="1023"/>
+          <w:numId w:val="1024"/>
           <w:ilvl w:val="0"/>
         </w:numPr>
       </w:pPr>
@@ -2413,7 +2528,7 @@
     <w:p>
       <w:pPr>
         <w:numPr>
-          <w:numId w:val="1023"/>
+          <w:numId w:val="1024"/>
           <w:ilvl w:val="0"/>
         </w:numPr>
       </w:pPr>
@@ -2433,7 +2548,7 @@
     <w:p>
       <w:pPr>
         <w:numPr>
-          <w:numId w:val="1023"/>
+          <w:numId w:val="1024"/>
           <w:ilvl w:val="0"/>
         </w:numPr>
       </w:pPr>
@@ -2461,8 +2576,8 @@
       <w:pPr>
         <w:pStyle w:val="Heading3"/>
       </w:pPr>
-      <w:bookmarkStart w:id="72" w:name="yearpublication"/>
-      <w:bookmarkEnd w:id="72"/>
+      <w:bookmarkStart w:id="73" w:name="yearpublication"/>
+      <w:bookmarkEnd w:id="73"/>
       <w:r>
         <w:rPr>
           <w:rStyle w:val="VerbatimChar"/>
@@ -2471,6 +2586,9 @@
       </w:r>
     </w:p>
     <w:p>
+      <w:pPr>
+        <w:pStyle w:val="FirstParagraph"/>
+      </w:pPr>
       <w:r>
         <w:rPr>
           <w:b/>
@@ -2488,8 +2606,8 @@
       <w:pPr>
         <w:pStyle w:val="Heading5"/>
       </w:pPr>
-      <w:bookmarkStart w:id="73" w:name="possible-values-19"/>
-      <w:bookmarkEnd w:id="73"/>
+      <w:bookmarkStart w:id="74" w:name="possible-values-19"/>
+      <w:bookmarkEnd w:id="74"/>
       <w:r>
         <w:t xml:space="preserve">Possible values:</w:t>
       </w:r>
@@ -2498,7 +2616,7 @@
       <w:pPr>
         <w:pStyle w:val="Compact"/>
         <w:numPr>
-          <w:numId w:val="1024"/>
+          <w:numId w:val="1025"/>
           <w:ilvl w:val="0"/>
         </w:numPr>
       </w:pPr>
@@ -2526,8 +2644,8 @@
       <w:pPr>
         <w:pStyle w:val="Heading3"/>
       </w:pPr>
-      <w:bookmarkStart w:id="74" w:name="doiisbn"/>
-      <w:bookmarkEnd w:id="74"/>
+      <w:bookmarkStart w:id="75" w:name="doiisbn"/>
+      <w:bookmarkEnd w:id="75"/>
       <w:r>
         <w:rPr>
           <w:rStyle w:val="VerbatimChar"/>
@@ -2536,6 +2654,9 @@
       </w:r>
     </w:p>
     <w:p>
+      <w:pPr>
+        <w:pStyle w:val="FirstParagraph"/>
+      </w:pPr>
       <w:r>
         <w:rPr>
           <w:b/>
@@ -2553,8 +2674,8 @@
       <w:pPr>
         <w:pStyle w:val="Heading5"/>
       </w:pPr>
-      <w:bookmarkStart w:id="75" w:name="possible-values-20"/>
-      <w:bookmarkEnd w:id="75"/>
+      <w:bookmarkStart w:id="76" w:name="possible-values-20"/>
+      <w:bookmarkEnd w:id="76"/>
       <w:r>
         <w:t xml:space="preserve">Possible values:</w:t>
       </w:r>
@@ -2563,7 +2684,7 @@
       <w:pPr>
         <w:pStyle w:val="Compact"/>
         <w:numPr>
-          <w:numId w:val="1025"/>
+          <w:numId w:val="1026"/>
           <w:ilvl w:val="0"/>
         </w:numPr>
       </w:pPr>
@@ -2606,8 +2727,8 @@
       <w:pPr>
         <w:pStyle w:val="Heading3"/>
       </w:pPr>
-      <w:bookmarkStart w:id="76" w:name="additionalsource"/>
-      <w:bookmarkEnd w:id="76"/>
+      <w:bookmarkStart w:id="77" w:name="additionalsource"/>
+      <w:bookmarkEnd w:id="77"/>
       <w:r>
         <w:rPr>
           <w:rStyle w:val="VerbatimChar"/>
@@ -2616,6 +2737,9 @@
       </w:r>
     </w:p>
     <w:p>
+      <w:pPr>
+        <w:pStyle w:val="FirstParagraph"/>
+      </w:pPr>
       <w:r>
         <w:rPr>
           <w:b/>
@@ -2633,8 +2757,8 @@
       <w:pPr>
         <w:pStyle w:val="Heading5"/>
       </w:pPr>
-      <w:bookmarkStart w:id="77" w:name="possible-values-21"/>
-      <w:bookmarkEnd w:id="77"/>
+      <w:bookmarkStart w:id="78" w:name="possible-values-21"/>
+      <w:bookmarkEnd w:id="78"/>
       <w:r>
         <w:t xml:space="preserve">Possible values:</w:t>
       </w:r>
@@ -2643,7 +2767,7 @@
       <w:pPr>
         <w:pStyle w:val="Compact"/>
         <w:numPr>
-          <w:numId w:val="1026"/>
+          <w:numId w:val="1027"/>
           <w:ilvl w:val="0"/>
         </w:numPr>
       </w:pPr>
@@ -2671,8 +2795,8 @@
       <w:pPr>
         <w:pStyle w:val="Heading3"/>
       </w:pPr>
-      <w:bookmarkStart w:id="78" w:name="studyduration"/>
-      <w:bookmarkEnd w:id="78"/>
+      <w:bookmarkStart w:id="79" w:name="studyduration"/>
+      <w:bookmarkEnd w:id="79"/>
       <w:r>
         <w:rPr>
           <w:rStyle w:val="VerbatimChar"/>
@@ -2681,6 +2805,9 @@
       </w:r>
     </w:p>
     <w:p>
+      <w:pPr>
+        <w:pStyle w:val="FirstParagraph"/>
+      </w:pPr>
       <w:r>
         <w:rPr>
           <w:b/>
@@ -2725,8 +2852,8 @@
       <w:pPr>
         <w:pStyle w:val="Heading5"/>
       </w:pPr>
-      <w:bookmarkStart w:id="79" w:name="possible-values-22"/>
-      <w:bookmarkEnd w:id="79"/>
+      <w:bookmarkStart w:id="80" w:name="possible-values-22"/>
+      <w:bookmarkEnd w:id="80"/>
       <w:r>
         <w:t xml:space="preserve">Possible values:</w:t>
       </w:r>
@@ -2735,7 +2862,7 @@
       <w:pPr>
         <w:pStyle w:val="Compact"/>
         <w:numPr>
-          <w:numId w:val="1027"/>
+          <w:numId w:val="1028"/>
           <w:ilvl w:val="0"/>
         </w:numPr>
       </w:pPr>
@@ -2763,8 +2890,8 @@
       <w:pPr>
         <w:pStyle w:val="Heading3"/>
       </w:pPr>
-      <w:bookmarkStart w:id="80" w:name="studystart"/>
-      <w:bookmarkEnd w:id="80"/>
+      <w:bookmarkStart w:id="81" w:name="studystart"/>
+      <w:bookmarkEnd w:id="81"/>
       <w:r>
         <w:rPr>
           <w:rStyle w:val="VerbatimChar"/>
@@ -2773,6 +2900,9 @@
       </w:r>
     </w:p>
     <w:p>
+      <w:pPr>
+        <w:pStyle w:val="FirstParagraph"/>
+      </w:pPr>
       <w:r>
         <w:rPr>
           <w:b/>
@@ -2790,8 +2920,8 @@
       <w:pPr>
         <w:pStyle w:val="Heading5"/>
       </w:pPr>
-      <w:bookmarkStart w:id="81" w:name="possible-values-23"/>
-      <w:bookmarkEnd w:id="81"/>
+      <w:bookmarkStart w:id="82" w:name="possible-values-23"/>
+      <w:bookmarkEnd w:id="82"/>
       <w:r>
         <w:t xml:space="preserve">Possible values:</w:t>
       </w:r>
@@ -2800,7 +2930,7 @@
       <w:pPr>
         <w:pStyle w:val="Compact"/>
         <w:numPr>
-          <w:numId w:val="1028"/>
+          <w:numId w:val="1029"/>
           <w:ilvl w:val="0"/>
         </w:numPr>
       </w:pPr>
@@ -2828,8 +2958,8 @@
       <w:pPr>
         <w:pStyle w:val="Heading3"/>
       </w:pPr>
-      <w:bookmarkStart w:id="82" w:name="studyend"/>
-      <w:bookmarkEnd w:id="82"/>
+      <w:bookmarkStart w:id="83" w:name="studyend"/>
+      <w:bookmarkEnd w:id="83"/>
       <w:r>
         <w:rPr>
           <w:rStyle w:val="VerbatimChar"/>
@@ -2838,6 +2968,9 @@
       </w:r>
     </w:p>
     <w:p>
+      <w:pPr>
+        <w:pStyle w:val="FirstParagraph"/>
+      </w:pPr>
       <w:r>
         <w:rPr>
           <w:b/>
@@ -2855,8 +2988,8 @@
       <w:pPr>
         <w:pStyle w:val="Heading5"/>
       </w:pPr>
-      <w:bookmarkStart w:id="83" w:name="possible-values-24"/>
-      <w:bookmarkEnd w:id="83"/>
+      <w:bookmarkStart w:id="84" w:name="possible-values-24"/>
+      <w:bookmarkEnd w:id="84"/>
       <w:r>
         <w:t xml:space="preserve">Possible values:</w:t>
       </w:r>
@@ -2865,7 +2998,7 @@
       <w:pPr>
         <w:pStyle w:val="Compact"/>
         <w:numPr>
-          <w:numId w:val="1029"/>
+          <w:numId w:val="1030"/>
           <w:ilvl w:val="0"/>
         </w:numPr>
       </w:pPr>
@@ -2893,8 +3026,8 @@
       <w:pPr>
         <w:pStyle w:val="Heading3"/>
       </w:pPr>
-      <w:bookmarkStart w:id="84" w:name="annualperiodicity"/>
-      <w:bookmarkEnd w:id="84"/>
+      <w:bookmarkStart w:id="85" w:name="annualperiodicity"/>
+      <w:bookmarkEnd w:id="85"/>
       <w:r>
         <w:rPr>
           <w:rStyle w:val="VerbatimChar"/>
@@ -2903,6 +3036,9 @@
       </w:r>
     </w:p>
     <w:p>
+      <w:pPr>
+        <w:pStyle w:val="FirstParagraph"/>
+      </w:pPr>
       <w:r>
         <w:rPr>
           <w:b/>
@@ -2920,8 +3056,8 @@
       <w:pPr>
         <w:pStyle w:val="Heading5"/>
       </w:pPr>
-      <w:bookmarkStart w:id="85" w:name="possible-values-25"/>
-      <w:bookmarkEnd w:id="85"/>
+      <w:bookmarkStart w:id="86" w:name="possible-values-25"/>
+      <w:bookmarkEnd w:id="86"/>
       <w:r>
         <w:t xml:space="preserve">Possible values:</w:t>
       </w:r>
@@ -2930,7 +3066,7 @@
       <w:pPr>
         <w:pStyle w:val="Compact"/>
         <w:numPr>
-          <w:numId w:val="1030"/>
+          <w:numId w:val="1031"/>
           <w:ilvl w:val="0"/>
         </w:numPr>
       </w:pPr>
@@ -2958,8 +3094,8 @@
       <w:pPr>
         <w:pStyle w:val="Heading3"/>
       </w:pPr>
-      <w:bookmarkStart w:id="86" w:name="numberpopulations"/>
-      <w:bookmarkEnd w:id="86"/>
+      <w:bookmarkStart w:id="87" w:name="numberpopulations"/>
+      <w:bookmarkEnd w:id="87"/>
       <w:r>
         <w:rPr>
           <w:rStyle w:val="VerbatimChar"/>
@@ -2968,6 +3104,9 @@
       </w:r>
     </w:p>
     <w:p>
+      <w:pPr>
+        <w:pStyle w:val="FirstParagraph"/>
+      </w:pPr>
       <w:r>
         <w:rPr>
           <w:b/>
@@ -2985,8 +3124,8 @@
       <w:pPr>
         <w:pStyle w:val="Heading5"/>
       </w:pPr>
-      <w:bookmarkStart w:id="87" w:name="possible-values-26"/>
-      <w:bookmarkEnd w:id="87"/>
+      <w:bookmarkStart w:id="88" w:name="possible-values-26"/>
+      <w:bookmarkEnd w:id="88"/>
       <w:r>
         <w:t xml:space="preserve">Possible values:</w:t>
       </w:r>
@@ -2995,7 +3134,7 @@
       <w:pPr>
         <w:pStyle w:val="Compact"/>
         <w:numPr>
-          <w:numId w:val="1031"/>
+          <w:numId w:val="1032"/>
           <w:ilvl w:val="0"/>
         </w:numPr>
       </w:pPr>
@@ -3023,8 +3162,8 @@
       <w:pPr>
         <w:pStyle w:val="Heading3"/>
       </w:pPr>
-      <w:bookmarkStart w:id="88" w:name="matrixcriteriasize"/>
-      <w:bookmarkEnd w:id="88"/>
+      <w:bookmarkStart w:id="89" w:name="matrixcriteriasize"/>
+      <w:bookmarkEnd w:id="89"/>
       <w:r>
         <w:rPr>
           <w:rStyle w:val="VerbatimChar"/>
@@ -3033,6 +3172,9 @@
       </w:r>
     </w:p>
     <w:p>
+      <w:pPr>
+        <w:pStyle w:val="FirstParagraph"/>
+      </w:pPr>
       <w:r>
         <w:rPr>
           <w:b/>
@@ -3050,8 +3192,8 @@
       <w:pPr>
         <w:pStyle w:val="Heading5"/>
       </w:pPr>
-      <w:bookmarkStart w:id="89" w:name="possible-values-27"/>
-      <w:bookmarkEnd w:id="89"/>
+      <w:bookmarkStart w:id="90" w:name="possible-values-27"/>
+      <w:bookmarkEnd w:id="90"/>
       <w:r>
         <w:t xml:space="preserve">Possible values:</w:t>
       </w:r>
@@ -3059,7 +3201,7 @@
     <w:p>
       <w:pPr>
         <w:numPr>
-          <w:numId w:val="1032"/>
+          <w:numId w:val="1033"/>
           <w:ilvl w:val="0"/>
         </w:numPr>
       </w:pPr>
@@ -3079,7 +3221,7 @@
     <w:p>
       <w:pPr>
         <w:numPr>
-          <w:numId w:val="1032"/>
+          <w:numId w:val="1033"/>
           <w:ilvl w:val="0"/>
         </w:numPr>
       </w:pPr>
@@ -3107,8 +3249,8 @@
       <w:pPr>
         <w:pStyle w:val="Heading3"/>
       </w:pPr>
-      <w:bookmarkStart w:id="90" w:name="matrixcriteriaontogeny"/>
-      <w:bookmarkEnd w:id="90"/>
+      <w:bookmarkStart w:id="91" w:name="matrixcriteriaontogeny"/>
+      <w:bookmarkEnd w:id="91"/>
       <w:r>
         <w:rPr>
           <w:rStyle w:val="VerbatimChar"/>
@@ -3117,6 +3259,9 @@
       </w:r>
     </w:p>
     <w:p>
+      <w:pPr>
+        <w:pStyle w:val="FirstParagraph"/>
+      </w:pPr>
       <w:r>
         <w:rPr>
           <w:b/>
@@ -3134,8 +3279,8 @@
       <w:pPr>
         <w:pStyle w:val="Heading5"/>
       </w:pPr>
-      <w:bookmarkStart w:id="91" w:name="possible-values-28"/>
-      <w:bookmarkEnd w:id="91"/>
+      <w:bookmarkStart w:id="92" w:name="possible-values-28"/>
+      <w:bookmarkEnd w:id="92"/>
       <w:r>
         <w:t xml:space="preserve">Possible values:</w:t>
       </w:r>
@@ -3143,7 +3288,7 @@
     <w:p>
       <w:pPr>
         <w:numPr>
-          <w:numId w:val="1033"/>
+          <w:numId w:val="1034"/>
           <w:ilvl w:val="0"/>
         </w:numPr>
       </w:pPr>
@@ -3163,7 +3308,7 @@
     <w:p>
       <w:pPr>
         <w:numPr>
-          <w:numId w:val="1033"/>
+          <w:numId w:val="1034"/>
           <w:ilvl w:val="0"/>
         </w:numPr>
       </w:pPr>
@@ -3191,8 +3336,8 @@
       <w:pPr>
         <w:pStyle w:val="Heading3"/>
       </w:pPr>
-      <w:bookmarkStart w:id="92" w:name="matrixcriteriaage"/>
-      <w:bookmarkEnd w:id="92"/>
+      <w:bookmarkStart w:id="93" w:name="matrixcriteriaage"/>
+      <w:bookmarkEnd w:id="93"/>
       <w:r>
         <w:rPr>
           <w:rStyle w:val="VerbatimChar"/>
@@ -3201,6 +3346,9 @@
       </w:r>
     </w:p>
     <w:p>
+      <w:pPr>
+        <w:pStyle w:val="FirstParagraph"/>
+      </w:pPr>
       <w:r>
         <w:rPr>
           <w:b/>
@@ -3218,8 +3366,8 @@
       <w:pPr>
         <w:pStyle w:val="Heading5"/>
       </w:pPr>
-      <w:bookmarkStart w:id="93" w:name="possible-values-29"/>
-      <w:bookmarkEnd w:id="93"/>
+      <w:bookmarkStart w:id="94" w:name="possible-values-29"/>
+      <w:bookmarkEnd w:id="94"/>
       <w:r>
         <w:t xml:space="preserve">Possible values:</w:t>
       </w:r>
@@ -3227,7 +3375,7 @@
     <w:p>
       <w:pPr>
         <w:numPr>
-          <w:numId w:val="1034"/>
+          <w:numId w:val="1035"/>
           <w:ilvl w:val="0"/>
         </w:numPr>
       </w:pPr>
@@ -3247,7 +3395,7 @@
     <w:p>
       <w:pPr>
         <w:numPr>
-          <w:numId w:val="1034"/>
+          <w:numId w:val="1035"/>
           <w:ilvl w:val="0"/>
         </w:numPr>
       </w:pPr>
@@ -3275,8 +3423,8 @@
       <w:pPr>
         <w:pStyle w:val="Heading3"/>
       </w:pPr>
-      <w:bookmarkStart w:id="94" w:name="matrixpopulation"/>
-      <w:bookmarkEnd w:id="94"/>
+      <w:bookmarkStart w:id="95" w:name="matrixpopulation"/>
+      <w:bookmarkEnd w:id="95"/>
       <w:r>
         <w:rPr>
           <w:rStyle w:val="VerbatimChar"/>
@@ -3285,6 +3433,9 @@
       </w:r>
     </w:p>
     <w:p>
+      <w:pPr>
+        <w:pStyle w:val="FirstParagraph"/>
+      </w:pPr>
       <w:r>
         <w:rPr>
           <w:b/>
@@ -3302,8 +3453,8 @@
       <w:pPr>
         <w:pStyle w:val="Heading5"/>
       </w:pPr>
-      <w:bookmarkStart w:id="95" w:name="possible-values-30"/>
-      <w:bookmarkEnd w:id="95"/>
+      <w:bookmarkStart w:id="96" w:name="possible-values-30"/>
+      <w:bookmarkEnd w:id="96"/>
       <w:r>
         <w:t xml:space="preserve">Possible values:</w:t>
       </w:r>
@@ -3312,7 +3463,7 @@
       <w:pPr>
         <w:pStyle w:val="Compact"/>
         <w:numPr>
-          <w:numId w:val="1035"/>
+          <w:numId w:val="1036"/>
           <w:ilvl w:val="0"/>
         </w:numPr>
       </w:pPr>
@@ -3340,8 +3491,8 @@
       <w:pPr>
         <w:pStyle w:val="Heading3"/>
       </w:pPr>
-      <w:bookmarkStart w:id="96" w:name="latdeg"/>
-      <w:bookmarkEnd w:id="96"/>
+      <w:bookmarkStart w:id="97" w:name="latdeg"/>
+      <w:bookmarkEnd w:id="97"/>
       <w:r>
         <w:rPr>
           <w:rStyle w:val="VerbatimChar"/>
@@ -3350,6 +3501,9 @@
       </w:r>
     </w:p>
     <w:p>
+      <w:pPr>
+        <w:pStyle w:val="FirstParagraph"/>
+      </w:pPr>
       <w:r>
         <w:rPr>
           <w:b/>
@@ -3367,8 +3521,8 @@
       <w:pPr>
         <w:pStyle w:val="Heading5"/>
       </w:pPr>
-      <w:bookmarkStart w:id="97" w:name="possible-values-31"/>
-      <w:bookmarkEnd w:id="97"/>
+      <w:bookmarkStart w:id="98" w:name="possible-values-31"/>
+      <w:bookmarkEnd w:id="98"/>
       <w:r>
         <w:t xml:space="preserve">Possible values:</w:t>
       </w:r>
@@ -3377,7 +3531,7 @@
       <w:pPr>
         <w:pStyle w:val="Compact"/>
         <w:numPr>
-          <w:numId w:val="1036"/>
+          <w:numId w:val="1037"/>
           <w:ilvl w:val="0"/>
         </w:numPr>
       </w:pPr>
@@ -3405,8 +3559,8 @@
       <w:pPr>
         <w:pStyle w:val="Heading3"/>
       </w:pPr>
-      <w:bookmarkStart w:id="98" w:name="latmin"/>
-      <w:bookmarkEnd w:id="98"/>
+      <w:bookmarkStart w:id="99" w:name="latmin"/>
+      <w:bookmarkEnd w:id="99"/>
       <w:r>
         <w:rPr>
           <w:rStyle w:val="VerbatimChar"/>
@@ -3415,6 +3569,9 @@
       </w:r>
     </w:p>
     <w:p>
+      <w:pPr>
+        <w:pStyle w:val="FirstParagraph"/>
+      </w:pPr>
       <w:r>
         <w:rPr>
           <w:b/>
@@ -3432,8 +3589,8 @@
       <w:pPr>
         <w:pStyle w:val="Heading5"/>
       </w:pPr>
-      <w:bookmarkStart w:id="99" w:name="possible-values-32"/>
-      <w:bookmarkEnd w:id="99"/>
+      <w:bookmarkStart w:id="100" w:name="possible-values-32"/>
+      <w:bookmarkEnd w:id="100"/>
       <w:r>
         <w:t xml:space="preserve">Possible values:</w:t>
       </w:r>
@@ -3442,7 +3599,7 @@
       <w:pPr>
         <w:pStyle w:val="Compact"/>
         <w:numPr>
-          <w:numId w:val="1037"/>
+          <w:numId w:val="1038"/>
           <w:ilvl w:val="0"/>
         </w:numPr>
       </w:pPr>
@@ -3470,8 +3627,8 @@
       <w:pPr>
         <w:pStyle w:val="Heading3"/>
       </w:pPr>
-      <w:bookmarkStart w:id="100" w:name="latsec"/>
-      <w:bookmarkEnd w:id="100"/>
+      <w:bookmarkStart w:id="101" w:name="latsec"/>
+      <w:bookmarkEnd w:id="101"/>
       <w:r>
         <w:rPr>
           <w:rStyle w:val="VerbatimChar"/>
@@ -3480,6 +3637,9 @@
       </w:r>
     </w:p>
     <w:p>
+      <w:pPr>
+        <w:pStyle w:val="FirstParagraph"/>
+      </w:pPr>
       <w:r>
         <w:rPr>
           <w:b/>
@@ -3512,8 +3672,8 @@
       <w:pPr>
         <w:pStyle w:val="Heading5"/>
       </w:pPr>
-      <w:bookmarkStart w:id="101" w:name="possible-values-33"/>
-      <w:bookmarkEnd w:id="101"/>
+      <w:bookmarkStart w:id="102" w:name="possible-values-33"/>
+      <w:bookmarkEnd w:id="102"/>
       <w:r>
         <w:t xml:space="preserve">Possible values:</w:t>
       </w:r>
@@ -3522,7 +3682,7 @@
       <w:pPr>
         <w:pStyle w:val="Compact"/>
         <w:numPr>
-          <w:numId w:val="1038"/>
+          <w:numId w:val="1039"/>
           <w:ilvl w:val="0"/>
         </w:numPr>
       </w:pPr>
@@ -3550,8 +3710,8 @@
       <w:pPr>
         <w:pStyle w:val="Heading3"/>
       </w:pPr>
-      <w:bookmarkStart w:id="102" w:name="latns"/>
-      <w:bookmarkEnd w:id="102"/>
+      <w:bookmarkStart w:id="103" w:name="latns"/>
+      <w:bookmarkEnd w:id="103"/>
       <w:r>
         <w:rPr>
           <w:rStyle w:val="VerbatimChar"/>
@@ -3560,6 +3720,9 @@
       </w:r>
     </w:p>
     <w:p>
+      <w:pPr>
+        <w:pStyle w:val="FirstParagraph"/>
+      </w:pPr>
       <w:r>
         <w:rPr>
           <w:b/>
@@ -3577,8 +3740,8 @@
       <w:pPr>
         <w:pStyle w:val="Heading5"/>
       </w:pPr>
-      <w:bookmarkStart w:id="103" w:name="possible-values-34"/>
-      <w:bookmarkEnd w:id="103"/>
+      <w:bookmarkStart w:id="104" w:name="possible-values-34"/>
+      <w:bookmarkEnd w:id="104"/>
       <w:r>
         <w:t xml:space="preserve">Possible values:</w:t>
       </w:r>
@@ -3586,7 +3749,7 @@
     <w:p>
       <w:pPr>
         <w:numPr>
-          <w:numId w:val="1039"/>
+          <w:numId w:val="1040"/>
           <w:ilvl w:val="0"/>
         </w:numPr>
       </w:pPr>
@@ -3606,7 +3769,7 @@
     <w:p>
       <w:pPr>
         <w:numPr>
-          <w:numId w:val="1039"/>
+          <w:numId w:val="1040"/>
           <w:ilvl w:val="0"/>
         </w:numPr>
       </w:pPr>
@@ -3634,8 +3797,8 @@
       <w:pPr>
         <w:pStyle w:val="Heading3"/>
       </w:pPr>
-      <w:bookmarkStart w:id="104" w:name="londeg"/>
-      <w:bookmarkEnd w:id="104"/>
+      <w:bookmarkStart w:id="105" w:name="londeg"/>
+      <w:bookmarkEnd w:id="105"/>
       <w:r>
         <w:rPr>
           <w:rStyle w:val="VerbatimChar"/>
@@ -3644,6 +3807,9 @@
       </w:r>
     </w:p>
     <w:p>
+      <w:pPr>
+        <w:pStyle w:val="FirstParagraph"/>
+      </w:pPr>
       <w:r>
         <w:rPr>
           <w:b/>
@@ -3661,8 +3827,8 @@
       <w:pPr>
         <w:pStyle w:val="Heading5"/>
       </w:pPr>
-      <w:bookmarkStart w:id="105" w:name="possible-values-35"/>
-      <w:bookmarkEnd w:id="105"/>
+      <w:bookmarkStart w:id="106" w:name="possible-values-35"/>
+      <w:bookmarkEnd w:id="106"/>
       <w:r>
         <w:t xml:space="preserve">Possible values:</w:t>
       </w:r>
@@ -3671,7 +3837,7 @@
       <w:pPr>
         <w:pStyle w:val="Compact"/>
         <w:numPr>
-          <w:numId w:val="1040"/>
+          <w:numId w:val="1041"/>
           <w:ilvl w:val="0"/>
         </w:numPr>
       </w:pPr>
@@ -3699,8 +3865,8 @@
       <w:pPr>
         <w:pStyle w:val="Heading3"/>
       </w:pPr>
-      <w:bookmarkStart w:id="106" w:name="lonmin"/>
-      <w:bookmarkEnd w:id="106"/>
+      <w:bookmarkStart w:id="107" w:name="lonmin"/>
+      <w:bookmarkEnd w:id="107"/>
       <w:r>
         <w:rPr>
           <w:rStyle w:val="VerbatimChar"/>
@@ -3709,6 +3875,9 @@
       </w:r>
     </w:p>
     <w:p>
+      <w:pPr>
+        <w:pStyle w:val="FirstParagraph"/>
+      </w:pPr>
       <w:r>
         <w:rPr>
           <w:b/>
@@ -3726,8 +3895,8 @@
       <w:pPr>
         <w:pStyle w:val="Heading5"/>
       </w:pPr>
-      <w:bookmarkStart w:id="107" w:name="possible-values-36"/>
-      <w:bookmarkEnd w:id="107"/>
+      <w:bookmarkStart w:id="108" w:name="possible-values-36"/>
+      <w:bookmarkEnd w:id="108"/>
       <w:r>
         <w:t xml:space="preserve">Possible values:</w:t>
       </w:r>
@@ -3736,7 +3905,7 @@
       <w:pPr>
         <w:pStyle w:val="Compact"/>
         <w:numPr>
-          <w:numId w:val="1041"/>
+          <w:numId w:val="1042"/>
           <w:ilvl w:val="0"/>
         </w:numPr>
       </w:pPr>
@@ -3764,8 +3933,8 @@
       <w:pPr>
         <w:pStyle w:val="Heading3"/>
       </w:pPr>
-      <w:bookmarkStart w:id="108" w:name="lonsec"/>
-      <w:bookmarkEnd w:id="108"/>
+      <w:bookmarkStart w:id="109" w:name="lonsec"/>
+      <w:bookmarkEnd w:id="109"/>
       <w:r>
         <w:rPr>
           <w:rStyle w:val="VerbatimChar"/>
@@ -3774,6 +3943,9 @@
       </w:r>
     </w:p>
     <w:p>
+      <w:pPr>
+        <w:pStyle w:val="FirstParagraph"/>
+      </w:pPr>
       <w:r>
         <w:rPr>
           <w:b/>
@@ -3806,8 +3978,8 @@
       <w:pPr>
         <w:pStyle w:val="Heading5"/>
       </w:pPr>
-      <w:bookmarkStart w:id="109" w:name="possible-values-37"/>
-      <w:bookmarkEnd w:id="109"/>
+      <w:bookmarkStart w:id="110" w:name="possible-values-37"/>
+      <w:bookmarkEnd w:id="110"/>
       <w:r>
         <w:t xml:space="preserve">Possible values:</w:t>
       </w:r>
@@ -3816,7 +3988,7 @@
       <w:pPr>
         <w:pStyle w:val="Compact"/>
         <w:numPr>
-          <w:numId w:val="1042"/>
+          <w:numId w:val="1043"/>
           <w:ilvl w:val="0"/>
         </w:numPr>
       </w:pPr>
@@ -3844,8 +4016,8 @@
       <w:pPr>
         <w:pStyle w:val="Heading3"/>
       </w:pPr>
-      <w:bookmarkStart w:id="110" w:name="lonwe"/>
-      <w:bookmarkEnd w:id="110"/>
+      <w:bookmarkStart w:id="111" w:name="lonwe"/>
+      <w:bookmarkEnd w:id="111"/>
       <w:r>
         <w:rPr>
           <w:rStyle w:val="VerbatimChar"/>
@@ -3854,6 +4026,9 @@
       </w:r>
     </w:p>
     <w:p>
+      <w:pPr>
+        <w:pStyle w:val="FirstParagraph"/>
+      </w:pPr>
       <w:r>
         <w:rPr>
           <w:b/>
@@ -3871,8 +4046,8 @@
       <w:pPr>
         <w:pStyle w:val="Heading5"/>
       </w:pPr>
-      <w:bookmarkStart w:id="111" w:name="possible-values-38"/>
-      <w:bookmarkEnd w:id="111"/>
+      <w:bookmarkStart w:id="112" w:name="possible-values-38"/>
+      <w:bookmarkEnd w:id="112"/>
       <w:r>
         <w:t xml:space="preserve">Possible values:</w:t>
       </w:r>
@@ -3880,7 +4055,7 @@
     <w:p>
       <w:pPr>
         <w:numPr>
-          <w:numId w:val="1043"/>
+          <w:numId w:val="1044"/>
           <w:ilvl w:val="0"/>
         </w:numPr>
       </w:pPr>
@@ -3900,7 +4075,7 @@
     <w:p>
       <w:pPr>
         <w:numPr>
-          <w:numId w:val="1043"/>
+          <w:numId w:val="1044"/>
           <w:ilvl w:val="0"/>
         </w:numPr>
       </w:pPr>
@@ -3928,8 +4103,8 @@
       <w:pPr>
         <w:pStyle w:val="Heading3"/>
       </w:pPr>
-      <w:bookmarkStart w:id="112" w:name="altitude"/>
-      <w:bookmarkEnd w:id="112"/>
+      <w:bookmarkStart w:id="113" w:name="altitude"/>
+      <w:bookmarkEnd w:id="113"/>
       <w:r>
         <w:rPr>
           <w:rStyle w:val="VerbatimChar"/>
@@ -3938,6 +4113,9 @@
       </w:r>
     </w:p>
     <w:p>
+      <w:pPr>
+        <w:pStyle w:val="FirstParagraph"/>
+      </w:pPr>
       <w:r>
         <w:rPr>
           <w:b/>
@@ -3955,8 +4133,8 @@
       <w:pPr>
         <w:pStyle w:val="Heading5"/>
       </w:pPr>
-      <w:bookmarkStart w:id="113" w:name="possible-values-39"/>
-      <w:bookmarkEnd w:id="113"/>
+      <w:bookmarkStart w:id="114" w:name="possible-values-39"/>
+      <w:bookmarkEnd w:id="114"/>
       <w:r>
         <w:t xml:space="preserve">Possible values:</w:t>
       </w:r>
@@ -3965,7 +4143,7 @@
       <w:pPr>
         <w:pStyle w:val="Compact"/>
         <w:numPr>
-          <w:numId w:val="1044"/>
+          <w:numId w:val="1045"/>
           <w:ilvl w:val="0"/>
         </w:numPr>
       </w:pPr>
@@ -3993,8 +4171,8 @@
       <w:pPr>
         <w:pStyle w:val="Heading3"/>
       </w:pPr>
-      <w:bookmarkStart w:id="114" w:name="country"/>
-      <w:bookmarkEnd w:id="114"/>
+      <w:bookmarkStart w:id="115" w:name="country"/>
+      <w:bookmarkEnd w:id="115"/>
       <w:r>
         <w:rPr>
           <w:rStyle w:val="VerbatimChar"/>
@@ -4003,6 +4181,9 @@
       </w:r>
     </w:p>
     <w:p>
+      <w:pPr>
+        <w:pStyle w:val="FirstParagraph"/>
+      </w:pPr>
       <w:r>
         <w:rPr>
           <w:b/>
@@ -4015,10 +4196,10 @@
       <w:r>
         <w:t xml:space="preserve">Country/ies where study took place. We use ISO 3 three letter country codes (</w:t>
       </w:r>
-      <w:hyperlink r:id="rId115">
+      <w:hyperlink r:id="rId116">
         <w:r>
           <w:rPr>
-            <w:rStyle w:val="Link"/>
+            <w:rStyle w:val="Hyperlink"/>
           </w:rPr>
           <w:t xml:space="preserve">https://en.wikipedia.org/wiki/ISO_3166-1_alpha-3</w:t>
         </w:r>
@@ -4031,8 +4212,8 @@
       <w:pPr>
         <w:pStyle w:val="Heading5"/>
       </w:pPr>
-      <w:bookmarkStart w:id="116" w:name="possible-values-40"/>
-      <w:bookmarkEnd w:id="116"/>
+      <w:bookmarkStart w:id="117" w:name="possible-values-40"/>
+      <w:bookmarkEnd w:id="117"/>
       <w:r>
         <w:t xml:space="preserve">Possible values:</w:t>
       </w:r>
@@ -4041,7 +4222,7 @@
       <w:pPr>
         <w:pStyle w:val="Compact"/>
         <w:numPr>
-          <w:numId w:val="1045"/>
+          <w:numId w:val="1046"/>
           <w:ilvl w:val="0"/>
         </w:numPr>
       </w:pPr>
@@ -4084,8 +4265,8 @@
       <w:pPr>
         <w:pStyle w:val="Heading3"/>
       </w:pPr>
-      <w:bookmarkStart w:id="117" w:name="continent"/>
-      <w:bookmarkEnd w:id="117"/>
+      <w:bookmarkStart w:id="118" w:name="continent"/>
+      <w:bookmarkEnd w:id="118"/>
       <w:r>
         <w:rPr>
           <w:rStyle w:val="VerbatimChar"/>
@@ -4094,6 +4275,9 @@
       </w:r>
     </w:p>
     <w:p>
+      <w:pPr>
+        <w:pStyle w:val="FirstParagraph"/>
+      </w:pPr>
       <w:r>
         <w:rPr>
           <w:b/>
@@ -4111,8 +4295,8 @@
       <w:pPr>
         <w:pStyle w:val="Heading5"/>
       </w:pPr>
-      <w:bookmarkStart w:id="118" w:name="possible-values-41"/>
-      <w:bookmarkEnd w:id="118"/>
+      <w:bookmarkStart w:id="119" w:name="possible-values-41"/>
+      <w:bookmarkEnd w:id="119"/>
       <w:r>
         <w:t xml:space="preserve">Possible values:</w:t>
       </w:r>
@@ -4120,7 +4304,7 @@
     <w:p>
       <w:pPr>
         <w:numPr>
-          <w:numId w:val="1046"/>
+          <w:numId w:val="1047"/>
           <w:ilvl w:val="0"/>
         </w:numPr>
       </w:pPr>
@@ -4140,7 +4324,7 @@
     <w:p>
       <w:pPr>
         <w:numPr>
-          <w:numId w:val="1046"/>
+          <w:numId w:val="1047"/>
           <w:ilvl w:val="0"/>
         </w:numPr>
       </w:pPr>
@@ -4160,7 +4344,7 @@
     <w:p>
       <w:pPr>
         <w:numPr>
-          <w:numId w:val="1046"/>
+          <w:numId w:val="1047"/>
           <w:ilvl w:val="0"/>
         </w:numPr>
       </w:pPr>
@@ -4180,7 +4364,7 @@
     <w:p>
       <w:pPr>
         <w:numPr>
-          <w:numId w:val="1046"/>
+          <w:numId w:val="1047"/>
           <w:ilvl w:val="0"/>
         </w:numPr>
       </w:pPr>
@@ -4200,7 +4384,7 @@
     <w:p>
       <w:pPr>
         <w:numPr>
-          <w:numId w:val="1046"/>
+          <w:numId w:val="1047"/>
           <w:ilvl w:val="0"/>
         </w:numPr>
       </w:pPr>
@@ -4220,7 +4404,7 @@
     <w:p>
       <w:pPr>
         <w:numPr>
-          <w:numId w:val="1046"/>
+          <w:numId w:val="1047"/>
           <w:ilvl w:val="0"/>
         </w:numPr>
       </w:pPr>
@@ -4239,10 +4423,10 @@
       <w:r>
         <w:t xml:space="preserve"> </w:t>
       </w:r>
-      <w:hyperlink r:id="rId119">
+      <w:hyperlink r:id="rId120">
         <w:r>
           <w:rPr>
-            <w:rStyle w:val="Link"/>
+            <w:rStyle w:val="Hyperlink"/>
           </w:rPr>
           <w:t xml:space="preserve">http://en.wikipedia.org/wiki/List_of_Oceanian_countries_by_population</w:t>
         </w:r>
@@ -4259,8 +4443,8 @@
       <w:pPr>
         <w:pStyle w:val="Heading3"/>
       </w:pPr>
-      <w:bookmarkStart w:id="120" w:name="ecoregion"/>
-      <w:bookmarkEnd w:id="120"/>
+      <w:bookmarkStart w:id="121" w:name="ecoregion"/>
+      <w:bookmarkEnd w:id="121"/>
       <w:r>
         <w:rPr>
           <w:rStyle w:val="VerbatimChar"/>
@@ -4269,6 +4453,9 @@
       </w:r>
     </w:p>
     <w:p>
+      <w:pPr>
+        <w:pStyle w:val="FirstParagraph"/>
+      </w:pPr>
       <w:r>
         <w:rPr>
           <w:b/>
@@ -4284,10 +4471,10 @@
       <w:r>
         <w:t xml:space="preserve"> </w:t>
       </w:r>
-      <w:hyperlink r:id="rId121">
+      <w:hyperlink r:id="rId122">
         <w:r>
           <w:rPr>
-            <w:rStyle w:val="Link"/>
+            <w:rStyle w:val="Hyperlink"/>
           </w:rPr>
           <w:t xml:space="preserve">http://worldwildlife.org/biomes</w:t>
         </w:r>
@@ -4318,8 +4505,8 @@
       <w:pPr>
         <w:pStyle w:val="Heading5"/>
       </w:pPr>
-      <w:bookmarkStart w:id="122" w:name="possible-values-42"/>
-      <w:bookmarkEnd w:id="122"/>
+      <w:bookmarkStart w:id="123" w:name="possible-values-42"/>
+      <w:bookmarkEnd w:id="123"/>
       <w:r>
         <w:t xml:space="preserve">Possible values:</w:t>
       </w:r>
@@ -4327,7 +4514,7 @@
     <w:p>
       <w:pPr>
         <w:numPr>
-          <w:numId w:val="1047"/>
+          <w:numId w:val="1048"/>
           <w:ilvl w:val="0"/>
         </w:numPr>
       </w:pPr>
@@ -4347,7 +4534,7 @@
     <w:p>
       <w:pPr>
         <w:numPr>
-          <w:numId w:val="1047"/>
+          <w:numId w:val="1048"/>
           <w:ilvl w:val="0"/>
         </w:numPr>
       </w:pPr>
@@ -4367,7 +4554,7 @@
     <w:p>
       <w:pPr>
         <w:numPr>
-          <w:numId w:val="1047"/>
+          <w:numId w:val="1048"/>
           <w:ilvl w:val="0"/>
         </w:numPr>
       </w:pPr>
@@ -4387,7 +4574,7 @@
     <w:p>
       <w:pPr>
         <w:numPr>
-          <w:numId w:val="1047"/>
+          <w:numId w:val="1048"/>
           <w:ilvl w:val="0"/>
         </w:numPr>
       </w:pPr>
@@ -4407,7 +4594,7 @@
     <w:p>
       <w:pPr>
         <w:numPr>
-          <w:numId w:val="1047"/>
+          <w:numId w:val="1048"/>
           <w:ilvl w:val="0"/>
         </w:numPr>
       </w:pPr>
@@ -4427,7 +4614,7 @@
     <w:p>
       <w:pPr>
         <w:numPr>
-          <w:numId w:val="1047"/>
+          <w:numId w:val="1048"/>
           <w:ilvl w:val="0"/>
         </w:numPr>
       </w:pPr>
@@ -4447,7 +4634,7 @@
     <w:p>
       <w:pPr>
         <w:numPr>
-          <w:numId w:val="1047"/>
+          <w:numId w:val="1048"/>
           <w:ilvl w:val="0"/>
         </w:numPr>
       </w:pPr>
@@ -4467,7 +4654,7 @@
     <w:p>
       <w:pPr>
         <w:numPr>
-          <w:numId w:val="1047"/>
+          <w:numId w:val="1048"/>
           <w:ilvl w:val="0"/>
         </w:numPr>
       </w:pPr>
@@ -4487,7 +4674,7 @@
     <w:p>
       <w:pPr>
         <w:numPr>
-          <w:numId w:val="1047"/>
+          <w:numId w:val="1048"/>
           <w:ilvl w:val="0"/>
         </w:numPr>
       </w:pPr>
@@ -4507,7 +4694,7 @@
     <w:p>
       <w:pPr>
         <w:numPr>
-          <w:numId w:val="1047"/>
+          <w:numId w:val="1048"/>
           <w:ilvl w:val="0"/>
         </w:numPr>
       </w:pPr>
@@ -4527,7 +4714,7 @@
     <w:p>
       <w:pPr>
         <w:numPr>
-          <w:numId w:val="1047"/>
+          <w:numId w:val="1048"/>
           <w:ilvl w:val="0"/>
         </w:numPr>
       </w:pPr>
@@ -4547,7 +4734,7 @@
     <w:p>
       <w:pPr>
         <w:numPr>
-          <w:numId w:val="1047"/>
+          <w:numId w:val="1048"/>
           <w:ilvl w:val="0"/>
         </w:numPr>
       </w:pPr>
@@ -4567,7 +4754,7 @@
     <w:p>
       <w:pPr>
         <w:numPr>
-          <w:numId w:val="1047"/>
+          <w:numId w:val="1048"/>
           <w:ilvl w:val="0"/>
         </w:numPr>
       </w:pPr>
@@ -4587,7 +4774,7 @@
     <w:p>
       <w:pPr>
         <w:numPr>
-          <w:numId w:val="1047"/>
+          <w:numId w:val="1048"/>
           <w:ilvl w:val="0"/>
         </w:numPr>
       </w:pPr>
@@ -4607,7 +4794,7 @@
     <w:p>
       <w:pPr>
         <w:numPr>
-          <w:numId w:val="1047"/>
+          <w:numId w:val="1048"/>
           <w:ilvl w:val="0"/>
         </w:numPr>
       </w:pPr>
@@ -4627,7 +4814,7 @@
     <w:p>
       <w:pPr>
         <w:numPr>
-          <w:numId w:val="1047"/>
+          <w:numId w:val="1048"/>
           <w:ilvl w:val="0"/>
         </w:numPr>
       </w:pPr>
@@ -4647,7 +4834,7 @@
     <w:p>
       <w:pPr>
         <w:numPr>
-          <w:numId w:val="1047"/>
+          <w:numId w:val="1048"/>
           <w:ilvl w:val="0"/>
         </w:numPr>
       </w:pPr>
@@ -4667,7 +4854,7 @@
     <w:p>
       <w:pPr>
         <w:numPr>
-          <w:numId w:val="1047"/>
+          <w:numId w:val="1048"/>
           <w:ilvl w:val="0"/>
         </w:numPr>
       </w:pPr>
@@ -4687,7 +4874,7 @@
     <w:p>
       <w:pPr>
         <w:numPr>
-          <w:numId w:val="1047"/>
+          <w:numId w:val="1048"/>
           <w:ilvl w:val="0"/>
         </w:numPr>
       </w:pPr>
@@ -4707,7 +4894,7 @@
     <w:p>
       <w:pPr>
         <w:numPr>
-          <w:numId w:val="1047"/>
+          <w:numId w:val="1048"/>
           <w:ilvl w:val="0"/>
         </w:numPr>
       </w:pPr>
@@ -4727,7 +4914,7 @@
     <w:p>
       <w:pPr>
         <w:numPr>
-          <w:numId w:val="1047"/>
+          <w:numId w:val="1048"/>
           <w:ilvl w:val="0"/>
         </w:numPr>
       </w:pPr>
@@ -4747,7 +4934,7 @@
     <w:p>
       <w:pPr>
         <w:numPr>
-          <w:numId w:val="1047"/>
+          <w:numId w:val="1048"/>
           <w:ilvl w:val="0"/>
         </w:numPr>
       </w:pPr>
@@ -4767,7 +4954,7 @@
     <w:p>
       <w:pPr>
         <w:numPr>
-          <w:numId w:val="1047"/>
+          <w:numId w:val="1048"/>
           <w:ilvl w:val="0"/>
         </w:numPr>
       </w:pPr>
@@ -4787,7 +4974,7 @@
     <w:p>
       <w:pPr>
         <w:numPr>
-          <w:numId w:val="1047"/>
+          <w:numId w:val="1048"/>
           <w:ilvl w:val="0"/>
         </w:numPr>
       </w:pPr>
@@ -4807,7 +4994,7 @@
     <w:p>
       <w:pPr>
         <w:numPr>
-          <w:numId w:val="1047"/>
+          <w:numId w:val="1048"/>
           <w:ilvl w:val="0"/>
         </w:numPr>
       </w:pPr>
@@ -4827,7 +5014,7 @@
     <w:p>
       <w:pPr>
         <w:numPr>
-          <w:numId w:val="1047"/>
+          <w:numId w:val="1048"/>
           <w:ilvl w:val="0"/>
         </w:numPr>
       </w:pPr>
@@ -4847,7 +5034,7 @@
     <w:p>
       <w:pPr>
         <w:numPr>
-          <w:numId w:val="1047"/>
+          <w:numId w:val="1048"/>
           <w:ilvl w:val="0"/>
         </w:numPr>
       </w:pPr>
@@ -4875,8 +5062,8 @@
       <w:pPr>
         <w:pStyle w:val="Heading3"/>
       </w:pPr>
-      <w:bookmarkStart w:id="123" w:name="studiedsex"/>
-      <w:bookmarkEnd w:id="123"/>
+      <w:bookmarkStart w:id="124" w:name="studiedsex"/>
+      <w:bookmarkEnd w:id="124"/>
       <w:r>
         <w:rPr>
           <w:rStyle w:val="VerbatimChar"/>
@@ -4885,6 +5072,9 @@
       </w:r>
     </w:p>
     <w:p>
+      <w:pPr>
+        <w:pStyle w:val="FirstParagraph"/>
+      </w:pPr>
       <w:r>
         <w:rPr>
           <w:b/>
@@ -4896,8 +5086,8 @@
       <w:pPr>
         <w:pStyle w:val="Heading5"/>
       </w:pPr>
-      <w:bookmarkStart w:id="124" w:name="possible-values-43"/>
-      <w:bookmarkEnd w:id="124"/>
+      <w:bookmarkStart w:id="125" w:name="possible-values-43"/>
+      <w:bookmarkEnd w:id="125"/>
       <w:r>
         <w:t xml:space="preserve">Possible values:</w:t>
       </w:r>
@@ -4905,7 +5095,7 @@
     <w:p>
       <w:pPr>
         <w:numPr>
-          <w:numId w:val="1048"/>
+          <w:numId w:val="1049"/>
           <w:ilvl w:val="0"/>
         </w:numPr>
       </w:pPr>
@@ -4925,7 +5115,7 @@
     <w:p>
       <w:pPr>
         <w:numPr>
-          <w:numId w:val="1048"/>
+          <w:numId w:val="1049"/>
           <w:ilvl w:val="0"/>
         </w:numPr>
       </w:pPr>
@@ -4945,7 +5135,7 @@
     <w:p>
       <w:pPr>
         <w:numPr>
-          <w:numId w:val="1048"/>
+          <w:numId w:val="1049"/>
           <w:ilvl w:val="0"/>
         </w:numPr>
       </w:pPr>
@@ -4965,7 +5155,7 @@
     <w:p>
       <w:pPr>
         <w:numPr>
-          <w:numId w:val="1048"/>
+          <w:numId w:val="1049"/>
           <w:ilvl w:val="0"/>
         </w:numPr>
       </w:pPr>
@@ -4985,7 +5175,7 @@
     <w:p>
       <w:pPr>
         <w:numPr>
-          <w:numId w:val="1048"/>
+          <w:numId w:val="1049"/>
           <w:ilvl w:val="0"/>
         </w:numPr>
       </w:pPr>
@@ -5013,8 +5203,8 @@
       <w:pPr>
         <w:pStyle w:val="Heading3"/>
       </w:pPr>
-      <w:bookmarkStart w:id="125" w:name="matrixcomposite"/>
-      <w:bookmarkEnd w:id="125"/>
+      <w:bookmarkStart w:id="126" w:name="matrixcomposite"/>
+      <w:bookmarkEnd w:id="126"/>
       <w:r>
         <w:rPr>
           <w:rStyle w:val="VerbatimChar"/>
@@ -5023,6 +5213,9 @@
       </w:r>
     </w:p>
     <w:p>
+      <w:pPr>
+        <w:pStyle w:val="FirstParagraph"/>
+      </w:pPr>
       <w:r>
         <w:rPr>
           <w:b/>
@@ -5040,8 +5233,8 @@
       <w:pPr>
         <w:pStyle w:val="Heading5"/>
       </w:pPr>
-      <w:bookmarkStart w:id="126" w:name="possible-values-44"/>
-      <w:bookmarkEnd w:id="126"/>
+      <w:bookmarkStart w:id="127" w:name="possible-values-44"/>
+      <w:bookmarkEnd w:id="127"/>
       <w:r>
         <w:t xml:space="preserve">Possible values:</w:t>
       </w:r>
@@ -5049,7 +5242,7 @@
     <w:p>
       <w:pPr>
         <w:numPr>
-          <w:numId w:val="1049"/>
+          <w:numId w:val="1050"/>
           <w:ilvl w:val="0"/>
         </w:numPr>
       </w:pPr>
@@ -5069,7 +5262,7 @@
     <w:p>
       <w:pPr>
         <w:numPr>
-          <w:numId w:val="1049"/>
+          <w:numId w:val="1050"/>
           <w:ilvl w:val="0"/>
         </w:numPr>
       </w:pPr>
@@ -5089,7 +5282,7 @@
     <w:p>
       <w:pPr>
         <w:numPr>
-          <w:numId w:val="1049"/>
+          <w:numId w:val="1050"/>
           <w:ilvl w:val="0"/>
         </w:numPr>
       </w:pPr>
@@ -5109,7 +5302,7 @@
     <w:p>
       <w:pPr>
         <w:numPr>
-          <w:numId w:val="1049"/>
+          <w:numId w:val="1050"/>
           <w:ilvl w:val="0"/>
         </w:numPr>
       </w:pPr>
@@ -5137,8 +5330,8 @@
       <w:pPr>
         <w:pStyle w:val="Heading3"/>
       </w:pPr>
-      <w:bookmarkStart w:id="127" w:name="matrixtreatment"/>
-      <w:bookmarkEnd w:id="127"/>
+      <w:bookmarkStart w:id="128" w:name="matrixtreatment"/>
+      <w:bookmarkEnd w:id="128"/>
       <w:r>
         <w:rPr>
           <w:rStyle w:val="VerbatimChar"/>
@@ -5147,6 +5340,9 @@
       </w:r>
     </w:p>
     <w:p>
+      <w:pPr>
+        <w:pStyle w:val="FirstParagraph"/>
+      </w:pPr>
       <w:r>
         <w:rPr>
           <w:b/>
@@ -5164,8 +5360,8 @@
       <w:pPr>
         <w:pStyle w:val="Heading5"/>
       </w:pPr>
-      <w:bookmarkStart w:id="128" w:name="possible-values-45"/>
-      <w:bookmarkEnd w:id="128"/>
+      <w:bookmarkStart w:id="129" w:name="possible-values-45"/>
+      <w:bookmarkEnd w:id="129"/>
       <w:r>
         <w:t xml:space="preserve">Possible values:</w:t>
       </w:r>
@@ -5173,7 +5369,7 @@
     <w:p>
       <w:pPr>
         <w:numPr>
-          <w:numId w:val="1050"/>
+          <w:numId w:val="1051"/>
           <w:ilvl w:val="0"/>
         </w:numPr>
       </w:pPr>
@@ -5193,7 +5389,7 @@
     <w:p>
       <w:pPr>
         <w:numPr>
-          <w:numId w:val="1050"/>
+          <w:numId w:val="1051"/>
           <w:ilvl w:val="0"/>
         </w:numPr>
       </w:pPr>
@@ -5221,8 +5417,8 @@
       <w:pPr>
         <w:pStyle w:val="Heading3"/>
       </w:pPr>
-      <w:bookmarkStart w:id="129" w:name="captivity"/>
-      <w:bookmarkEnd w:id="129"/>
+      <w:bookmarkStart w:id="130" w:name="captivity"/>
+      <w:bookmarkEnd w:id="130"/>
       <w:r>
         <w:rPr>
           <w:rStyle w:val="VerbatimChar"/>
@@ -5231,6 +5427,9 @@
       </w:r>
     </w:p>
     <w:p>
+      <w:pPr>
+        <w:pStyle w:val="FirstParagraph"/>
+      </w:pPr>
       <w:r>
         <w:rPr>
           <w:b/>
@@ -5248,8 +5447,8 @@
       <w:pPr>
         <w:pStyle w:val="Heading5"/>
       </w:pPr>
-      <w:bookmarkStart w:id="130" w:name="possible-values-46"/>
-      <w:bookmarkEnd w:id="130"/>
+      <w:bookmarkStart w:id="131" w:name="possible-values-46"/>
+      <w:bookmarkEnd w:id="131"/>
       <w:r>
         <w:t xml:space="preserve">Possible values:</w:t>
       </w:r>
@@ -5257,7 +5456,7 @@
     <w:p>
       <w:pPr>
         <w:numPr>
-          <w:numId w:val="1051"/>
+          <w:numId w:val="1052"/>
           <w:ilvl w:val="0"/>
         </w:numPr>
       </w:pPr>
@@ -5277,7 +5476,7 @@
     <w:p>
       <w:pPr>
         <w:numPr>
-          <w:numId w:val="1051"/>
+          <w:numId w:val="1052"/>
           <w:ilvl w:val="0"/>
         </w:numPr>
       </w:pPr>
@@ -5297,7 +5496,7 @@
     <w:p>
       <w:pPr>
         <w:numPr>
-          <w:numId w:val="1051"/>
+          <w:numId w:val="1052"/>
           <w:ilvl w:val="0"/>
         </w:numPr>
       </w:pPr>
@@ -5325,8 +5524,8 @@
       <w:pPr>
         <w:pStyle w:val="Heading3"/>
       </w:pPr>
-      <w:bookmarkStart w:id="131" w:name="matrixstartyear"/>
-      <w:bookmarkEnd w:id="131"/>
+      <w:bookmarkStart w:id="132" w:name="matrixstartyear"/>
+      <w:bookmarkEnd w:id="132"/>
       <w:r>
         <w:rPr>
           <w:rStyle w:val="VerbatimChar"/>
@@ -5335,6 +5534,9 @@
       </w:r>
     </w:p>
     <w:p>
+      <w:pPr>
+        <w:pStyle w:val="FirstParagraph"/>
+      </w:pPr>
       <w:r>
         <w:rPr>
           <w:b/>
@@ -5394,8 +5596,8 @@
       <w:pPr>
         <w:pStyle w:val="Heading5"/>
       </w:pPr>
-      <w:bookmarkStart w:id="132" w:name="possible-values-47"/>
-      <w:bookmarkEnd w:id="132"/>
+      <w:bookmarkStart w:id="133" w:name="possible-values-47"/>
+      <w:bookmarkEnd w:id="133"/>
       <w:r>
         <w:t xml:space="preserve">Possible values:</w:t>
       </w:r>
@@ -5404,7 +5606,7 @@
       <w:pPr>
         <w:pStyle w:val="Compact"/>
         <w:numPr>
-          <w:numId w:val="1052"/>
+          <w:numId w:val="1053"/>
           <w:ilvl w:val="0"/>
         </w:numPr>
       </w:pPr>
@@ -5432,8 +5634,8 @@
       <w:pPr>
         <w:pStyle w:val="Heading3"/>
       </w:pPr>
-      <w:bookmarkStart w:id="133" w:name="matrixstartseason"/>
-      <w:bookmarkEnd w:id="133"/>
+      <w:bookmarkStart w:id="134" w:name="matrixstartseason"/>
+      <w:bookmarkEnd w:id="134"/>
       <w:r>
         <w:rPr>
           <w:rStyle w:val="VerbatimChar"/>
@@ -5442,6 +5644,9 @@
       </w:r>
     </w:p>
     <w:p>
+      <w:pPr>
+        <w:pStyle w:val="FirstParagraph"/>
+      </w:pPr>
       <w:r>
         <w:rPr>
           <w:b/>
@@ -5528,8 +5733,8 @@
       <w:pPr>
         <w:pStyle w:val="Heading5"/>
       </w:pPr>
-      <w:bookmarkStart w:id="134" w:name="possible-values-48"/>
-      <w:bookmarkEnd w:id="134"/>
+      <w:bookmarkStart w:id="135" w:name="possible-values-48"/>
+      <w:bookmarkEnd w:id="135"/>
       <w:r>
         <w:t xml:space="preserve">Possible values:</w:t>
       </w:r>
@@ -5537,7 +5742,7 @@
     <w:p>
       <w:pPr>
         <w:numPr>
-          <w:numId w:val="1053"/>
+          <w:numId w:val="1054"/>
           <w:ilvl w:val="0"/>
         </w:numPr>
       </w:pPr>
@@ -5557,7 +5762,7 @@
     <w:p>
       <w:pPr>
         <w:numPr>
-          <w:numId w:val="1053"/>
+          <w:numId w:val="1054"/>
           <w:ilvl w:val="0"/>
         </w:numPr>
       </w:pPr>
@@ -5577,7 +5782,7 @@
     <w:p>
       <w:pPr>
         <w:numPr>
-          <w:numId w:val="1053"/>
+          <w:numId w:val="1054"/>
           <w:ilvl w:val="0"/>
         </w:numPr>
       </w:pPr>
@@ -5597,7 +5802,7 @@
     <w:p>
       <w:pPr>
         <w:numPr>
-          <w:numId w:val="1053"/>
+          <w:numId w:val="1054"/>
           <w:ilvl w:val="0"/>
         </w:numPr>
       </w:pPr>
@@ -5625,8 +5830,8 @@
       <w:pPr>
         <w:pStyle w:val="Heading3"/>
       </w:pPr>
-      <w:bookmarkStart w:id="135" w:name="matrixstartmonth"/>
-      <w:bookmarkEnd w:id="135"/>
+      <w:bookmarkStart w:id="136" w:name="matrixstartmonth"/>
+      <w:bookmarkEnd w:id="136"/>
       <w:r>
         <w:rPr>
           <w:rStyle w:val="VerbatimChar"/>
@@ -5635,6 +5840,9 @@
       </w:r>
     </w:p>
     <w:p>
+      <w:pPr>
+        <w:pStyle w:val="FirstParagraph"/>
+      </w:pPr>
       <w:r>
         <w:rPr>
           <w:b/>
@@ -5652,8 +5860,8 @@
       <w:pPr>
         <w:pStyle w:val="Heading5"/>
       </w:pPr>
-      <w:bookmarkStart w:id="136" w:name="possible-values-49"/>
-      <w:bookmarkEnd w:id="136"/>
+      <w:bookmarkStart w:id="137" w:name="possible-values-49"/>
+      <w:bookmarkEnd w:id="137"/>
       <w:r>
         <w:t xml:space="preserve">Possible values:</w:t>
       </w:r>
@@ -5662,7 +5870,7 @@
       <w:pPr>
         <w:pStyle w:val="Compact"/>
         <w:numPr>
-          <w:numId w:val="1054"/>
+          <w:numId w:val="1055"/>
           <w:ilvl w:val="0"/>
         </w:numPr>
       </w:pPr>
@@ -5690,8 +5898,8 @@
       <w:pPr>
         <w:pStyle w:val="Heading3"/>
       </w:pPr>
-      <w:bookmarkStart w:id="137" w:name="matrixendyear"/>
-      <w:bookmarkEnd w:id="137"/>
+      <w:bookmarkStart w:id="138" w:name="matrixendyear"/>
+      <w:bookmarkEnd w:id="138"/>
       <w:r>
         <w:rPr>
           <w:rStyle w:val="VerbatimChar"/>
@@ -5700,6 +5908,9 @@
       </w:r>
     </w:p>
     <w:p>
+      <w:pPr>
+        <w:pStyle w:val="FirstParagraph"/>
+      </w:pPr>
       <w:r>
         <w:rPr>
           <w:b/>
@@ -5759,8 +5970,8 @@
       <w:pPr>
         <w:pStyle w:val="Heading5"/>
       </w:pPr>
-      <w:bookmarkStart w:id="138" w:name="possible-values-50"/>
-      <w:bookmarkEnd w:id="138"/>
+      <w:bookmarkStart w:id="139" w:name="possible-values-50"/>
+      <w:bookmarkEnd w:id="139"/>
       <w:r>
         <w:t xml:space="preserve">Possible values:</w:t>
       </w:r>
@@ -5769,7 +5980,7 @@
       <w:pPr>
         <w:pStyle w:val="Compact"/>
         <w:numPr>
-          <w:numId w:val="1055"/>
+          <w:numId w:val="1056"/>
           <w:ilvl w:val="0"/>
         </w:numPr>
       </w:pPr>
@@ -5797,8 +6008,8 @@
       <w:pPr>
         <w:pStyle w:val="Heading3"/>
       </w:pPr>
-      <w:bookmarkStart w:id="139" w:name="matrixendseason"/>
-      <w:bookmarkEnd w:id="139"/>
+      <w:bookmarkStart w:id="140" w:name="matrixendseason"/>
+      <w:bookmarkEnd w:id="140"/>
       <w:r>
         <w:rPr>
           <w:rStyle w:val="VerbatimChar"/>
@@ -5807,6 +6018,9 @@
       </w:r>
     </w:p>
     <w:p>
+      <w:pPr>
+        <w:pStyle w:val="FirstParagraph"/>
+      </w:pPr>
       <w:r>
         <w:rPr>
           <w:b/>
@@ -5824,8 +6038,8 @@
       <w:pPr>
         <w:pStyle w:val="Heading5"/>
       </w:pPr>
-      <w:bookmarkStart w:id="140" w:name="possible-values-51"/>
-      <w:bookmarkEnd w:id="140"/>
+      <w:bookmarkStart w:id="141" w:name="possible-values-51"/>
+      <w:bookmarkEnd w:id="141"/>
       <w:r>
         <w:t xml:space="preserve">Possible values:</w:t>
       </w:r>
@@ -5833,7 +6047,7 @@
     <w:p>
       <w:pPr>
         <w:numPr>
-          <w:numId w:val="1056"/>
+          <w:numId w:val="1057"/>
           <w:ilvl w:val="0"/>
         </w:numPr>
       </w:pPr>
@@ -5853,7 +6067,7 @@
     <w:p>
       <w:pPr>
         <w:numPr>
-          <w:numId w:val="1056"/>
+          <w:numId w:val="1057"/>
           <w:ilvl w:val="0"/>
         </w:numPr>
       </w:pPr>
@@ -5873,7 +6087,7 @@
     <w:p>
       <w:pPr>
         <w:numPr>
-          <w:numId w:val="1056"/>
+          <w:numId w:val="1057"/>
           <w:ilvl w:val="0"/>
         </w:numPr>
       </w:pPr>
@@ -5893,7 +6107,7 @@
     <w:p>
       <w:pPr>
         <w:numPr>
-          <w:numId w:val="1056"/>
+          <w:numId w:val="1057"/>
           <w:ilvl w:val="0"/>
         </w:numPr>
       </w:pPr>
@@ -5921,8 +6135,8 @@
       <w:pPr>
         <w:pStyle w:val="Heading3"/>
       </w:pPr>
-      <w:bookmarkStart w:id="141" w:name="matrixendmonth"/>
-      <w:bookmarkEnd w:id="141"/>
+      <w:bookmarkStart w:id="142" w:name="matrixendmonth"/>
+      <w:bookmarkEnd w:id="142"/>
       <w:r>
         <w:rPr>
           <w:rStyle w:val="VerbatimChar"/>
@@ -5931,6 +6145,9 @@
       </w:r>
     </w:p>
     <w:p>
+      <w:pPr>
+        <w:pStyle w:val="FirstParagraph"/>
+      </w:pPr>
       <w:r>
         <w:rPr>
           <w:b/>
@@ -5948,8 +6165,8 @@
       <w:pPr>
         <w:pStyle w:val="Heading5"/>
       </w:pPr>
-      <w:bookmarkStart w:id="142" w:name="possible-values-52"/>
-      <w:bookmarkEnd w:id="142"/>
+      <w:bookmarkStart w:id="143" w:name="possible-values-52"/>
+      <w:bookmarkEnd w:id="143"/>
       <w:r>
         <w:t xml:space="preserve">Possible values:</w:t>
       </w:r>
@@ -5958,7 +6175,7 @@
       <w:pPr>
         <w:pStyle w:val="Compact"/>
         <w:numPr>
-          <w:numId w:val="1057"/>
+          <w:numId w:val="1058"/>
           <w:ilvl w:val="0"/>
         </w:numPr>
       </w:pPr>
@@ -5986,8 +6203,8 @@
       <w:pPr>
         <w:pStyle w:val="Heading3"/>
       </w:pPr>
-      <w:bookmarkStart w:id="143" w:name="matrixsplit"/>
-      <w:bookmarkEnd w:id="143"/>
+      <w:bookmarkStart w:id="144" w:name="matrixsplit"/>
+      <w:bookmarkEnd w:id="144"/>
       <w:r>
         <w:rPr>
           <w:rStyle w:val="VerbatimChar"/>
@@ -5996,6 +6213,9 @@
       </w:r>
     </w:p>
     <w:p>
+      <w:pPr>
+        <w:pStyle w:val="FirstParagraph"/>
+      </w:pPr>
       <w:r>
         <w:rPr>
           <w:b/>
@@ -6070,8 +6290,8 @@
       <w:pPr>
         <w:pStyle w:val="Heading5"/>
       </w:pPr>
-      <w:bookmarkStart w:id="144" w:name="possible-values-53"/>
-      <w:bookmarkEnd w:id="144"/>
+      <w:bookmarkStart w:id="145" w:name="possible-values-53"/>
+      <w:bookmarkEnd w:id="145"/>
       <w:r>
         <w:t xml:space="preserve">Possible values:</w:t>
       </w:r>
@@ -6079,7 +6299,7 @@
     <w:p>
       <w:pPr>
         <w:numPr>
-          <w:numId w:val="1058"/>
+          <w:numId w:val="1059"/>
           <w:ilvl w:val="0"/>
         </w:numPr>
       </w:pPr>
@@ -6153,7 +6373,7 @@
     <w:p>
       <w:pPr>
         <w:numPr>
-          <w:numId w:val="1058"/>
+          <w:numId w:val="1059"/>
           <w:ilvl w:val="0"/>
         </w:numPr>
       </w:pPr>
@@ -6283,8 +6503,8 @@
       <w:pPr>
         <w:pStyle w:val="Heading3"/>
       </w:pPr>
-      <w:bookmarkStart w:id="145" w:name="matrixfec"/>
-      <w:bookmarkEnd w:id="145"/>
+      <w:bookmarkStart w:id="146" w:name="matrixfec"/>
+      <w:bookmarkEnd w:id="146"/>
       <w:r>
         <w:rPr>
           <w:rStyle w:val="VerbatimChar"/>
@@ -6293,6 +6513,9 @@
       </w:r>
     </w:p>
     <w:p>
+      <w:pPr>
+        <w:pStyle w:val="FirstParagraph"/>
+      </w:pPr>
       <w:r>
         <w:rPr>
           <w:b/>
@@ -6303,15 +6526,23 @@
         <w:t xml:space="preserve"> </w:t>
       </w:r>
       <w:r>
-        <w:t xml:space="preserve">Whether reproduction was modeled by the MPM.</w:t>
+        <w:t xml:space="preserve">This records whether fecundity was measured at all for this matrix model.</w:t>
+      </w:r>
+    </w:p>
+    <w:p>
+      <w:pPr>
+        <w:pStyle w:val="BodyText"/>
+      </w:pPr>
+      <w:r>
+        <w:t xml:space="preserve">The rationale for this is that a fecundity (in the F matrix) may be recorded as 0 either because it was not measured, or because reproduction was measured and estimated to be zero. As a general rule, if any values for fecundity (e.g. in the F matrix) are non-zero, then MatrixFec should be recorded as 'Yes'. If all values are zero, then you we check the paper carefully to check whther this is because no fecundity was detected, or whether no attempt was made to measure fecundity.</w:t>
       </w:r>
     </w:p>
     <w:p>
       <w:pPr>
         <w:pStyle w:val="Heading5"/>
       </w:pPr>
-      <w:bookmarkStart w:id="146" w:name="possible-values-54"/>
-      <w:bookmarkEnd w:id="146"/>
+      <w:bookmarkStart w:id="147" w:name="possible-values-54"/>
+      <w:bookmarkEnd w:id="147"/>
       <w:r>
         <w:t xml:space="preserve">Possible values:</w:t>
       </w:r>
@@ -6319,7 +6550,7 @@
     <w:p>
       <w:pPr>
         <w:numPr>
-          <w:numId w:val="1059"/>
+          <w:numId w:val="1060"/>
           <w:ilvl w:val="0"/>
         </w:numPr>
       </w:pPr>
@@ -6333,7 +6564,7 @@
         <w:t xml:space="preserve"> </w:t>
       </w:r>
       <w:r>
-        <w:t xml:space="preserve">- Reproduction was included in the MPM, and thus -– if it occurred in the specific matrix interval of interest -– values &gt;0 should appear in the submatrix</w:t>
+        <w:t xml:space="preserve">- Reproduction was included in the MPM, and thus values &gt;0 should appear in the submatrix</w:t>
       </w:r>
       <w:r>
         <w:t xml:space="preserve"> </w:t>
@@ -6345,13 +6576,16 @@
         <w:t xml:space="preserve">F</w:t>
       </w:r>
       <w:r>
-        <w:t xml:space="preserve">.</w:t>
-      </w:r>
-    </w:p>
-    <w:p>
-      <w:pPr>
-        <w:numPr>
-          <w:numId w:val="1059"/>
+        <w:t xml:space="preserve"> </w:t>
+      </w:r>
+      <w:r>
+        <w:t xml:space="preserve">if sexual reproduction occurred in these stages/ages. Note that it is possible that reproduction was measured and modelled but none occurred. In that case, values of 0 are possible in the F matrix.</w:t>
+      </w:r>
+    </w:p>
+    <w:p>
+      <w:pPr>
+        <w:numPr>
+          <w:numId w:val="1060"/>
           <w:ilvl w:val="0"/>
         </w:numPr>
       </w:pPr>
@@ -6365,7 +6599,7 @@
         <w:t xml:space="preserve"> </w:t>
       </w:r>
       <w:r>
-        <w:t xml:space="preserve">- Reproduction was not included in the matrix population model, either because it was not the goal of the study or due to logistical impossibility. In some</w:t>
+        <w:t xml:space="preserve">- Reproduction was not modelled by the matrix population model, either because it was not the goal of the study or due to logistical impossibility. In some</w:t>
       </w:r>
       <w:r>
         <w:t xml:space="preserve"> </w:t>
@@ -6380,7 +6614,18 @@
         <w:t xml:space="preserve"> </w:t>
       </w:r>
       <w:r>
-        <w:t xml:space="preserve">submatrices theelements where sexual reproduction would have appeared contain NA values.</w:t>
+        <w:t xml:space="preserve">submatrices the elements where sexual reproduction would have appeared contain NA values, and in others they contain 0 values.</w:t>
+      </w:r>
+    </w:p>
+    <w:p>
+      <w:pPr>
+        <w:numPr>
+          <w:numId w:val="1060"/>
+          <w:ilvl w:val="0"/>
+        </w:numPr>
+      </w:pPr>
+      <w:r>
+        <w:t xml:space="preserve">NA - it is not known whether fecundity was measured for the matrix</w:t>
       </w:r>
     </w:p>
     <w:p>
@@ -6394,8 +6639,8 @@
       <w:pPr>
         <w:pStyle w:val="Heading3"/>
       </w:pPr>
-      <w:bookmarkStart w:id="147" w:name="observation"/>
-      <w:bookmarkEnd w:id="147"/>
+      <w:bookmarkStart w:id="148" w:name="observation"/>
+      <w:bookmarkEnd w:id="148"/>
       <w:r>
         <w:rPr>
           <w:rStyle w:val="VerbatimChar"/>
@@ -6404,6 +6649,9 @@
       </w:r>
     </w:p>
     <w:p>
+      <w:pPr>
+        <w:pStyle w:val="FirstParagraph"/>
+      </w:pPr>
       <w:r>
         <w:rPr>
           <w:b/>
@@ -6421,8 +6669,8 @@
       <w:pPr>
         <w:pStyle w:val="Heading5"/>
       </w:pPr>
-      <w:bookmarkStart w:id="148" w:name="possible-values-55"/>
-      <w:bookmarkEnd w:id="148"/>
+      <w:bookmarkStart w:id="149" w:name="possible-values-55"/>
+      <w:bookmarkEnd w:id="149"/>
       <w:r>
         <w:t xml:space="preserve">Possible values:</w:t>
       </w:r>
@@ -6431,7 +6679,7 @@
       <w:pPr>
         <w:pStyle w:val="Compact"/>
         <w:numPr>
-          <w:numId w:val="1060"/>
+          <w:numId w:val="1061"/>
           <w:ilvl w:val="0"/>
         </w:numPr>
       </w:pPr>
@@ -6459,8 +6707,8 @@
       <w:pPr>
         <w:pStyle w:val="Heading3"/>
       </w:pPr>
-      <w:bookmarkStart w:id="149" w:name="matrixdimension"/>
-      <w:bookmarkEnd w:id="149"/>
+      <w:bookmarkStart w:id="150" w:name="matrixdimension"/>
+      <w:bookmarkEnd w:id="150"/>
       <w:r>
         <w:rPr>
           <w:rStyle w:val="VerbatimChar"/>
@@ -6469,6 +6717,9 @@
       </w:r>
     </w:p>
     <w:p>
+      <w:pPr>
+        <w:pStyle w:val="FirstParagraph"/>
+      </w:pPr>
       <w:r>
         <w:rPr>
           <w:b/>
@@ -6498,8 +6749,8 @@
       <w:pPr>
         <w:pStyle w:val="Heading5"/>
       </w:pPr>
-      <w:bookmarkStart w:id="150" w:name="possible-values-56"/>
-      <w:bookmarkEnd w:id="150"/>
+      <w:bookmarkStart w:id="151" w:name="possible-values-56"/>
+      <w:bookmarkEnd w:id="151"/>
       <w:r>
         <w:t xml:space="preserve">Possible values:</w:t>
       </w:r>
@@ -6508,7 +6759,7 @@
       <w:pPr>
         <w:pStyle w:val="Compact"/>
         <w:numPr>
-          <w:numId w:val="1061"/>
+          <w:numId w:val="1062"/>
           <w:ilvl w:val="0"/>
         </w:numPr>
       </w:pPr>
@@ -6536,8 +6787,8 @@
       <w:pPr>
         <w:pStyle w:val="Heading3"/>
       </w:pPr>
-      <w:bookmarkStart w:id="151" w:name="survivalissue"/>
-      <w:bookmarkEnd w:id="151"/>
+      <w:bookmarkStart w:id="152" w:name="survivalissue"/>
+      <w:bookmarkEnd w:id="152"/>
       <w:r>
         <w:rPr>
           <w:rStyle w:val="VerbatimChar"/>
@@ -6546,6 +6797,9 @@
       </w:r>
     </w:p>
     <w:p>
+      <w:pPr>
+        <w:pStyle w:val="FirstParagraph"/>
+      </w:pPr>
       <w:r>
         <w:rPr>
           <w:b/>
@@ -6578,8 +6832,8 @@
       <w:pPr>
         <w:pStyle w:val="Heading5"/>
       </w:pPr>
-      <w:bookmarkStart w:id="152" w:name="possible-values-57"/>
-      <w:bookmarkEnd w:id="152"/>
+      <w:bookmarkStart w:id="153" w:name="possible-values-57"/>
+      <w:bookmarkEnd w:id="153"/>
       <w:r>
         <w:t xml:space="preserve">Possible values:</w:t>
       </w:r>
@@ -6588,7 +6842,7 @@
       <w:pPr>
         <w:pStyle w:val="Compact"/>
         <w:numPr>
-          <w:numId w:val="1062"/>
+          <w:numId w:val="1063"/>
           <w:ilvl w:val="0"/>
         </w:numPr>
       </w:pPr>
@@ -6616,8 +6870,8 @@
       <w:pPr>
         <w:pStyle w:val="Heading1"/>
       </w:pPr>
-      <w:bookmarkStart w:id="153" w:name="variables-in-matrixclass"/>
-      <w:bookmarkEnd w:id="153"/>
+      <w:bookmarkStart w:id="154" w:name="variables-in-matrixclass"/>
+      <w:bookmarkEnd w:id="154"/>
       <w:r>
         <w:t xml:space="preserve">Variables in</w:t>
       </w:r>
@@ -6632,6 +6886,9 @@
       </w:r>
     </w:p>
     <w:p>
+      <w:pPr>
+        <w:pStyle w:val="FirstParagraph"/>
+      </w:pPr>
       <w:r>
         <w:t xml:space="preserve">The object</w:t>
       </w:r>
@@ -6682,8 +6939,8 @@
       <w:pPr>
         <w:pStyle w:val="Heading3"/>
       </w:pPr>
-      <w:bookmarkStart w:id="154" w:name="matrixclassauthor"/>
-      <w:bookmarkEnd w:id="154"/>
+      <w:bookmarkStart w:id="155" w:name="matrixclassauthor"/>
+      <w:bookmarkEnd w:id="155"/>
       <w:r>
         <w:rPr>
           <w:rStyle w:val="VerbatimChar"/>
@@ -6692,6 +6949,9 @@
       </w:r>
     </w:p>
     <w:p>
+      <w:pPr>
+        <w:pStyle w:val="FirstParagraph"/>
+      </w:pPr>
       <w:r>
         <w:rPr>
           <w:b/>
@@ -6725,8 +6985,8 @@
       <w:pPr>
         <w:pStyle w:val="Heading3"/>
       </w:pPr>
-      <w:bookmarkStart w:id="155" w:name="matrixclassorganized"/>
-      <w:bookmarkEnd w:id="155"/>
+      <w:bookmarkStart w:id="156" w:name="matrixclassorganized"/>
+      <w:bookmarkEnd w:id="156"/>
       <w:r>
         <w:rPr>
           <w:rStyle w:val="VerbatimChar"/>
@@ -6735,6 +6995,9 @@
       </w:r>
     </w:p>
     <w:p>
+      <w:pPr>
+        <w:pStyle w:val="FirstParagraph"/>
+      </w:pPr>
       <w:r>
         <w:rPr>
           <w:b/>
@@ -6752,8 +7015,8 @@
       <w:pPr>
         <w:pStyle w:val="Heading5"/>
       </w:pPr>
-      <w:bookmarkStart w:id="156" w:name="possible-values-58"/>
-      <w:bookmarkEnd w:id="156"/>
+      <w:bookmarkStart w:id="157" w:name="possible-values-58"/>
+      <w:bookmarkEnd w:id="157"/>
       <w:r>
         <w:t xml:space="preserve">Possible values:</w:t>
       </w:r>
@@ -6761,7 +7024,7 @@
     <w:p>
       <w:pPr>
         <w:numPr>
-          <w:numId w:val="1063"/>
+          <w:numId w:val="1064"/>
           <w:ilvl w:val="0"/>
         </w:numPr>
       </w:pPr>
@@ -6781,7 +7044,7 @@
     <w:p>
       <w:pPr>
         <w:numPr>
-          <w:numId w:val="1063"/>
+          <w:numId w:val="1064"/>
           <w:ilvl w:val="0"/>
         </w:numPr>
       </w:pPr>
@@ -6831,7 +7094,7 @@
     <w:p>
       <w:pPr>
         <w:numPr>
-          <w:numId w:val="1063"/>
+          <w:numId w:val="1064"/>
           <w:ilvl w:val="0"/>
         </w:numPr>
       </w:pPr>
@@ -6859,8 +7122,8 @@
       <w:pPr>
         <w:pStyle w:val="Heading3"/>
       </w:pPr>
-      <w:bookmarkStart w:id="157" w:name="matrixclassnumber"/>
-      <w:bookmarkEnd w:id="157"/>
+      <w:bookmarkStart w:id="158" w:name="matrixclassnumber"/>
+      <w:bookmarkEnd w:id="158"/>
       <w:r>
         <w:rPr>
           <w:rStyle w:val="VerbatimChar"/>
@@ -6869,6 +7132,9 @@
       </w:r>
     </w:p>
     <w:p>
+      <w:pPr>
+        <w:pStyle w:val="FirstParagraph"/>
+      </w:pPr>
       <w:r>
         <w:rPr>
           <w:b/>
@@ -6886,8 +7152,8 @@
       <w:pPr>
         <w:pStyle w:val="Heading5"/>
       </w:pPr>
-      <w:bookmarkStart w:id="158" w:name="possible-values-59"/>
-      <w:bookmarkEnd w:id="158"/>
+      <w:bookmarkStart w:id="159" w:name="possible-values-59"/>
+      <w:bookmarkEnd w:id="159"/>
       <w:r>
         <w:t xml:space="preserve">Possible values:</w:t>
       </w:r>
@@ -6896,7 +7162,7 @@
       <w:pPr>
         <w:pStyle w:val="Compact"/>
         <w:numPr>
-          <w:numId w:val="1064"/>
+          <w:numId w:val="1065"/>
           <w:ilvl w:val="0"/>
         </w:numPr>
       </w:pPr>
@@ -6966,8 +7232,8 @@
       <w:pPr>
         <w:pStyle w:val="Heading1"/>
       </w:pPr>
-      <w:bookmarkStart w:id="159" w:name="variables-in-mat"/>
-      <w:bookmarkEnd w:id="159"/>
+      <w:bookmarkStart w:id="160" w:name="variables-in-mat"/>
+      <w:bookmarkEnd w:id="160"/>
       <w:r>
         <w:t xml:space="preserve">Variables in</w:t>
       </w:r>
@@ -6982,6 +7248,9 @@
       </w:r>
     </w:p>
     <w:p>
+      <w:pPr>
+        <w:pStyle w:val="FirstParagraph"/>
+      </w:pPr>
       <w:r>
         <w:t xml:space="preserve">The object</w:t>
       </w:r>
@@ -7089,8 +7358,8 @@
       <w:pPr>
         <w:pStyle w:val="Heading3"/>
       </w:pPr>
-      <w:bookmarkStart w:id="160" w:name="mata"/>
-      <w:bookmarkEnd w:id="160"/>
+      <w:bookmarkStart w:id="161" w:name="mata"/>
+      <w:bookmarkEnd w:id="161"/>
       <w:r>
         <w:rPr>
           <w:rStyle w:val="VerbatimChar"/>
@@ -7099,6 +7368,9 @@
       </w:r>
     </w:p>
     <w:p>
+      <w:pPr>
+        <w:pStyle w:val="FirstParagraph"/>
+      </w:pPr>
       <w:r>
         <w:rPr>
           <w:b/>
@@ -7228,8 +7500,8 @@
       <w:pPr>
         <w:pStyle w:val="Heading3"/>
       </w:pPr>
-      <w:bookmarkStart w:id="161" w:name="matu"/>
-      <w:bookmarkEnd w:id="161"/>
+      <w:bookmarkStart w:id="162" w:name="matu"/>
+      <w:bookmarkEnd w:id="162"/>
       <w:r>
         <w:rPr>
           <w:rStyle w:val="VerbatimChar"/>
@@ -7238,6 +7510,9 @@
       </w:r>
     </w:p>
     <w:p>
+      <w:pPr>
+        <w:pStyle w:val="FirstParagraph"/>
+      </w:pPr>
       <w:r>
         <w:rPr>
           <w:b/>
@@ -7316,8 +7591,8 @@
       <w:pPr>
         <w:pStyle w:val="Heading3"/>
       </w:pPr>
-      <w:bookmarkStart w:id="162" w:name="matf"/>
-      <w:bookmarkEnd w:id="162"/>
+      <w:bookmarkStart w:id="163" w:name="matf"/>
+      <w:bookmarkEnd w:id="163"/>
       <w:r>
         <w:rPr>
           <w:rStyle w:val="VerbatimChar"/>
@@ -7326,6 +7601,9 @@
       </w:r>
     </w:p>
     <w:p>
+      <w:pPr>
+        <w:pStyle w:val="FirstParagraph"/>
+      </w:pPr>
       <w:r>
         <w:rPr>
           <w:b/>
@@ -7367,6 +7645,9 @@
       </w:r>
     </w:p>
     <w:p>
+      <w:pPr>
+        <w:pStyle w:val="BodyText"/>
+      </w:pPr>
       <w:r>
         <w:t xml:space="preserve">The values are only digitized for</w:t>
       </w:r>
@@ -7409,8 +7690,8 @@
       <w:pPr>
         <w:pStyle w:val="Heading3"/>
       </w:pPr>
-      <w:bookmarkStart w:id="163" w:name="matc"/>
-      <w:bookmarkEnd w:id="163"/>
+      <w:bookmarkStart w:id="164" w:name="matc"/>
+      <w:bookmarkEnd w:id="164"/>
       <w:r>
         <w:rPr>
           <w:rStyle w:val="VerbatimChar"/>
@@ -7419,6 +7700,9 @@
       </w:r>
     </w:p>
     <w:p>
+      <w:pPr>
+        <w:pStyle w:val="FirstParagraph"/>
+      </w:pPr>
       <w:r>
         <w:rPr>
           <w:b/>
@@ -7460,6 +7744,9 @@
       </w:r>
     </w:p>
     <w:p>
+      <w:pPr>
+        <w:pStyle w:val="BodyText"/>
+      </w:pPr>
       <w:r>
         <w:t xml:space="preserve">The values are only digitized for</w:t>
       </w:r>
@@ -7502,8 +7789,8 @@
       <w:pPr>
         <w:pStyle w:val="Heading1"/>
       </w:pPr>
-      <w:bookmarkStart w:id="164" w:name="variables-in-version"/>
-      <w:bookmarkEnd w:id="164"/>
+      <w:bookmarkStart w:id="165" w:name="variables-in-version"/>
+      <w:bookmarkEnd w:id="165"/>
       <w:r>
         <w:t xml:space="preserve">Variables in</w:t>
       </w:r>
@@ -7518,6 +7805,9 @@
       </w:r>
     </w:p>
     <w:p>
+      <w:pPr>
+        <w:pStyle w:val="FirstParagraph"/>
+      </w:pPr>
       <w:r>
         <w:rPr>
           <w:rStyle w:val="VerbatimChar"/>
@@ -7550,8 +7840,8 @@
       <w:pPr>
         <w:pStyle w:val="Heading3"/>
       </w:pPr>
-      <w:bookmarkStart w:id="165" w:name="version"/>
-      <w:bookmarkEnd w:id="165"/>
+      <w:bookmarkStart w:id="166" w:name="version"/>
+      <w:bookmarkEnd w:id="166"/>
       <w:r>
         <w:rPr>
           <w:rStyle w:val="VerbatimChar"/>
@@ -7560,6 +7850,9 @@
       </w:r>
     </w:p>
     <w:p>
+      <w:pPr>
+        <w:pStyle w:val="FirstParagraph"/>
+      </w:pPr>
       <w:r>
         <w:rPr>
           <w:b/>
@@ -7584,8 +7877,8 @@
       <w:pPr>
         <w:pStyle w:val="Heading3"/>
       </w:pPr>
-      <w:bookmarkStart w:id="166" w:name="datecreated"/>
-      <w:bookmarkEnd w:id="166"/>
+      <w:bookmarkStart w:id="167" w:name="datecreated"/>
+      <w:bookmarkEnd w:id="167"/>
       <w:r>
         <w:rPr>
           <w:rStyle w:val="VerbatimChar"/>
@@ -7594,6 +7887,9 @@
       </w:r>
     </w:p>
     <w:p>
+      <w:pPr>
+        <w:pStyle w:val="FirstParagraph"/>
+      </w:pPr>
       <w:r>
         <w:rPr>
           <w:b/>
@@ -7645,8 +7941,8 @@
       <w:pPr>
         <w:pStyle w:val="Heading3"/>
       </w:pPr>
-      <w:bookmarkStart w:id="167" w:name="numberacceptedspecies"/>
-      <w:bookmarkEnd w:id="167"/>
+      <w:bookmarkStart w:id="168" w:name="numberacceptedspecies"/>
+      <w:bookmarkEnd w:id="168"/>
       <w:r>
         <w:rPr>
           <w:rStyle w:val="VerbatimChar"/>
@@ -7655,6 +7951,9 @@
       </w:r>
     </w:p>
     <w:p>
+      <w:pPr>
+        <w:pStyle w:val="FirstParagraph"/>
+      </w:pPr>
       <w:r>
         <w:rPr>
           <w:b/>
@@ -7694,8 +7993,8 @@
       <w:pPr>
         <w:pStyle w:val="Heading3"/>
       </w:pPr>
-      <w:bookmarkStart w:id="168" w:name="numberstudies"/>
-      <w:bookmarkEnd w:id="168"/>
+      <w:bookmarkStart w:id="169" w:name="numberstudies"/>
+      <w:bookmarkEnd w:id="169"/>
       <w:r>
         <w:rPr>
           <w:rStyle w:val="VerbatimChar"/>
@@ -7704,6 +8003,9 @@
       </w:r>
     </w:p>
     <w:p>
+      <w:pPr>
+        <w:pStyle w:val="FirstParagraph"/>
+      </w:pPr>
       <w:r>
         <w:rPr>
           <w:b/>
@@ -7728,8 +8030,8 @@
       <w:pPr>
         <w:pStyle w:val="Heading3"/>
       </w:pPr>
-      <w:bookmarkStart w:id="169" w:name="numbermatrices"/>
-      <w:bookmarkEnd w:id="169"/>
+      <w:bookmarkStart w:id="170" w:name="numbermatrices"/>
+      <w:bookmarkEnd w:id="170"/>
       <w:r>
         <w:rPr>
           <w:rStyle w:val="VerbatimChar"/>
@@ -7738,6 +8040,9 @@
       </w:r>
     </w:p>
     <w:p>
+      <w:pPr>
+        <w:pStyle w:val="FirstParagraph"/>
+      </w:pPr>
       <w:r>
         <w:rPr>
           <w:b/>
@@ -7801,8 +8106,8 @@
       <w:pPr>
         <w:pStyle w:val="Heading3"/>
       </w:pPr>
-      <w:bookmarkStart w:id="170" w:name="agreement"/>
-      <w:bookmarkEnd w:id="170"/>
+      <w:bookmarkStart w:id="171" w:name="agreement"/>
+      <w:bookmarkEnd w:id="171"/>
       <w:r>
         <w:rPr>
           <w:rStyle w:val="VerbatimChar"/>
@@ -7811,6 +8116,9 @@
       </w:r>
     </w:p>
     <w:p>
+      <w:pPr>
+        <w:pStyle w:val="FirstParagraph"/>
+      </w:pPr>
       <w:r>
         <w:rPr>
           <w:b/>
@@ -7826,10 +8134,10 @@
       <w:r>
         <w:t xml:space="preserve"> </w:t>
       </w:r>
-      <w:hyperlink r:id="rId171">
+      <w:hyperlink r:id="rId172">
         <w:r>
           <w:rPr>
-            <w:rStyle w:val="Link"/>
+            <w:rStyle w:val="Hyperlink"/>
           </w:rPr>
           <w:t xml:space="preserve">http://www.compadre-db.org/Compadre/UserAgreement</w:t>
         </w:r>
@@ -7849,8 +8157,8 @@
       <w:pPr>
         <w:pStyle w:val="Heading1"/>
       </w:pPr>
-      <w:bookmarkStart w:id="172" w:name="appendix---the-calculation-of-mean-matrix-population-models"/>
-      <w:bookmarkEnd w:id="172"/>
+      <w:bookmarkStart w:id="173" w:name="appendix---the-calculation-of-mean-matrix-population-models"/>
+      <w:bookmarkEnd w:id="173"/>
       <w:r>
         <w:t xml:space="preserve">Appendix - The calculation of mean matrix population models</w:t>
       </w:r>
@@ -7858,7 +8166,7 @@
     <w:p>
       <w:pPr>
         <w:numPr>
-          <w:numId w:val="1065"/>
+          <w:numId w:val="1066"/>
           <w:ilvl w:val="0"/>
         </w:numPr>
       </w:pPr>
@@ -7869,7 +8177,7 @@
     <w:p>
       <w:pPr>
         <w:numPr>
-          <w:numId w:val="1065"/>
+          <w:numId w:val="1066"/>
           <w:ilvl w:val="0"/>
         </w:numPr>
       </w:pPr>
@@ -7886,50 +8194,14 @@
     </w:p>
     <w:p>
       <w:pPr>
-        <w:pStyle w:val="Heading1"/>
-      </w:pPr>
-      <w:bookmarkStart w:id="173" w:name="appendix---the-calculation-of-mean-matrix-population-models-1"/>
-      <w:bookmarkEnd w:id="173"/>
-      <w:r>
-        <w:t xml:space="preserve">Appendix - The calculation of mean matrix population models</w:t>
-      </w:r>
-    </w:p>
-    <w:p>
-      <w:pPr>
-        <w:numPr>
-          <w:numId w:val="1066"/>
-          <w:ilvl w:val="0"/>
-        </w:numPr>
-      </w:pPr>
-      <w:r>
-        <w:t xml:space="preserve">In COMPADRE we present the individual matrix population models for each season, year, study population and treatment that can be calculated from a paper, as well as those personally communicated by the publication authors to the COMPADRE digitization team. When pertinent, mean matrix population models that are element-by-element averages (arithmetic mean) across all Unmanipulated matrix population models (defined above) and across each treatment group are also given. Mean matrix population models that combine estimates from different treatments, or that combine estimates from treatments with unmanipulated conditions, are not calculated because of their lack of biological interpretation (Figure 2).</w:t>
-      </w:r>
-    </w:p>
-    <w:p>
-      <w:pPr>
-        <w:numPr>
-          <w:numId w:val="1066"/>
-          <w:ilvl w:val="0"/>
-        </w:numPr>
-      </w:pPr>
-      <w:r>
-        <w:t xml:space="preserve">Seasonal matrix population models, where more than one matrix population model exists for a single year, are marked as “Seasonal”. For these, we calculate average matrix population models for each season but not for each year (Figure 3). Deriving an annual model from seasonal data is straightforward and the calculations are described by Caswell (2001, p. 349).</w:t>
-      </w:r>
-    </w:p>
-    <w:p>
-      <w:r>
-        <w:pict>
-          <v:rect style="width:0;height:1.5pt" o:hralign="center" o:hrstd="t" o:hr="t"/>
-        </w:pict>
-      </w:r>
-    </w:p>
-    <w:p>
+        <w:pStyle w:val="FigureWithCaption"/>
+      </w:pPr>
       <w:r>
         <w:drawing>
           <wp:inline>
-            <wp:extent cx="5440680" cy="4918076"/>
+            <wp:extent cx="5334000" cy="4519083"/>
             <wp:effectExtent b="0" l="0" r="0" t="0"/>
-            <wp:docPr descr="" id="1" name="Picture"/>
+            <wp:docPr descr="mean matrices" id="1" name="Picture"/>
             <a:graphic>
               <a:graphicData uri="http://schemas.openxmlformats.org/drawingml/2006/picture">
                 <pic:pic>
@@ -7948,7 +8220,7 @@
                   <pic:spPr bwMode="auto">
                     <a:xfrm>
                       <a:off x="0" y="0"/>
-                      <a:ext cx="5440680" cy="4918076"/>
+                      <a:ext cx="5334000" cy="4519083"/>
                     </a:xfrm>
                     <a:prstGeom prst="rect">
                       <a:avLst/>
@@ -7968,6 +8240,17 @@
       </w:r>
     </w:p>
     <w:p>
+      <w:pPr>
+        <w:pStyle w:val="ImageCaption"/>
+      </w:pPr>
+      <w:r>
+        <w:t xml:space="preserve">mean matrices</w:t>
+      </w:r>
+    </w:p>
+    <w:p>
+      <w:pPr>
+        <w:pStyle w:val="BodyText"/>
+      </w:pPr>
       <w:r>
         <w:rPr>
           <w:b/>
@@ -8021,12 +8304,15 @@
       </w:r>
     </w:p>
     <w:p>
+      <w:pPr>
+        <w:pStyle w:val="BodyText"/>
+      </w:pPr>
       <w:r>
         <w:drawing>
           <wp:inline>
-            <wp:extent cx="5440680" cy="5855304"/>
+            <wp:extent cx="5334000" cy="5743209"/>
             <wp:effectExtent b="0" l="0" r="0" t="0"/>
-            <wp:docPr descr="" id="1" name="Picture"/>
+            <wp:docPr descr="A life cycle" id="1" name="Picture"/>
             <a:graphic>
               <a:graphicData uri="http://schemas.openxmlformats.org/drawingml/2006/picture">
                 <pic:pic>
@@ -8045,7 +8331,7 @@
                   <pic:spPr bwMode="auto">
                     <a:xfrm>
                       <a:off x="0" y="0"/>
-                      <a:ext cx="5440680" cy="5855304"/>
+                      <a:ext cx="5334000" cy="5743209"/>
                     </a:xfrm>
                     <a:prstGeom prst="rect">
                       <a:avLst/>
@@ -8227,6 +8513,9 @@
       </w:r>
     </w:p>
     <w:p>
+      <w:pPr>
+        <w:pStyle w:val="FirstParagraph"/>
+      </w:pPr>
       <w:r>
         <w:t xml:space="preserve">Caswell, H. (2001)</w:t>
       </w:r>
@@ -8244,6 +8533,9 @@
       </w:r>
     </w:p>
     <w:p>
+      <w:pPr>
+        <w:pStyle w:val="BodyText"/>
+      </w:pPr>
       <w:r>
         <w:t xml:space="preserve">Olson, D.M., Dinerstein, E., Wikramanayake, E.D., Burgess, N.D., Powell, G.V., Underwood, E.C., D’amico, J.A., Itoua, I., Strand, H.E. &amp; Morrison, J.C. (2001) Terrestrial Ecoregions of the World: A New Map of Life on Earth A new global map of terrestrial ecoregions provides an innovative tool for conserving biodiversity.</w:t>
       </w:r>
@@ -8266,7 +8558,22 @@
 </file>
 
 <file path=word/footnotes.xml><?xml version="1.0" encoding="utf-8"?>
-<w:footnotes xmlns:w="http://schemas.openxmlformats.org/wordprocessingml/2006/main" xmlns:m="http://schemas.openxmlformats.org/officeDocument/2006/math" xmlns:r="http://schemas.openxmlformats.org/officeDocument/2006/relationships" xmlns:o="urn:schemas-microsoft-com:office:office" xmlns:v="urn:schemas-microsoft-com:vml" xmlns:w10="urn:schemas-microsoft-com:office:word" xmlns:a="http://schemas.openxmlformats.org/drawingml/2006/main" xmlns:pic="http://schemas.openxmlformats.org/drawingml/2006/picture" xmlns:wp="http://schemas.openxmlformats.org/drawingml/2006/wordprocessingDrawing"/>
+<w:footnotes xmlns:w="http://schemas.openxmlformats.org/wordprocessingml/2006/main" xmlns:m="http://schemas.openxmlformats.org/officeDocument/2006/math" xmlns:r="http://schemas.openxmlformats.org/officeDocument/2006/relationships" xmlns:o="urn:schemas-microsoft-com:office:office" xmlns:v="urn:schemas-microsoft-com:vml" xmlns:w10="urn:schemas-microsoft-com:office:word" xmlns:a="http://schemas.openxmlformats.org/drawingml/2006/main" xmlns:pic="http://schemas.openxmlformats.org/drawingml/2006/picture" xmlns:wp="http://schemas.openxmlformats.org/drawingml/2006/wordprocessingDrawing">
+  <w:footnote w:type="continuationSeparator" w:id="0">
+    <w:p>
+      <w:r>
+        <w:continuationSeparator/>
+      </w:r>
+    </w:p>
+  </w:footnote>
+  <w:footnote w:type="separator" w:id="-1">
+    <w:p>
+      <w:r>
+        <w:separator/>
+      </w:r>
+    </w:p>
+  </w:footnote>
+</w:footnotes>
 </file>
 
 <file path=word/numbering.xml><?xml version="1.0" encoding="utf-8"?>
@@ -8353,7 +8660,7 @@
     </w:lvl>
   </w:abstractNum>
   <w:abstractNum w:abstractNumId="990">
-    <w:nsid w:val="1026d8d3"/>
+    <w:nsid w:val="185d8dfe"/>
     <w:multiLevelType w:val="multilevel"/>
     <w:lvl w:ilvl="0">
       <w:numFmt w:val="bullet"/>
@@ -8434,7 +8741,7 @@
     </w:lvl>
   </w:abstractNum>
   <w:abstractNum w:abstractNumId="991">
-    <w:nsid w:val="6026708a"/>
+    <w:nsid w:val="1b8d20a9"/>
     <w:multiLevelType w:val="multilevel"/>
     <w:lvl w:ilvl="0">
       <w:numFmt w:val="bullet"/>
@@ -8742,13 +9049,25 @@
   <w:style w:type="paragraph" w:default="1" w:styleId="Normal">
     <w:name w:val="Normal"/>
     <w:qFormat/>
+  </w:style>
+  <w:style w:type="paragraph" w:styleId="BodyText">
+    <w:name w:val="Body Text"/>
+    <w:basedOn w:val="Normal"/>
+    <w:link w:val="BodyTextChar"/>
     <w:pPr>
       <w:spacing w:before="180" w:after="180"/>
     </w:pPr>
+    <w:qFormat/>
   </w:style>
-  <w:style w:type="paragraph" w:styleId="Compact">
+  <w:style w:type="paragraph" w:customStyle="1" w:styleId="FirstParagraph">
+    <w:name w:val="First Paragraph"/>
+    <w:basedOn w:val="BodyText"/>
+    <w:next w:val="BodyText"/>
+    <w:qFormat/>
+  </w:style>
+  <w:style w:type="paragraph" w:customStyle="1" w:styleId="Compact">
     <w:name w:val="Compact"/>
-    <w:basedOn w:val="Normal"/>
+    <w:basedOn w:val="BodyText"/>
     <w:qFormat/>
     <w:pPr>
       <w:spacing w:before="36" w:after="36"/>
@@ -8757,7 +9076,7 @@
   <w:style w:type="paragraph" w:styleId="Title">
     <w:name w:val="Title"/>
     <w:basedOn w:val="Normal"/>
-    <w:next w:val="Normal"/>
+    <w:next w:val="BodyText"/>
     <w:qFormat/>
     <w:pPr>
       <w:keepNext/>
@@ -8777,7 +9096,7 @@
   <w:style w:type="paragraph" w:styleId="Subtitle">
     <w:name w:val="Subtitle"/>
     <w:basedOn w:val="Title"/>
-    <w:next w:val="Normal"/>
+    <w:next w:val="BodyText"/>
     <w:qFormat/>
     <w:pPr>
       <w:keepNext/>
@@ -8790,9 +9109,9 @@
       <w:szCs w:val="30"/>
     </w:rPr>
   </w:style>
-  <w:style w:type="paragraph" w:styleId="Author">
+  <w:style w:type="paragraph" w:customStyle="1" w:styleId="Author">
     <w:name w:val="Author"/>
-    <w:next w:val="Normal"/>
+    <w:next w:val="BodyText"/>
     <w:qFormat/>
     <w:pPr>
       <w:keepNext/>
@@ -8802,7 +9121,7 @@
   </w:style>
   <w:style w:type="paragraph" w:styleId="Date">
     <w:name w:val="Date"/>
-    <w:next w:val="Normal"/>
+    <w:next w:val="BodyText"/>
     <w:qFormat/>
     <w:pPr>
       <w:keepNext/>
@@ -8810,10 +9129,10 @@
       <w:jc w:val="center"/>
     </w:pPr>
   </w:style>
-  <w:style w:type="paragraph" w:styleId="Abstract">
+  <w:style w:type="paragraph" w:customStyle="1" w:styleId="Abstract">
     <w:name w:val="Abstract"/>
     <w:basedOn w:val="Normal"/>
-    <w:next w:val="Normal"/>
+    <w:next w:val="BodyText"/>
     <w:qFormat/>
     <w:pPr>
       <w:keepNext/>
@@ -8836,7 +9155,7 @@
   <w:style w:type="paragraph" w:styleId="Heading1">
     <w:name w:val="Heading 1"/>
     <w:basedOn w:val="Normal"/>
-    <w:next w:val="Normal"/>
+    <w:next w:val="BodyText"/>
     <w:uiPriority w:val="9"/>
     <w:qFormat/>
     <w:pPr>
@@ -8857,7 +9176,7 @@
   <w:style w:type="paragraph" w:styleId="Heading2">
     <w:name w:val="Heading 2"/>
     <w:basedOn w:val="Normal"/>
-    <w:next w:val="Normal"/>
+    <w:next w:val="BodyText"/>
     <w:uiPriority w:val="9"/>
     <w:unhideWhenUsed/>
     <w:qFormat/>
@@ -8879,7 +9198,7 @@
   <w:style w:type="paragraph" w:styleId="Heading3">
     <w:name w:val="Heading 3"/>
     <w:basedOn w:val="Normal"/>
-    <w:next w:val="Normal"/>
+    <w:next w:val="BodyText"/>
     <w:uiPriority w:val="9"/>
     <w:unhideWhenUsed/>
     <w:qFormat/>
@@ -8887,7 +9206,7 @@
       <w:keepNext/>
       <w:keepLines/>
       <w:spacing w:before="200" w:after="0"/>
-      <w:outlineLvl w:val="1"/>
+      <w:outlineLvl w:val="2"/>
     </w:pPr>
     <w:rPr>
       <w:rFonts w:asciiTheme="majorHAnsi" w:eastAsiaTheme="majorEastAsia" w:hAnsiTheme="majorHAnsi" w:cstheme="majorBidi"/>
@@ -8901,7 +9220,7 @@
   <w:style w:type="paragraph" w:styleId="Heading4">
     <w:name w:val="Heading 4"/>
     <w:basedOn w:val="Normal"/>
-    <w:next w:val="Normal"/>
+    <w:next w:val="BodyText"/>
     <w:uiPriority w:val="9"/>
     <w:unhideWhenUsed/>
     <w:qFormat/>
@@ -8909,7 +9228,7 @@
       <w:keepNext/>
       <w:keepLines/>
       <w:spacing w:before="200" w:after="0"/>
-      <w:outlineLvl w:val="1"/>
+      <w:outlineLvl w:val="3"/>
     </w:pPr>
     <w:rPr>
       <w:rFonts w:asciiTheme="majorHAnsi" w:eastAsiaTheme="majorEastAsia" w:hAnsiTheme="majorHAnsi" w:cstheme="majorBidi"/>
@@ -8923,7 +9242,7 @@
   <w:style w:type="paragraph" w:styleId="Heading5">
     <w:name w:val="Heading 5"/>
     <w:basedOn w:val="Normal"/>
-    <w:next w:val="Normal"/>
+    <w:next w:val="BodyText"/>
     <w:uiPriority w:val="9"/>
     <w:unhideWhenUsed/>
     <w:qFormat/>
@@ -8931,7 +9250,7 @@
       <w:keepNext/>
       <w:keepLines/>
       <w:spacing w:before="200" w:after="0"/>
-      <w:outlineLvl w:val="1"/>
+      <w:outlineLvl w:val="4"/>
     </w:pPr>
     <w:rPr>
       <w:rFonts w:asciiTheme="majorHAnsi" w:eastAsiaTheme="majorEastAsia" w:hAnsiTheme="majorHAnsi" w:cstheme="majorBidi"/>
@@ -8942,15 +9261,36 @@
       <w:szCs w:val="24"/>
     </w:rPr>
   </w:style>
-  <w:style w:type="paragraph" w:styleId="BlockQuote">
-    <w:name w:val="Block Quote"/>
+  <w:style w:type="paragraph" w:styleId="Heading6">
+    <w:name w:val="Heading 6"/>
     <w:basedOn w:val="Normal"/>
-    <w:next w:val="Normal"/>
+    <w:next w:val="BodyText"/>
+    <w:uiPriority w:val="9"/>
+    <w:unhideWhenUsed/>
+    <w:qFormat/>
+    <w:pPr>
+      <w:keepNext/>
+      <w:keepLines/>
+      <w:spacing w:before="200" w:after="0"/>
+      <w:outlineLvl w:val="5"/>
+    </w:pPr>
+    <w:rPr>
+      <w:rFonts w:asciiTheme="majorHAnsi" w:eastAsiaTheme="majorEastAsia" w:hAnsiTheme="majorHAnsi" w:cstheme="majorBidi"/>
+      <w:color w:val="4F81BD" w:themeColor="accent1"/>
+      <w:sz w:val="24"/>
+      <w:szCs w:val="24"/>
+    </w:rPr>
+  </w:style>
+  <w:style w:type="paragraph" w:styleId="BlockText">
+    <w:name w:val="Block Text"/>
+    <w:basedOn w:val="BodyText"/>
+    <w:next w:val="BodyText"/>
     <w:uiPriority w:val="9"/>
     <w:unhideWhenUsed/>
     <w:qFormat/>
     <w:pPr>
       <w:spacing w:before="100" w:after="100"/>
+      <w:ind w:firstLine="0"/>
     </w:pPr>
     <w:rPr>
       <w:rFonts w:asciiTheme="majorHAnsi" w:eastAsiaTheme="majorEastAsia" w:hAnsiTheme="majorHAnsi" w:cstheme="majorBidi"/>
@@ -8987,7 +9327,7 @@
       </w:tblCellMar>
     </w:tblPr>
   </w:style>
-  <w:style w:type="paragraph" w:styleId="DefinitionTerm">
+  <w:style w:type="paragraph" w:customStyle="1" w:styleId="DefinitionTerm">
     <w:name w:val="Definition Term"/>
     <w:basedOn w:val="Normal"/>
     <w:next w:val="Definition"/>
@@ -9000,20 +9340,12 @@
       <w:b/>
     </w:rPr>
   </w:style>
-  <w:style w:type="paragraph" w:styleId="Definition">
+  <w:style w:type="paragraph" w:customStyle="1" w:styleId="Definition">
     <w:name w:val="Definition"/>
     <w:basedOn w:val="Normal"/>
   </w:style>
-  <w:style w:type="paragraph" w:styleId="BodyText">
-    <w:name w:val="Body Text"/>
-    <w:basedOn w:val="Normal"/>
-    <w:link w:val="BodyTextChar"/>
-    <w:pPr>
-      <w:spacing w:after="120"/>
-    </w:pPr>
-  </w:style>
-  <w:style w:type="paragraph" w:styleId="TableCaption">
-    <w:name w:val="Table Caption"/>
+  <w:style w:type="paragraph" w:styleId="Caption">
+    <w:name w:val="Caption"/>
     <w:basedOn w:val="Normal"/>
     <w:link w:val="BodyTextChar"/>
     <w:pPr>
@@ -9023,16 +9355,27 @@
       <w:i/>
     </w:rPr>
   </w:style>
-  <w:style w:type="paragraph" w:styleId="ImageCaption">
+  <w:style w:type="paragraph" w:customStyle="1" w:styleId="TableCaption">
+    <w:name w:val="Table Caption"/>
+    <w:basedOn w:val="Caption"/>
+    <w:pPr>
+      <w:keepNext/>
+    </w:pPr>
+  </w:style>
+  <w:style w:type="paragraph" w:customStyle="1" w:styleId="ImageCaption">
     <w:name w:val="Image Caption"/>
+    <w:basedOn w:val="Caption"/>
+  </w:style>
+  <w:style w:type="paragraph" w:customStyle="1" w:styleId="Figure">
+    <w:name w:val="Figure"/>
     <w:basedOn w:val="Normal"/>
-    <w:link w:val="BodyTextChar"/>
+  </w:style>
+  <w:style w:type="paragraph" w:customStyle="1" w:styleId="FigureWithCaption">
+    <w:name w:val="Figure with Caption"/>
+    <w:basedOn w:val="Figure"/>
     <w:pPr>
-      <w:spacing w:before="0" w:after="120"/>
+      <w:keepNext/>
     </w:pPr>
-    <w:rPr>
-      <w:i/>
-    </w:rPr>
   </w:style>
   <w:style w:type="character" w:customStyle="1" w:styleId="BodyTextChar">
     <w:name w:val="Body Text Char"/>
@@ -9047,125 +9390,37 @@
       <w:sz w:val="22"/>
     </w:rPr>
   </w:style>
-  <w:style w:type="character" w:customStyle="1" w:styleId="FootnoteRef">
-    <w:name w:val="Footnote Ref"/>
+  <w:style w:type="character" w:styleId="FootnoteReference">
+    <w:name w:val="Footnote Reference"/>
     <w:basedOn w:val="BodyTextChar"/>
     <w:rPr>
       <w:vertAlign w:val="superscript"/>
     </w:rPr>
   </w:style>
-  <w:style w:type="character" w:customStyle="1" w:styleId="Link">
-    <w:name w:val="Link"/>
+  <w:style w:type="character" w:styleId="Hyperlink">
+    <w:name w:val="Hyperlink"/>
     <w:basedOn w:val="BodyTextChar"/>
     <w:rPr>
       <w:color w:val="4F81BD" w:themeColor="accent1"/>
     </w:rPr>
   </w:style>
-  <w:style w:type="paragraph" w:customStyle="1" w:styleId="SourceCode">
-    <w:name w:val="Source Code"/>
-    <w:basedOn w:val="Normal"/>
-    <w:link w:val="VerbatimChar"/>
+  <w:style w:type="paragraph" w:styleId="TOCHeading">
+    <w:name w:val="TOC Heading"/>
+    <w:basedOn w:val="Heading1"/>
+    <w:next w:val="BodyText"/>
+    <w:uiPriority w:val="39"/>
+    <w:unhideWhenUsed/>
+    <w:qFormat/>
     <w:pPr>
-      <w:wordWrap w:val="off"/>
+      <w:spacing w:before="240" w:line="259" w:lineRule="auto"/>
+      <w:outlineLvl w:val="9"/>
     </w:pPr>
-  </w:style>
-  <w:style w:type="character" w:customStyle="1" w:styleId="KeywordTok">
-    <w:name w:val="KeywordTok"/>
-    <w:basedOn w:val="VerbatimChar"/>
     <w:rPr>
-      <w:color w:val="007020"/>
-      <w:b/>
+      <w:rFonts w:asciiTheme="majorHAnsi" w:eastAsiaTheme="majorEastAsia" w:hAnsiTheme="majorHAnsi" w:cstheme="majorBidi"/>
+      <w:b w:val="0"/>
+      <w:bCs w:val="0"/>
+      <w:color w:val="365F91" w:themeColor="accent1" w:themeShade="BF"/>
     </w:rPr>
-  </w:style>
-  <w:style w:type="character" w:customStyle="1" w:styleId="DataTypeTok">
-    <w:name w:val="DataTypeTok"/>
-    <w:basedOn w:val="VerbatimChar"/>
-    <w:rPr>
-      <w:color w:val="902000"/>
-    </w:rPr>
-  </w:style>
-  <w:style w:type="character" w:customStyle="1" w:styleId="DecValTok">
-    <w:name w:val="DecValTok"/>
-    <w:basedOn w:val="VerbatimChar"/>
-    <w:rPr>
-      <w:color w:val="40a070"/>
-    </w:rPr>
-  </w:style>
-  <w:style w:type="character" w:customStyle="1" w:styleId="BaseNTok">
-    <w:name w:val="BaseNTok"/>
-    <w:basedOn w:val="VerbatimChar"/>
-    <w:rPr>
-      <w:color w:val="40a070"/>
-    </w:rPr>
-  </w:style>
-  <w:style w:type="character" w:customStyle="1" w:styleId="FloatTok">
-    <w:name w:val="FloatTok"/>
-    <w:basedOn w:val="VerbatimChar"/>
-    <w:rPr>
-      <w:color w:val="40a070"/>
-    </w:rPr>
-  </w:style>
-  <w:style w:type="character" w:customStyle="1" w:styleId="CharTok">
-    <w:name w:val="CharTok"/>
-    <w:basedOn w:val="VerbatimChar"/>
-    <w:rPr>
-      <w:color w:val="4070a0"/>
-    </w:rPr>
-  </w:style>
-  <w:style w:type="character" w:customStyle="1" w:styleId="StringTok">
-    <w:name w:val="StringTok"/>
-    <w:basedOn w:val="VerbatimChar"/>
-    <w:rPr>
-      <w:color w:val="4070a0"/>
-    </w:rPr>
-  </w:style>
-  <w:style w:type="character" w:customStyle="1" w:styleId="CommentTok">
-    <w:name w:val="CommentTok"/>
-    <w:basedOn w:val="VerbatimChar"/>
-    <w:rPr>
-      <w:color w:val="60a0b0"/>
-      <w:i/>
-    </w:rPr>
-  </w:style>
-  <w:style w:type="character" w:customStyle="1" w:styleId="OtherTok">
-    <w:name w:val="OtherTok"/>
-    <w:basedOn w:val="VerbatimChar"/>
-    <w:rPr>
-      <w:color w:val="007020"/>
-    </w:rPr>
-  </w:style>
-  <w:style w:type="character" w:customStyle="1" w:styleId="AlertTok">
-    <w:name w:val="AlertTok"/>
-    <w:basedOn w:val="VerbatimChar"/>
-    <w:rPr>
-      <w:color w:val="ff0000"/>
-      <w:b/>
-    </w:rPr>
-  </w:style>
-  <w:style w:type="character" w:customStyle="1" w:styleId="FunctionTok">
-    <w:name w:val="FunctionTok"/>
-    <w:basedOn w:val="VerbatimChar"/>
-    <w:rPr>
-      <w:color w:val="06287e"/>
-    </w:rPr>
-  </w:style>
-  <w:style w:type="character" w:customStyle="1" w:styleId="RegionMarkerTok">
-    <w:name w:val="RegionMarkerTok"/>
-    <w:basedOn w:val="VerbatimChar"/>
-    <w:rPr/>
-  </w:style>
-  <w:style w:type="character" w:customStyle="1" w:styleId="ErrorTok">
-    <w:name w:val="ErrorTok"/>
-    <w:basedOn w:val="VerbatimChar"/>
-    <w:rPr>
-      <w:color w:val="ff0000"/>
-      <w:b/>
-    </w:rPr>
-  </w:style>
-  <w:style w:type="character" w:customStyle="1" w:styleId="NormalTok">
-    <w:name w:val="NormalTok"/>
-    <w:basedOn w:val="VerbatimChar"/>
-    <w:rPr/>
   </w:style>
   <w:style w:type="paragraph" w:customStyle="1" w:styleId="SourceCode">
     <w:name w:val="Source Code"/>
@@ -9217,6 +9472,14 @@
       <w:shd w:val="clear" w:fill="f8f8f8"/>
     </w:rPr>
   </w:style>
+  <w:style w:type="character" w:customStyle="1" w:styleId="ConstantTok">
+    <w:name w:val="ConstantTok"/>
+    <w:basedOn w:val="VerbatimChar"/>
+    <w:rPr>
+      <w:color w:val="000000"/>
+      <w:shd w:val="clear" w:fill="f8f8f8"/>
+    </w:rPr>
+  </w:style>
   <w:style w:type="character" w:customStyle="1" w:styleId="CharTok">
     <w:name w:val="CharTok"/>
     <w:basedOn w:val="VerbatimChar"/>
@@ -9225,11 +9488,42 @@
       <w:shd w:val="clear" w:fill="f8f8f8"/>
     </w:rPr>
   </w:style>
+  <w:style w:type="character" w:customStyle="1" w:styleId="SpecialCharTok">
+    <w:name w:val="SpecialCharTok"/>
+    <w:basedOn w:val="VerbatimChar"/>
+    <w:rPr>
+      <w:color w:val="000000"/>
+      <w:shd w:val="clear" w:fill="f8f8f8"/>
+    </w:rPr>
+  </w:style>
   <w:style w:type="character" w:customStyle="1" w:styleId="StringTok">
     <w:name w:val="StringTok"/>
     <w:basedOn w:val="VerbatimChar"/>
     <w:rPr>
       <w:color w:val="4e9a06"/>
+      <w:shd w:val="clear" w:fill="f8f8f8"/>
+    </w:rPr>
+  </w:style>
+  <w:style w:type="character" w:customStyle="1" w:styleId="VerbatimStringTok">
+    <w:name w:val="VerbatimStringTok"/>
+    <w:basedOn w:val="VerbatimChar"/>
+    <w:rPr>
+      <w:color w:val="4e9a06"/>
+      <w:shd w:val="clear" w:fill="f8f8f8"/>
+    </w:rPr>
+  </w:style>
+  <w:style w:type="character" w:customStyle="1" w:styleId="SpecialStringTok">
+    <w:name w:val="SpecialStringTok"/>
+    <w:basedOn w:val="VerbatimChar"/>
+    <w:rPr>
+      <w:color w:val="4e9a06"/>
+      <w:shd w:val="clear" w:fill="f8f8f8"/>
+    </w:rPr>
+  </w:style>
+  <w:style w:type="character" w:customStyle="1" w:styleId="ImportTok">
+    <w:name w:val="ImportTok"/>
+    <w:basedOn w:val="VerbatimChar"/>
+    <w:rPr>
       <w:shd w:val="clear" w:fill="f8f8f8"/>
     </w:rPr>
   </w:style>
@@ -9242,19 +9536,41 @@
       <w:i/>
     </w:rPr>
   </w:style>
+  <w:style w:type="character" w:customStyle="1" w:styleId="DocumentationTok">
+    <w:name w:val="DocumentationTok"/>
+    <w:basedOn w:val="VerbatimChar"/>
+    <w:rPr>
+      <w:color w:val="8f5902"/>
+      <w:shd w:val="clear" w:fill="f8f8f8"/>
+      <w:b/>
+      <w:i/>
+    </w:rPr>
+  </w:style>
+  <w:style w:type="character" w:customStyle="1" w:styleId="AnnotationTok">
+    <w:name w:val="AnnotationTok"/>
+    <w:basedOn w:val="VerbatimChar"/>
+    <w:rPr>
+      <w:color w:val="8f5902"/>
+      <w:shd w:val="clear" w:fill="f8f8f8"/>
+      <w:b/>
+      <w:i/>
+    </w:rPr>
+  </w:style>
+  <w:style w:type="character" w:customStyle="1" w:styleId="CommentVarTok">
+    <w:name w:val="CommentVarTok"/>
+    <w:basedOn w:val="VerbatimChar"/>
+    <w:rPr>
+      <w:color w:val="8f5902"/>
+      <w:shd w:val="clear" w:fill="f8f8f8"/>
+      <w:b/>
+      <w:i/>
+    </w:rPr>
+  </w:style>
   <w:style w:type="character" w:customStyle="1" w:styleId="OtherTok">
     <w:name w:val="OtherTok"/>
     <w:basedOn w:val="VerbatimChar"/>
     <w:rPr>
       <w:color w:val="8f5902"/>
-      <w:shd w:val="clear" w:fill="f8f8f8"/>
-    </w:rPr>
-  </w:style>
-  <w:style w:type="character" w:customStyle="1" w:styleId="AlertTok">
-    <w:name w:val="AlertTok"/>
-    <w:basedOn w:val="VerbatimChar"/>
-    <w:rPr>
-      <w:color w:val="ef2929"/>
       <w:shd w:val="clear" w:fill="f8f8f8"/>
     </w:rPr>
   </w:style>
@@ -9266,6 +9582,63 @@
       <w:shd w:val="clear" w:fill="f8f8f8"/>
     </w:rPr>
   </w:style>
+  <w:style w:type="character" w:customStyle="1" w:styleId="VariableTok">
+    <w:name w:val="VariableTok"/>
+    <w:basedOn w:val="VerbatimChar"/>
+    <w:rPr>
+      <w:color w:val="000000"/>
+      <w:shd w:val="clear" w:fill="f8f8f8"/>
+    </w:rPr>
+  </w:style>
+  <w:style w:type="character" w:customStyle="1" w:styleId="ControlFlowTok">
+    <w:name w:val="ControlFlowTok"/>
+    <w:basedOn w:val="VerbatimChar"/>
+    <w:rPr>
+      <w:color w:val="204a87"/>
+      <w:shd w:val="clear" w:fill="f8f8f8"/>
+      <w:b/>
+    </w:rPr>
+  </w:style>
+  <w:style w:type="character" w:customStyle="1" w:styleId="OperatorTok">
+    <w:name w:val="OperatorTok"/>
+    <w:basedOn w:val="VerbatimChar"/>
+    <w:rPr>
+      <w:color w:val="ce5c00"/>
+      <w:shd w:val="clear" w:fill="f8f8f8"/>
+      <w:b/>
+    </w:rPr>
+  </w:style>
+  <w:style w:type="character" w:customStyle="1" w:styleId="BuiltInTok">
+    <w:name w:val="BuiltInTok"/>
+    <w:basedOn w:val="VerbatimChar"/>
+    <w:rPr>
+      <w:shd w:val="clear" w:fill="f8f8f8"/>
+    </w:rPr>
+  </w:style>
+  <w:style w:type="character" w:customStyle="1" w:styleId="ExtensionTok">
+    <w:name w:val="ExtensionTok"/>
+    <w:basedOn w:val="VerbatimChar"/>
+    <w:rPr>
+      <w:shd w:val="clear" w:fill="f8f8f8"/>
+    </w:rPr>
+  </w:style>
+  <w:style w:type="character" w:customStyle="1" w:styleId="PreprocessorTok">
+    <w:name w:val="PreprocessorTok"/>
+    <w:basedOn w:val="VerbatimChar"/>
+    <w:rPr>
+      <w:color w:val="8f5902"/>
+      <w:shd w:val="clear" w:fill="f8f8f8"/>
+      <w:i/>
+    </w:rPr>
+  </w:style>
+  <w:style w:type="character" w:customStyle="1" w:styleId="AttributeTok">
+    <w:name w:val="AttributeTok"/>
+    <w:basedOn w:val="VerbatimChar"/>
+    <w:rPr>
+      <w:color w:val="c4a000"/>
+      <w:shd w:val="clear" w:fill="f8f8f8"/>
+    </w:rPr>
+  </w:style>
   <w:style w:type="character" w:customStyle="1" w:styleId="RegionMarkerTok">
     <w:name w:val="RegionMarkerTok"/>
     <w:basedOn w:val="VerbatimChar"/>
@@ -9273,10 +9646,39 @@
       <w:shd w:val="clear" w:fill="f8f8f8"/>
     </w:rPr>
   </w:style>
+  <w:style w:type="character" w:customStyle="1" w:styleId="InformationTok">
+    <w:name w:val="InformationTok"/>
+    <w:basedOn w:val="VerbatimChar"/>
+    <w:rPr>
+      <w:color w:val="8f5902"/>
+      <w:shd w:val="clear" w:fill="f8f8f8"/>
+      <w:b/>
+      <w:i/>
+    </w:rPr>
+  </w:style>
+  <w:style w:type="character" w:customStyle="1" w:styleId="WarningTok">
+    <w:name w:val="WarningTok"/>
+    <w:basedOn w:val="VerbatimChar"/>
+    <w:rPr>
+      <w:color w:val="8f5902"/>
+      <w:shd w:val="clear" w:fill="f8f8f8"/>
+      <w:b/>
+      <w:i/>
+    </w:rPr>
+  </w:style>
+  <w:style w:type="character" w:customStyle="1" w:styleId="AlertTok">
+    <w:name w:val="AlertTok"/>
+    <w:basedOn w:val="VerbatimChar"/>
+    <w:rPr>
+      <w:color w:val="ef2929"/>
+      <w:shd w:val="clear" w:fill="f8f8f8"/>
+    </w:rPr>
+  </w:style>
   <w:style w:type="character" w:customStyle="1" w:styleId="ErrorTok">
     <w:name w:val="ErrorTok"/>
     <w:basedOn w:val="VerbatimChar"/>
     <w:rPr>
+      <w:color w:val="a40000"/>
       <w:shd w:val="clear" w:fill="f8f8f8"/>
       <w:b/>
     </w:rPr>

</xml_diff>

<commit_message>
Changed variable name from Captivity to MatrixCaptivity in COMPADRE
</commit_message>
<xml_diff>
--- a/COMPADRE-UserGuide/COMPADRE-UserGuide.docx
+++ b/COMPADRE-UserGuide/COMPADRE-UserGuide.docx
@@ -63,7 +63,7 @@
         <w:t xml:space="preserve"> </w:t>
       </w:r>
       <w:r>
-        <w:t xml:space="preserve">13</w:t>
+        <w:t xml:space="preserve">15</w:t>
       </w:r>
       <w:r>
         <w:t xml:space="preserve"> </w:t>
@@ -95,7 +95,7 @@
         <w:pStyle w:val="BodyText"/>
       </w:pPr>
       <w:r>
-        <w:t xml:space="preserve">Date modified: February 13 2017</w:t>
+        <w:t xml:space="preserve">Date modified: February 15 2017</w:t>
       </w:r>
     </w:p>
     <w:p>
@@ -5437,13 +5437,13 @@
       <w:pPr>
         <w:pStyle w:val="Heading3"/>
       </w:pPr>
-      <w:bookmarkStart w:id="130" w:name="captivity"/>
+      <w:bookmarkStart w:id="130" w:name="matrixcaptivity"/>
       <w:bookmarkEnd w:id="130"/>
       <w:r>
         <w:rPr>
           <w:rStyle w:val="VerbatimChar"/>
         </w:rPr>
-        <w:t xml:space="preserve">Captivity</w:t>
+        <w:t xml:space="preserve">MatrixCaptivity</w:t>
       </w:r>
     </w:p>
     <w:p>
@@ -8680,7 +8680,7 @@
     </w:lvl>
   </w:abstractNum>
   <w:abstractNum w:abstractNumId="990">
-    <w:nsid w:val="69069d8f"/>
+    <w:nsid w:val="b05c9d9e"/>
     <w:multiLevelType w:val="multilevel"/>
     <w:lvl w:ilvl="0">
       <w:numFmt w:val="bullet"/>
@@ -8761,7 +8761,7 @@
     </w:lvl>
   </w:abstractNum>
   <w:abstractNum w:abstractNumId="991">
-    <w:nsid w:val="f7f4f257"/>
+    <w:nsid w:val="d1ab4c7a"/>
     <w:multiLevelType w:val="multilevel"/>
     <w:lvl w:ilvl="0">
       <w:numFmt w:val="bullet"/>

</xml_diff>